<commit_message>
add screenshots to analysis section
</commit_message>
<xml_diff>
--- a/documentation/SLST Duty Rota System.docx
+++ b/documentation/SLST Duty Rota System.docx
@@ -230,6 +230,8 @@
       <w:pPr>
         <w:pStyle w:val="Title"/>
       </w:pPr>
+      <w:bookmarkStart w:id="0" w:name="_GoBack"/>
+      <w:bookmarkEnd w:id="0"/>
       <w:r>
         <w:lastRenderedPageBreak/>
         <w:t>SLST Precinct Management System</w:t>
@@ -296,108 +298,562 @@
         </w:numPr>
       </w:pPr>
       <w:r>
+        <w:t>Display an easy to understand timetable of duties</w:t>
+      </w:r>
+    </w:p>
+    <w:p>
+      <w:pPr>
+        <w:pStyle w:val="ListParagraph"/>
+        <w:numPr>
+          <w:ilvl w:val="0"/>
+          <w:numId w:val="2"/>
+        </w:numPr>
+      </w:pPr>
+      <w:r>
         <w:t>Allow administrators to define the precinct duty sessions for the week</w:t>
       </w:r>
     </w:p>
+    <w:p>
+      <w:pPr>
+        <w:pStyle w:val="ListParagraph"/>
+        <w:numPr>
+          <w:ilvl w:val="0"/>
+          <w:numId w:val="2"/>
+        </w:numPr>
+      </w:pPr>
+      <w:r>
+        <w:t>Allow administrators to view when students signed in and out</w:t>
+      </w:r>
+    </w:p>
+    <w:p>
+      <w:pPr>
+        <w:pStyle w:val="Heading2"/>
+      </w:pPr>
+      <w:r>
+        <w:t>Problem Identification</w:t>
+      </w:r>
+    </w:p>
+    <w:p>
+      <w:r>
+        <w:t>Currently the SLST struggles to manage its precinct. Often multiple students given the precinct are there at once and at other time there is no senior student present which can lead to issues with behaviour in the area. This is mainly due to the lack of organisation of the precinct as there is no official rota created.</w:t>
+      </w:r>
+    </w:p>
+    <w:p>
+      <w:r>
+        <w:t>By having the web based solution implemented the precinct rota can be easily managed and assigned for each time slot. If hosted on the internal network, all relevant staff and students could easily access it from any device to ensure effective organisation and management of the SLST precinct.</w:t>
+      </w:r>
+    </w:p>
+    <w:p>
+      <w:pPr>
+        <w:pStyle w:val="Heading2"/>
+      </w:pPr>
+      <w:r>
+        <w:t>Stakeholders</w:t>
+      </w:r>
+    </w:p>
+    <w:p>
+      <w:r>
+        <w:t xml:space="preserve">There are multiple parties who will be invested in this project, its completion and hopeful success. These include the students who are responsible for being on duty in the SLST </w:t>
+      </w:r>
+      <w:r>
+        <w:t>precinct</w:t>
+      </w:r>
+      <w:r>
+        <w:t xml:space="preserve">, the staff in charge of the SLST </w:t>
+      </w:r>
+      <w:r>
+        <w:t>precinct</w:t>
+      </w:r>
+      <w:r>
+        <w:t xml:space="preserve"> and ensuring it is well looked after and also the students who use the </w:t>
+      </w:r>
+      <w:r>
+        <w:t>precinct area as their place to chill out.</w:t>
+      </w:r>
+      <w:r>
+        <w:t xml:space="preserve"> Everyone should benefit from the system being implemented as it will provide a way to ensure there is always a responsible senior student monitoring the precinct area when it is in use.</w:t>
+      </w:r>
+    </w:p>
+    <w:p>
+      <w:pPr>
+        <w:pStyle w:val="Heading2"/>
+      </w:pPr>
+      <w:r>
+        <w:t>Problem Research</w:t>
+      </w:r>
+    </w:p>
+    <w:p>
+      <w:r>
+        <w:drawing>
+          <wp:anchor distT="0" distB="0" distL="114300" distR="114300" simplePos="0" relativeHeight="251659264" behindDoc="0" locked="0" layoutInCell="1" allowOverlap="1" wp14:anchorId="01B49F79" wp14:editId="3CB05B75">
+            <wp:simplePos x="0" y="0"/>
+            <wp:positionH relativeFrom="column">
+              <wp:posOffset>3137535</wp:posOffset>
+            </wp:positionH>
+            <wp:positionV relativeFrom="paragraph">
+              <wp:posOffset>23495</wp:posOffset>
+            </wp:positionV>
+            <wp:extent cx="2620010" cy="2021840"/>
+            <wp:effectExtent l="0" t="0" r="0" b="10160"/>
+            <wp:wrapTight wrapText="bothSides">
+              <wp:wrapPolygon edited="0">
+                <wp:start x="0" y="0"/>
+                <wp:lineTo x="0" y="21437"/>
+                <wp:lineTo x="21359" y="21437"/>
+                <wp:lineTo x="21359" y="0"/>
+                <wp:lineTo x="0" y="0"/>
+              </wp:wrapPolygon>
+            </wp:wrapTight>
+            <wp:docPr id="2" name="Picture 2"/>
+            <wp:cNvGraphicFramePr>
+              <a:graphicFrameLocks xmlns:a="http://schemas.openxmlformats.org/drawingml/2006/main" noChangeAspect="1"/>
+            </wp:cNvGraphicFramePr>
+            <a:graphic xmlns:a="http://schemas.openxmlformats.org/drawingml/2006/main">
+              <a:graphicData uri="http://schemas.openxmlformats.org/drawingml/2006/picture">
+                <pic:pic xmlns:pic="http://schemas.openxmlformats.org/drawingml/2006/picture">
+                  <pic:nvPicPr>
+                    <pic:cNvPr id="1" name=""/>
+                    <pic:cNvPicPr/>
+                  </pic:nvPicPr>
+                  <pic:blipFill rotWithShape="1">
+                    <a:blip r:embed="rId5">
+                      <a:extLst>
+                        <a:ext uri="{28A0092B-C50C-407E-A947-70E740481C1C}">
+                          <a14:useLocalDpi xmlns:a14="http://schemas.microsoft.com/office/drawing/2010/main" val="0"/>
+                        </a:ext>
+                      </a:extLst>
+                    </a:blip>
+                    <a:srcRect b="36632"/>
+                    <a:stretch/>
+                  </pic:blipFill>
+                  <pic:spPr bwMode="auto">
+                    <a:xfrm>
+                      <a:off x="0" y="0"/>
+                      <a:ext cx="2620010" cy="2021840"/>
+                    </a:xfrm>
+                    <a:prstGeom prst="rect">
+                      <a:avLst/>
+                    </a:prstGeom>
+                    <a:ln>
+                      <a:noFill/>
+                    </a:ln>
+                    <a:extLst>
+                      <a:ext uri="{53640926-AAD7-44D8-BBD7-CCE9431645EC}">
+                        <a14:shadowObscured xmlns:a14="http://schemas.microsoft.com/office/drawing/2010/main"/>
+                      </a:ext>
+                    </a:extLst>
+                  </pic:spPr>
+                </pic:pic>
+              </a:graphicData>
+            </a:graphic>
+            <wp14:sizeRelH relativeFrom="page">
+              <wp14:pctWidth>0</wp14:pctWidth>
+            </wp14:sizeRelH>
+            <wp14:sizeRelV relativeFrom="page">
+              <wp14:pctHeight>0</wp14:pctHeight>
+            </wp14:sizeRelV>
+          </wp:anchor>
+        </w:drawing>
+      </w:r>
+      <w:r>
+        <w:t>One option that was viable instead of this system would be to use Excel (or any other spreadsheet software) and create yourself a timetable. This however has drawbacks as it becomes hard to share with all the students and staff who need access. Further, it would be very hard to control who has access to what parts of the spreadsheet except with very complicated VBA embedded into the document. In theory, this solution could be viable through a lot of work. The project aims to make the precinct management process easy and simple unlike this.</w:t>
+      </w:r>
+      <w:r>
+        <w:rPr>
+          <w:noProof/>
+          <w:lang w:eastAsia="en-GB"/>
+        </w:rPr>
+        <w:t xml:space="preserve"> </w:t>
+      </w:r>
+    </w:p>
     <w:p/>
     <w:p>
+      <w:r>
+        <w:drawing>
+          <wp:anchor distT="0" distB="0" distL="114300" distR="114300" simplePos="0" relativeHeight="251658240" behindDoc="0" locked="0" layoutInCell="1" allowOverlap="1" wp14:anchorId="71937CD8" wp14:editId="6DEE9CAB">
+            <wp:simplePos x="0" y="0"/>
+            <wp:positionH relativeFrom="column">
+              <wp:posOffset>2696845</wp:posOffset>
+            </wp:positionH>
+            <wp:positionV relativeFrom="paragraph">
+              <wp:posOffset>159385</wp:posOffset>
+            </wp:positionV>
+            <wp:extent cx="3416300" cy="2517140"/>
+            <wp:effectExtent l="0" t="0" r="12700" b="0"/>
+            <wp:wrapTight wrapText="bothSides">
+              <wp:wrapPolygon edited="0">
+                <wp:start x="0" y="0"/>
+                <wp:lineTo x="0" y="21360"/>
+                <wp:lineTo x="21520" y="21360"/>
+                <wp:lineTo x="21520" y="0"/>
+                <wp:lineTo x="0" y="0"/>
+              </wp:wrapPolygon>
+            </wp:wrapTight>
+            <wp:docPr id="1" name="Picture 1"/>
+            <wp:cNvGraphicFramePr>
+              <a:graphicFrameLocks xmlns:a="http://schemas.openxmlformats.org/drawingml/2006/main" noChangeAspect="1"/>
+            </wp:cNvGraphicFramePr>
+            <a:graphic xmlns:a="http://schemas.openxmlformats.org/drawingml/2006/main">
+              <a:graphicData uri="http://schemas.openxmlformats.org/drawingml/2006/picture">
+                <pic:pic xmlns:pic="http://schemas.openxmlformats.org/drawingml/2006/picture">
+                  <pic:nvPicPr>
+                    <pic:cNvPr id="1" name=""/>
+                    <pic:cNvPicPr/>
+                  </pic:nvPicPr>
+                  <pic:blipFill rotWithShape="1">
+                    <a:blip r:embed="rId6">
+                      <a:extLst>
+                        <a:ext uri="{28A0092B-C50C-407E-A947-70E740481C1C}">
+                          <a14:useLocalDpi xmlns:a14="http://schemas.microsoft.com/office/drawing/2010/main" val="0"/>
+                        </a:ext>
+                      </a:extLst>
+                    </a:blip>
+                    <a:srcRect l="1077" r="2316"/>
+                    <a:stretch/>
+                  </pic:blipFill>
+                  <pic:spPr bwMode="auto">
+                    <a:xfrm>
+                      <a:off x="0" y="0"/>
+                      <a:ext cx="3416300" cy="2517140"/>
+                    </a:xfrm>
+                    <a:prstGeom prst="rect">
+                      <a:avLst/>
+                    </a:prstGeom>
+                    <a:ln>
+                      <a:noFill/>
+                    </a:ln>
+                    <a:extLst>
+                      <a:ext uri="{53640926-AAD7-44D8-BBD7-CCE9431645EC}">
+                        <a14:shadowObscured xmlns:a14="http://schemas.microsoft.com/office/drawing/2010/main"/>
+                      </a:ext>
+                    </a:extLst>
+                  </pic:spPr>
+                </pic:pic>
+              </a:graphicData>
+            </a:graphic>
+            <wp14:sizeRelH relativeFrom="page">
+              <wp14:pctWidth>0</wp14:pctWidth>
+            </wp14:sizeRelH>
+            <wp14:sizeRelV relativeFrom="page">
+              <wp14:pctHeight>0</wp14:pctHeight>
+            </wp14:sizeRelV>
+          </wp:anchor>
+        </w:drawing>
+      </w:r>
+      <w:r>
+        <w:t xml:space="preserve">Additionally, online solutions such as </w:t>
+      </w:r>
+      <w:proofErr w:type="spellStart"/>
+      <w:r>
+        <w:t>FindMyShift</w:t>
+      </w:r>
+      <w:proofErr w:type="spellEnd"/>
+      <w:r>
+        <w:t xml:space="preserve"> (</w:t>
+      </w:r>
+      <w:hyperlink r:id="rId7" w:history="1">
+        <w:r>
+          <w:rPr>
+            <w:rStyle w:val="Hyperlink"/>
+          </w:rPr>
+          <w:t>https://www.findmyshift.co.uk/</w:t>
+        </w:r>
+      </w:hyperlink>
+      <w:r>
+        <w:t>)</w:t>
+      </w:r>
+      <w:r>
+        <w:t xml:space="preserve"> exist but these are mostly business orientated and are not aimed at simplistic rota systems. With this software, it is designed to be scheduled week by week and not </w:t>
+      </w:r>
+      <w:r>
+        <w:t>aimed for recurring weekly rota like we would want for stage. This software also has costs associated with more advanced versions of it to unlock all features. Therefor creating our own system will eliminate subscription costs and will mean it can be customised to our aim, a recurring weekly rota.</w:t>
+      </w:r>
+    </w:p>
+    <w:p>
       <w:pPr>
         <w:pStyle w:val="Heading2"/>
       </w:pPr>
       <w:r>
-        <w:t>Problem Identification</w:t>
-      </w:r>
-    </w:p>
-    <w:p>
-      <w:r>
-        <w:t>Currently the SLST struggles to manage its precinct. Often multiple students given the precinct are there at once and at other time there is no senior student present which can lead to issues with behaviour in the area. This is mainly due to the lack of organisation of the precinct as there is no official rota created.</w:t>
-      </w:r>
-    </w:p>
-    <w:p>
-      <w:r>
-        <w:t>By having the web based solution implemented the precinct rota can be easily managed and assigned for each time slot. If hosted on the internal network, all relevant staff and students could easily access it from any device to ensure effective organisation and management of the SLST precinct.</w:t>
+        <w:t>Proposed Solution</w:t>
+      </w:r>
+    </w:p>
+    <w:p>
+      <w:r>
+        <w:t>Creating a web based</w:t>
+      </w:r>
+      <w:r>
+        <w:t xml:space="preserve"> precinct rota system, allowing for the precinct monitors of the SLST to manage their responsibly </w:t>
+      </w:r>
+      <w:r>
+        <w:t>on an easy to use online system and provide staff of the precinct with an easy to view system for if the precinct monitors are handling their duties correctly.</w:t>
+      </w:r>
+    </w:p>
+    <w:p>
+      <w:pPr>
+        <w:pStyle w:val="Heading3"/>
+      </w:pPr>
+      <w:r>
+        <w:t>Technologies</w:t>
+      </w:r>
+    </w:p>
+    <w:p>
+      <w:pPr>
+        <w:pStyle w:val="ListParagraph"/>
+        <w:numPr>
+          <w:ilvl w:val="0"/>
+          <w:numId w:val="1"/>
+        </w:numPr>
+      </w:pPr>
+      <w:r>
+        <w:t xml:space="preserve">Python 3.6 </w:t>
+      </w:r>
+      <w:r>
+        <w:t>used for backend, the webserver.</w:t>
+      </w:r>
+    </w:p>
+    <w:p>
+      <w:pPr>
+        <w:pStyle w:val="ListParagraph"/>
+        <w:numPr>
+          <w:ilvl w:val="0"/>
+          <w:numId w:val="1"/>
+        </w:numPr>
+      </w:pPr>
+      <w:r>
+        <w:t>Flask, a python package, used as the webserver itself.</w:t>
+      </w:r>
+    </w:p>
+    <w:p>
+      <w:pPr>
+        <w:pStyle w:val="ListParagraph"/>
+        <w:numPr>
+          <w:ilvl w:val="0"/>
+          <w:numId w:val="1"/>
+        </w:numPr>
+      </w:pPr>
+      <w:r>
+        <w:t>Jinja2 for templating</w:t>
+      </w:r>
+      <w:r>
+        <w:t xml:space="preserve"> in Python/Flask.</w:t>
+      </w:r>
+    </w:p>
+    <w:p>
+      <w:pPr>
+        <w:pStyle w:val="ListParagraph"/>
+        <w:numPr>
+          <w:ilvl w:val="0"/>
+          <w:numId w:val="1"/>
+        </w:numPr>
+      </w:pPr>
+      <w:r>
+        <w:t>Sass used for generating styling for the site.</w:t>
+      </w:r>
+    </w:p>
+    <w:p>
+      <w:pPr>
+        <w:pStyle w:val="ListParagraph"/>
+        <w:numPr>
+          <w:ilvl w:val="0"/>
+          <w:numId w:val="1"/>
+        </w:numPr>
+      </w:pPr>
+      <w:r>
+        <w:t>Skeleton CSS used as a base framework for site styling.</w:t>
+      </w:r>
+    </w:p>
+    <w:p>
+      <w:pPr>
+        <w:pStyle w:val="ListParagraph"/>
+        <w:numPr>
+          <w:ilvl w:val="0"/>
+          <w:numId w:val="1"/>
+        </w:numPr>
+      </w:pPr>
+      <w:r>
+        <w:t>JS used to handle all frontend interactivity, calendars etc.</w:t>
+      </w:r>
+    </w:p>
+    <w:p>
+      <w:pPr>
+        <w:pStyle w:val="Heading1"/>
+      </w:pPr>
+      <w:r>
+        <w:t>Design</w:t>
+      </w:r>
+    </w:p>
+    <w:p>
+      <w:pPr>
+        <w:pStyle w:val="Heading2"/>
+      </w:pPr>
+      <w:r>
+        <w:t>Solution Decomposition</w:t>
+      </w:r>
+    </w:p>
+    <w:p>
+      <w:r>
+        <w:t>The site that will provide the rota system will be broken down as follows to provide ease of access for both staff and the precinct monitor students.</w:t>
+      </w:r>
+    </w:p>
+    <w:p>
+      <w:r>
+        <w:t>The system will be orientated to be mainly student run as this is the way the stage team has always operated. The students will elect themselves for their precinct slots and the staff will be able to view this and override it.</w:t>
+      </w:r>
+    </w:p>
+    <w:p>
+      <w:pPr>
+        <w:pStyle w:val="Heading3"/>
+      </w:pPr>
+      <w:r>
+        <w:t>Administration</w:t>
+      </w:r>
+    </w:p>
+    <w:p>
+      <w:r>
+        <w:t>This is the access for the staff to manage the precinct.</w:t>
+      </w:r>
+    </w:p>
+    <w:p>
+      <w:pPr>
+        <w:ind w:left="720"/>
+      </w:pPr>
+      <w:r>
+        <w:t>Login</w:t>
+      </w:r>
+      <w:r>
+        <w:t xml:space="preserve"> – Allow staff to login and authenticate.</w:t>
+      </w:r>
+    </w:p>
+    <w:p>
+      <w:pPr>
+        <w:ind w:left="720"/>
+      </w:pPr>
+      <w:r>
+        <w:t>Password Reset</w:t>
+      </w:r>
+      <w:r>
+        <w:t xml:space="preserve"> – Allow staff to reset their password via email.</w:t>
+      </w:r>
+    </w:p>
+    <w:p>
+      <w:pPr>
+        <w:ind w:left="720"/>
+      </w:pPr>
+      <w:r>
+        <w:t>Student Management – Allow staff to allocate logins for the precinct monitors.</w:t>
+      </w:r>
+    </w:p>
+    <w:p>
+      <w:pPr>
+        <w:ind w:left="720"/>
+      </w:pPr>
+      <w:r>
+        <w:t>T</w:t>
+      </w:r>
+      <w:r>
+        <w:t>imetable S</w:t>
+      </w:r>
+      <w:r>
+        <w:t>etup (times, days)</w:t>
+      </w:r>
+      <w:r>
+        <w:t xml:space="preserve"> – Allow staff to define the time slots for the precinct.</w:t>
+      </w:r>
+    </w:p>
+    <w:p>
+      <w:pPr>
+        <w:ind w:left="720"/>
+      </w:pPr>
+      <w:r>
+        <w:t>User Allocation – Allows staff to assign students to precinct slots or change existing allocations.</w:t>
+      </w:r>
+    </w:p>
+    <w:p>
+      <w:pPr>
+        <w:ind w:left="720"/>
+      </w:pPr>
+      <w:r>
+        <w:t>Monitor Register – Allow staff to view when precinct monitors have signed in/out for their precinct.</w:t>
+      </w:r>
+    </w:p>
+    <w:p>
+      <w:pPr>
+        <w:pStyle w:val="Heading3"/>
+      </w:pPr>
+      <w:r>
+        <w:t>User</w:t>
+      </w:r>
+    </w:p>
+    <w:p>
+      <w:r>
+        <w:t>This is the area that the student precinct monitors will log into.</w:t>
+      </w:r>
+    </w:p>
+    <w:p>
+      <w:pPr>
+        <w:ind w:left="720"/>
+      </w:pPr>
+      <w:r>
+        <w:t>Login</w:t>
+      </w:r>
+      <w:r>
+        <w:t xml:space="preserve"> </w:t>
+      </w:r>
+      <w:r>
+        <w:t>– Allow students to login.</w:t>
+      </w:r>
+    </w:p>
+    <w:p>
+      <w:pPr>
+        <w:ind w:left="720"/>
+      </w:pPr>
+      <w:r>
+        <w:t>Password Reset – Allow students to reset password via email.</w:t>
+      </w:r>
+    </w:p>
+    <w:p>
+      <w:pPr>
+        <w:ind w:left="720"/>
+      </w:pPr>
+      <w:r>
+        <w:t>User A</w:t>
+      </w:r>
+      <w:r>
+        <w:t>llocation</w:t>
+      </w:r>
+      <w:r>
+        <w:t xml:space="preserve"> – Allow students to sign themselves up for precinct slots.</w:t>
+      </w:r>
+    </w:p>
+    <w:p>
+      <w:pPr>
+        <w:ind w:left="720"/>
+        <w:rPr>
+          <w:rFonts w:asciiTheme="majorHAnsi" w:eastAsiaTheme="majorEastAsia" w:hAnsiTheme="majorHAnsi" w:cstheme="majorBidi"/>
+          <w:color w:val="2F5496" w:themeColor="accent1" w:themeShade="BF"/>
+          <w:sz w:val="26"/>
+          <w:szCs w:val="26"/>
+        </w:rPr>
+      </w:pPr>
+      <w:r>
+        <w:t>Timetable P</w:t>
+      </w:r>
+      <w:r>
+        <w:t>review</w:t>
+      </w:r>
+      <w:r>
+        <w:t xml:space="preserve"> – Allows students to see the full timetable with assigned monitors.</w:t>
+      </w:r>
+    </w:p>
+    <w:p>
+      <w:pPr>
+        <w:ind w:left="720"/>
+      </w:pPr>
+      <w:r>
+        <w:t>Precinct Register – Allows the student to sign in/out for their precinct slot.</w:t>
       </w:r>
     </w:p>
     <w:p/>
-    <w:p>
-      <w:pPr>
-        <w:pStyle w:val="Heading2"/>
-      </w:pPr>
-      <w:r>
-        <w:t>Stakeholders</w:t>
-      </w:r>
-    </w:p>
-    <w:p>
-      <w:r>
-        <w:t xml:space="preserve">There are multiple parties who will be invested in this project, its completion and hopeful success. These include the students who are responsible for being on duty in the SLST </w:t>
-      </w:r>
-      <w:r>
-        <w:t>precinct</w:t>
-      </w:r>
-      <w:r>
-        <w:t xml:space="preserve">, the staff in charge of the SLST </w:t>
-      </w:r>
-      <w:r>
-        <w:t>precinct</w:t>
-      </w:r>
-      <w:r>
-        <w:t xml:space="preserve"> and ensuring it is well looked after and also the students who use the </w:t>
-      </w:r>
-      <w:r>
-        <w:t>precinct area as their place to chill out.</w:t>
-      </w:r>
-      <w:r>
-        <w:t xml:space="preserve"> Everyone should benefit from the system being implemented as it will provide a way to ensure there is always a responsible senior student monitoring the precinct area when it is in use.</w:t>
-      </w:r>
-    </w:p>
-    <w:p/>
-    <w:p>
-      <w:pPr>
-        <w:pStyle w:val="Heading2"/>
-      </w:pPr>
-      <w:r>
-        <w:t>Problem Research</w:t>
-      </w:r>
-    </w:p>
-    <w:p>
-      <w:r>
-        <w:t>One option that was viable instead of this system would be to use Excel (or any other spreadsheet software) and create yourself a timetable. This however has drawbacks as it becomes hard to share with all the students and staff who need access. Further, it would be very hard to control who has access to what parts of the spreadsheet except with very complicated VBA embedded into the document. In theory, this solution could be viable through a lot of work. The project aims to make the precinct management process easy and simple unlike this.</w:t>
-      </w:r>
-    </w:p>
-    <w:p>
-      <w:r>
-        <w:t>[more]</w:t>
-      </w:r>
-    </w:p>
-    <w:p/>
-    <w:p>
-      <w:pPr>
-        <w:pStyle w:val="Heading2"/>
-      </w:pPr>
-      <w:r>
-        <w:t>Proposed Solution</w:t>
-      </w:r>
-    </w:p>
-    <w:p>
-      <w:r>
-        <w:t>[more]</w:t>
-      </w:r>
-    </w:p>
-    <w:p>
-      <w:pPr>
-        <w:pStyle w:val="Heading2"/>
-      </w:pPr>
-      <w:r>
-        <w:t>Solution Decomposition</w:t>
-      </w:r>
-    </w:p>
-    <w:p>
-      <w:r>
-        <w:t>[more]</w:t>
-      </w:r>
-      <w:bookmarkStart w:id="0" w:name="_GoBack"/>
-      <w:bookmarkEnd w:id="0"/>
-    </w:p>
     <w:sectPr>
       <w:pgSz w:w="11900" w:h="16840"/>
       <w:pgMar w:top="1440" w:right="1440" w:bottom="1440" w:left="1440" w:header="720" w:footer="720" w:gutter="0"/>
@@ -1119,6 +1575,28 @@
       <w:color w:val="1F3763" w:themeColor="accent1" w:themeShade="7F"/>
     </w:rPr>
   </w:style>
+  <w:style w:type="paragraph" w:styleId="Heading4">
+    <w:name w:val="heading 4"/>
+    <w:basedOn w:val="Normal"/>
+    <w:next w:val="Normal"/>
+    <w:link w:val="Heading4Char"/>
+    <w:uiPriority w:val="9"/>
+    <w:unhideWhenUsed/>
+    <w:qFormat/>
+    <w:rsid w:val="00155A61"/>
+    <w:pPr>
+      <w:keepNext/>
+      <w:keepLines/>
+      <w:spacing w:before="40"/>
+      <w:outlineLvl w:val="3"/>
+    </w:pPr>
+    <w:rPr>
+      <w:rFonts w:asciiTheme="majorHAnsi" w:eastAsiaTheme="majorEastAsia" w:hAnsiTheme="majorHAnsi" w:cstheme="majorBidi"/>
+      <w:i/>
+      <w:iCs/>
+      <w:color w:val="2F5496" w:themeColor="accent1" w:themeShade="BF"/>
+    </w:rPr>
+  </w:style>
   <w:style w:type="character" w:default="1" w:styleId="DefaultParagraphFont">
     <w:name w:val="Default Paragraph Font"/>
     <w:uiPriority w:val="1"/>
@@ -1261,6 +1739,42 @@
     <w:rPr>
       <w:rFonts w:asciiTheme="majorHAnsi" w:eastAsiaTheme="majorEastAsia" w:hAnsiTheme="majorHAnsi" w:cstheme="majorBidi"/>
       <w:color w:val="1F3763" w:themeColor="accent1" w:themeShade="7F"/>
+    </w:rPr>
+  </w:style>
+  <w:style w:type="character" w:styleId="Hyperlink">
+    <w:name w:val="Hyperlink"/>
+    <w:basedOn w:val="DefaultParagraphFont"/>
+    <w:uiPriority w:val="99"/>
+    <w:unhideWhenUsed/>
+    <w:rsid w:val="00DC7AE1"/>
+    <w:rPr>
+      <w:color w:val="0563C1" w:themeColor="hyperlink"/>
+      <w:u w:val="single"/>
+    </w:rPr>
+  </w:style>
+  <w:style w:type="character" w:customStyle="1" w:styleId="Heading4Char">
+    <w:name w:val="Heading 4 Char"/>
+    <w:basedOn w:val="DefaultParagraphFont"/>
+    <w:link w:val="Heading4"/>
+    <w:uiPriority w:val="9"/>
+    <w:rsid w:val="00155A61"/>
+    <w:rPr>
+      <w:rFonts w:asciiTheme="majorHAnsi" w:eastAsiaTheme="majorEastAsia" w:hAnsiTheme="majorHAnsi" w:cstheme="majorBidi"/>
+      <w:i/>
+      <w:iCs/>
+      <w:color w:val="2F5496" w:themeColor="accent1" w:themeShade="BF"/>
+    </w:rPr>
+  </w:style>
+  <w:style w:type="character" w:styleId="FollowedHyperlink">
+    <w:name w:val="FollowedHyperlink"/>
+    <w:basedOn w:val="DefaultParagraphFont"/>
+    <w:uiPriority w:val="99"/>
+    <w:semiHidden/>
+    <w:unhideWhenUsed/>
+    <w:rsid w:val="00B24111"/>
+    <w:rPr>
+      <w:color w:val="954F72" w:themeColor="followedHyperlink"/>
+      <w:u w:val="single"/>
     </w:rPr>
   </w:style>
 </w:styles>

</xml_diff>

<commit_message>
new templates to begin site
</commit_message>
<xml_diff>
--- a/documentation/SLST Duty Rota System.docx
+++ b/documentation/SLST Duty Rota System.docx
@@ -1465,12 +1465,7 @@
         <w:t xml:space="preserve"> 3.6</w:t>
       </w:r>
       <w:r>
-        <w:t xml:space="preserve"> as the backend for the web based interface. The Flask python package will be used to operate the base of the web server that the user will interact with on the front end. The templating mark-up Jinja2 will be used as this is the templa</w:t>
-      </w:r>
-      <w:bookmarkStart w:id="0" w:name="_GoBack"/>
-      <w:bookmarkEnd w:id="0"/>
-      <w:r>
-        <w:t>ting language for web pages support</w:t>
+        <w:t xml:space="preserve"> as the backend for the web based interface. The Flask python package will be used to operate the base of the web server that the user will interact with on the front end. The templating mark-up Jinja2 will be used as this is the templating language for web pages support</w:t>
       </w:r>
       <w:r>
         <w:t>ed</w:t>
@@ -3253,13 +3248,71 @@
       </w:r>
     </w:p>
     <w:p>
-      <w:r>
-        <w:t>The site that will provide the rota system will be broken down as follows to provide ease of access for both staff and the precinct monitor students.</w:t>
-      </w:r>
-    </w:p>
-    <w:p>
-      <w:r>
-        <w:t>The system will be orientated to be mainly student run as this is the way the stage team has always operated. The students will elect themselves for their precinct slots and the staff will be able to view this and override it.</w:t>
+      <w:pPr>
+        <w:rPr>
+          <w:i/>
+          <w:iCs/>
+          <w:color w:val="5B9BD5" w:themeColor="accent5"/>
+        </w:rPr>
+      </w:pPr>
+      <w:r>
+        <w:rPr>
+          <w:i/>
+          <w:iCs/>
+          <w:color w:val="5B9BD5" w:themeColor="accent5"/>
+        </w:rPr>
+        <w:t xml:space="preserve">(a) Break down the problem into smaller parts suitable for computational solutions justifying any decisions made. Create a schedule of which parts of the program will be done in what order, e.g. database setup first, text interface second, login/out, all the searching, deletion, sorting, </w:t>
+      </w:r>
+      <w:proofErr w:type="gramStart"/>
+      <w:r>
+        <w:rPr>
+          <w:i/>
+          <w:iCs/>
+          <w:color w:val="5B9BD5" w:themeColor="accent5"/>
+        </w:rPr>
+        <w:t>GUI ,</w:t>
+      </w:r>
+      <w:proofErr w:type="gramEnd"/>
+      <w:r>
+        <w:rPr>
+          <w:i/>
+          <w:iCs/>
+          <w:color w:val="5B9BD5" w:themeColor="accent5"/>
+        </w:rPr>
+        <w:t xml:space="preserve"> validation, etc. </w:t>
+      </w:r>
+    </w:p>
+    <w:p/>
+    <w:p>
+      <w:pPr>
+        <w:pStyle w:val="ListParagraph"/>
+        <w:numPr>
+          <w:ilvl w:val="0"/>
+          <w:numId w:val="6"/>
+        </w:numPr>
+      </w:pPr>
+      <w:r>
+        <w:t>Create the base Flask application</w:t>
+      </w:r>
+    </w:p>
+    <w:p>
+      <w:pPr>
+        <w:pStyle w:val="ListParagraph"/>
+        <w:numPr>
+          <w:ilvl w:val="0"/>
+          <w:numId w:val="6"/>
+        </w:numPr>
+      </w:pPr>
+      <w:r>
+        <w:t>Create authentication module (staff + student access)</w:t>
+      </w:r>
+    </w:p>
+    <w:p>
+      <w:pPr>
+        <w:pStyle w:val="Heading2"/>
+      </w:pPr>
+      <w:r>
+        <w:t>Development Log</w:t>
       </w:r>
     </w:p>
     <w:p>
@@ -3267,155 +3320,99 @@
         <w:pStyle w:val="Heading3"/>
       </w:pPr>
       <w:r>
-        <w:t>Administration</w:t>
-      </w:r>
-    </w:p>
-    <w:p>
-      <w:r>
-        <w:t>This is the access for the staff to manage the precinct.</w:t>
-      </w:r>
-    </w:p>
-    <w:p>
-      <w:pPr>
-        <w:ind w:left="720"/>
-      </w:pPr>
-      <w:r>
-        <w:t>Login</w:t>
-      </w:r>
-      <w:r>
-        <w:t xml:space="preserve"> – Allow staff to login and authenticate.</w:t>
-      </w:r>
-    </w:p>
-    <w:p>
-      <w:pPr>
-        <w:ind w:left="720"/>
-      </w:pPr>
-      <w:r>
-        <w:t>Password Reset</w:t>
-      </w:r>
-      <w:r>
-        <w:t xml:space="preserve"> – Allow staff to reset their password via email.</w:t>
-      </w:r>
-    </w:p>
-    <w:p>
-      <w:pPr>
-        <w:ind w:left="720"/>
-      </w:pPr>
-      <w:r>
-        <w:t>Student Management – Allow staff to allocate logins for the precinct monitors.</w:t>
-      </w:r>
-    </w:p>
-    <w:p>
-      <w:pPr>
-        <w:ind w:left="720"/>
-      </w:pPr>
-      <w:r>
-        <w:t>T</w:t>
-      </w:r>
-      <w:r>
-        <w:t>imetable S</w:t>
-      </w:r>
-      <w:r>
-        <w:t>etup (times, days)</w:t>
-      </w:r>
-      <w:r>
-        <w:t xml:space="preserve"> – Allow staff to define the time slots for the precinct.</w:t>
-      </w:r>
-    </w:p>
-    <w:p>
-      <w:pPr>
-        <w:ind w:left="720"/>
-      </w:pPr>
-      <w:r>
-        <w:t>User Allocation – Allows staff to assign students to precinct slots or change existing allocations.</w:t>
-      </w:r>
-    </w:p>
-    <w:p>
-      <w:pPr>
-        <w:ind w:left="720"/>
-      </w:pPr>
-      <w:r>
-        <w:t>Monitor Register – Allow staff to view when precinct monitors have signed in/out for their precinct.</w:t>
-      </w:r>
-    </w:p>
-    <w:p>
-      <w:pPr>
-        <w:pStyle w:val="Heading3"/>
-      </w:pPr>
-      <w:r>
-        <w:t>User</w:t>
-      </w:r>
-    </w:p>
-    <w:p>
-      <w:r>
-        <w:t>This is the area that the student precinct monitors will log into.</w:t>
-      </w:r>
-    </w:p>
-    <w:p>
-      <w:pPr>
-        <w:ind w:left="720"/>
-      </w:pPr>
-      <w:r>
-        <w:t>Login</w:t>
-      </w:r>
-      <w:r>
-        <w:t xml:space="preserve"> </w:t>
-      </w:r>
-      <w:r>
-        <w:t>– Allow students to login.</w:t>
-      </w:r>
-    </w:p>
-    <w:p>
-      <w:pPr>
-        <w:ind w:left="720"/>
-      </w:pPr>
-      <w:r>
-        <w:t>Password Reset – Allow students to reset password via email.</w:t>
-      </w:r>
-    </w:p>
-    <w:p>
-      <w:pPr>
-        <w:ind w:left="720"/>
-      </w:pPr>
-      <w:r>
-        <w:t>User A</w:t>
-      </w:r>
-      <w:r>
-        <w:t>llocation</w:t>
-      </w:r>
-      <w:r>
-        <w:t xml:space="preserve"> – Allow students to sign themselves up for precinct slots.</w:t>
-      </w:r>
-    </w:p>
-    <w:p>
-      <w:pPr>
-        <w:ind w:left="720"/>
-        <w:rPr>
-          <w:rFonts w:asciiTheme="majorHAnsi" w:eastAsiaTheme="majorEastAsia" w:hAnsiTheme="majorHAnsi" w:cstheme="majorBidi"/>
-          <w:color w:val="2F5496" w:themeColor="accent1" w:themeShade="BF"/>
-          <w:sz w:val="26"/>
-          <w:szCs w:val="26"/>
-        </w:rPr>
-      </w:pPr>
-      <w:r>
-        <w:t>Timetable P</w:t>
-      </w:r>
-      <w:r>
-        <w:t>review</w:t>
-      </w:r>
-      <w:r>
-        <w:t xml:space="preserve"> – Allows students to see the full timetable with assigned monitors.</w:t>
-      </w:r>
-    </w:p>
-    <w:p>
-      <w:pPr>
-        <w:ind w:left="720"/>
-      </w:pPr>
-      <w:r>
-        <w:t>Precinct Register – Allows the student to sign in/out for their precinct slot.</w:t>
-      </w:r>
-    </w:p>
-    <w:p/>
+        <w:t>Issue with Jinja2 templating</w:t>
+      </w:r>
+    </w:p>
+    <w:p>
+      <w:r>
+        <w:t>During the setup of the jinja2 templating, the jinja2 engine was unable to detect the default templates directory and was raising an error as such.</w:t>
+      </w:r>
+    </w:p>
+    <w:p>
+      <w:r>
+        <w:drawing>
+          <wp:inline distT="0" distB="0" distL="0" distR="0" wp14:anchorId="70990510" wp14:editId="29D57C1E">
+            <wp:extent cx="4166235" cy="939019"/>
+            <wp:effectExtent l="0" t="0" r="0" b="1270"/>
+            <wp:docPr id="3" name="Picture 3"/>
+            <wp:cNvGraphicFramePr>
+              <a:graphicFrameLocks xmlns:a="http://schemas.openxmlformats.org/drawingml/2006/main" noChangeAspect="1"/>
+            </wp:cNvGraphicFramePr>
+            <a:graphic xmlns:a="http://schemas.openxmlformats.org/drawingml/2006/main">
+              <a:graphicData uri="http://schemas.openxmlformats.org/drawingml/2006/picture">
+                <pic:pic xmlns:pic="http://schemas.openxmlformats.org/drawingml/2006/picture">
+                  <pic:nvPicPr>
+                    <pic:cNvPr id="1" name=""/>
+                    <pic:cNvPicPr/>
+                  </pic:nvPicPr>
+                  <pic:blipFill>
+                    <a:blip r:embed="rId8"/>
+                    <a:stretch>
+                      <a:fillRect/>
+                    </a:stretch>
+                  </pic:blipFill>
+                  <pic:spPr>
+                    <a:xfrm>
+                      <a:off x="0" y="0"/>
+                      <a:ext cx="4252593" cy="958483"/>
+                    </a:xfrm>
+                    <a:prstGeom prst="rect">
+                      <a:avLst/>
+                    </a:prstGeom>
+                  </pic:spPr>
+                </pic:pic>
+              </a:graphicData>
+            </a:graphic>
+          </wp:inline>
+        </w:drawing>
+      </w:r>
+    </w:p>
+    <w:p>
+      <w:r>
+        <w:t>This issue was resolved by implementing a custom jinaj2 loader with provided an absolute path to the templates folder being used.</w:t>
+      </w:r>
+      <w:bookmarkStart w:id="0" w:name="_GoBack"/>
+      <w:bookmarkEnd w:id="0"/>
+    </w:p>
+    <w:p>
+      <w:r>
+        <w:drawing>
+          <wp:inline distT="0" distB="0" distL="0" distR="0" wp14:anchorId="13056EBA" wp14:editId="517CCC00">
+            <wp:extent cx="4166235" cy="551033"/>
+            <wp:effectExtent l="0" t="0" r="0" b="8255"/>
+            <wp:docPr id="4" name="Picture 4"/>
+            <wp:cNvGraphicFramePr>
+              <a:graphicFrameLocks xmlns:a="http://schemas.openxmlformats.org/drawingml/2006/main" noChangeAspect="1"/>
+            </wp:cNvGraphicFramePr>
+            <a:graphic xmlns:a="http://schemas.openxmlformats.org/drawingml/2006/main">
+              <a:graphicData uri="http://schemas.openxmlformats.org/drawingml/2006/picture">
+                <pic:pic xmlns:pic="http://schemas.openxmlformats.org/drawingml/2006/picture">
+                  <pic:nvPicPr>
+                    <pic:cNvPr id="1" name=""/>
+                    <pic:cNvPicPr/>
+                  </pic:nvPicPr>
+                  <pic:blipFill>
+                    <a:blip r:embed="rId9"/>
+                    <a:stretch>
+                      <a:fillRect/>
+                    </a:stretch>
+                  </pic:blipFill>
+                  <pic:spPr>
+                    <a:xfrm>
+                      <a:off x="0" y="0"/>
+                      <a:ext cx="4284114" cy="566624"/>
+                    </a:xfrm>
+                    <a:prstGeom prst="rect">
+                      <a:avLst/>
+                    </a:prstGeom>
+                  </pic:spPr>
+                </pic:pic>
+              </a:graphicData>
+            </a:graphic>
+          </wp:inline>
+        </w:drawing>
+      </w:r>
+    </w:p>
     <w:sectPr>
       <w:pgSz w:w="11900" w:h="16840"/>
       <w:pgMar w:top="1440" w:right="1440" w:bottom="1440" w:left="1440" w:header="720" w:footer="720" w:gutter="0"/>
@@ -3655,6 +3652,92 @@
     </w:lvl>
   </w:abstractNum>
   <w:abstractNum w:abstractNumId="2">
+    <w:nsid w:val="40A954E0"/>
+    <w:multiLevelType w:val="hybridMultilevel"/>
+    <w:tmpl w:val="AE4E881C"/>
+    <w:lvl w:ilvl="0" w:tplc="0809000F">
+      <w:start w:val="1"/>
+      <w:numFmt w:val="decimal"/>
+      <w:lvlText w:val="%1."/>
+      <w:lvlJc w:val="left"/>
+      <w:pPr>
+        <w:ind w:left="720" w:hanging="360"/>
+      </w:pPr>
+    </w:lvl>
+    <w:lvl w:ilvl="1" w:tplc="08090019" w:tentative="1">
+      <w:start w:val="1"/>
+      <w:numFmt w:val="lowerLetter"/>
+      <w:lvlText w:val="%2."/>
+      <w:lvlJc w:val="left"/>
+      <w:pPr>
+        <w:ind w:left="1440" w:hanging="360"/>
+      </w:pPr>
+    </w:lvl>
+    <w:lvl w:ilvl="2" w:tplc="0809001B" w:tentative="1">
+      <w:start w:val="1"/>
+      <w:numFmt w:val="lowerRoman"/>
+      <w:lvlText w:val="%3."/>
+      <w:lvlJc w:val="right"/>
+      <w:pPr>
+        <w:ind w:left="2160" w:hanging="180"/>
+      </w:pPr>
+    </w:lvl>
+    <w:lvl w:ilvl="3" w:tplc="0809000F" w:tentative="1">
+      <w:start w:val="1"/>
+      <w:numFmt w:val="decimal"/>
+      <w:lvlText w:val="%4."/>
+      <w:lvlJc w:val="left"/>
+      <w:pPr>
+        <w:ind w:left="2880" w:hanging="360"/>
+      </w:pPr>
+    </w:lvl>
+    <w:lvl w:ilvl="4" w:tplc="08090019" w:tentative="1">
+      <w:start w:val="1"/>
+      <w:numFmt w:val="lowerLetter"/>
+      <w:lvlText w:val="%5."/>
+      <w:lvlJc w:val="left"/>
+      <w:pPr>
+        <w:ind w:left="3600" w:hanging="360"/>
+      </w:pPr>
+    </w:lvl>
+    <w:lvl w:ilvl="5" w:tplc="0809001B" w:tentative="1">
+      <w:start w:val="1"/>
+      <w:numFmt w:val="lowerRoman"/>
+      <w:lvlText w:val="%6."/>
+      <w:lvlJc w:val="right"/>
+      <w:pPr>
+        <w:ind w:left="4320" w:hanging="180"/>
+      </w:pPr>
+    </w:lvl>
+    <w:lvl w:ilvl="6" w:tplc="0809000F" w:tentative="1">
+      <w:start w:val="1"/>
+      <w:numFmt w:val="decimal"/>
+      <w:lvlText w:val="%7."/>
+      <w:lvlJc w:val="left"/>
+      <w:pPr>
+        <w:ind w:left="5040" w:hanging="360"/>
+      </w:pPr>
+    </w:lvl>
+    <w:lvl w:ilvl="7" w:tplc="08090019" w:tentative="1">
+      <w:start w:val="1"/>
+      <w:numFmt w:val="lowerLetter"/>
+      <w:lvlText w:val="%8."/>
+      <w:lvlJc w:val="left"/>
+      <w:pPr>
+        <w:ind w:left="5760" w:hanging="360"/>
+      </w:pPr>
+    </w:lvl>
+    <w:lvl w:ilvl="8" w:tplc="0809001B" w:tentative="1">
+      <w:start w:val="1"/>
+      <w:numFmt w:val="lowerRoman"/>
+      <w:lvlText w:val="%9."/>
+      <w:lvlJc w:val="right"/>
+      <w:pPr>
+        <w:ind w:left="6480" w:hanging="180"/>
+      </w:pPr>
+    </w:lvl>
+  </w:abstractNum>
+  <w:abstractNum w:abstractNumId="3">
     <w:nsid w:val="43A605B8"/>
     <w:multiLevelType w:val="hybridMultilevel"/>
     <w:tmpl w:val="3C9CAC96"/>
@@ -3767,7 +3850,7 @@
       </w:rPr>
     </w:lvl>
   </w:abstractNum>
-  <w:abstractNum w:abstractNumId="3">
+  <w:abstractNum w:abstractNumId="4">
     <w:nsid w:val="46D35FE0"/>
     <w:multiLevelType w:val="hybridMultilevel"/>
     <w:tmpl w:val="CFB4C344"/>
@@ -3890,7 +3973,7 @@
       </w:rPr>
     </w:lvl>
   </w:abstractNum>
-  <w:abstractNum w:abstractNumId="4">
+  <w:abstractNum w:abstractNumId="5">
     <w:nsid w:val="5CD80581"/>
     <w:multiLevelType w:val="hybridMultilevel"/>
     <w:tmpl w:val="C068EC30"/>
@@ -4004,10 +4087,10 @@
     </w:lvl>
   </w:abstractNum>
   <w:num w:numId="1">
-    <w:abstractNumId w:val="4"/>
+    <w:abstractNumId w:val="5"/>
   </w:num>
   <w:num w:numId="2">
-    <w:abstractNumId w:val="3"/>
+    <w:abstractNumId w:val="4"/>
   </w:num>
   <w:num w:numId="3">
     <w:abstractNumId w:val="1"/>
@@ -4016,6 +4099,9 @@
     <w:abstractNumId w:val="0"/>
   </w:num>
   <w:num w:numId="5">
+    <w:abstractNumId w:val="3"/>
+  </w:num>
+  <w:num w:numId="6">
     <w:abstractNumId w:val="2"/>
   </w:num>
 </w:numbering>

</xml_diff>

<commit_message>
slight restructure to imports from auth
</commit_message>
<xml_diff>
--- a/documentation/SLST Duty Rota System.docx
+++ b/documentation/SLST Duty Rota System.docx
@@ -3233,9 +3233,6 @@
         <w:pStyle w:val="Heading1"/>
       </w:pPr>
       <w:r>
-        <w:t xml:space="preserve">TODO - </w:t>
-      </w:r>
-      <w:r>
         <w:t>Design</w:t>
       </w:r>
     </w:p>
@@ -3304,11 +3301,35 @@
         </w:numPr>
       </w:pPr>
       <w:r>
+        <w:t>Setup basic templating for the project</w:t>
+      </w:r>
+    </w:p>
+    <w:p>
+      <w:pPr>
+        <w:pStyle w:val="ListParagraph"/>
+        <w:numPr>
+          <w:ilvl w:val="0"/>
+          <w:numId w:val="6"/>
+        </w:numPr>
+      </w:pPr>
+      <w:r>
         <w:t>Create authentication module (staff + student access)</w:t>
       </w:r>
     </w:p>
     <w:p>
       <w:pPr>
+        <w:pStyle w:val="ListParagraph"/>
+        <w:numPr>
+          <w:ilvl w:val="0"/>
+          <w:numId w:val="6"/>
+        </w:numPr>
+      </w:pPr>
+      <w:r>
+        <w:t>Create basic base templates and styling for the site</w:t>
+      </w:r>
+    </w:p>
+    <w:p>
+      <w:pPr>
         <w:pStyle w:val="Heading2"/>
       </w:pPr>
       <w:r>
@@ -3320,20 +3341,117 @@
         <w:pStyle w:val="Heading3"/>
       </w:pPr>
       <w:r>
-        <w:t>Issue with Jinja2 templating</w:t>
-      </w:r>
-    </w:p>
-    <w:p>
-      <w:r>
-        <w:t>During the setup of the jinja2 templating, the jinja2 engine was unable to detect the default templates directory and was raising an error as such.</w:t>
-      </w:r>
-    </w:p>
-    <w:p>
-      <w:r>
         <w:drawing>
-          <wp:inline distT="0" distB="0" distL="0" distR="0" wp14:anchorId="70990510" wp14:editId="29D57C1E">
-            <wp:extent cx="4166235" cy="939019"/>
-            <wp:effectExtent l="0" t="0" r="0" b="1270"/>
+          <wp:anchor distT="0" distB="0" distL="114300" distR="114300" simplePos="0" relativeHeight="251660288" behindDoc="0" locked="0" layoutInCell="1" allowOverlap="1" wp14:anchorId="15F1ECD8" wp14:editId="6F6F35FE">
+            <wp:simplePos x="0" y="0"/>
+            <wp:positionH relativeFrom="column">
+              <wp:posOffset>3480435</wp:posOffset>
+            </wp:positionH>
+            <wp:positionV relativeFrom="paragraph">
+              <wp:posOffset>160655</wp:posOffset>
+            </wp:positionV>
+            <wp:extent cx="2172335" cy="1454785"/>
+            <wp:effectExtent l="0" t="0" r="12065" b="0"/>
+            <wp:wrapTight wrapText="bothSides">
+              <wp:wrapPolygon edited="0">
+                <wp:start x="0" y="0"/>
+                <wp:lineTo x="0" y="21119"/>
+                <wp:lineTo x="21467" y="21119"/>
+                <wp:lineTo x="21467" y="0"/>
+                <wp:lineTo x="0" y="0"/>
+              </wp:wrapPolygon>
+            </wp:wrapTight>
+            <wp:docPr id="5" name="Picture 5"/>
+            <wp:cNvGraphicFramePr>
+              <a:graphicFrameLocks xmlns:a="http://schemas.openxmlformats.org/drawingml/2006/main" noChangeAspect="1"/>
+            </wp:cNvGraphicFramePr>
+            <a:graphic xmlns:a="http://schemas.openxmlformats.org/drawingml/2006/main">
+              <a:graphicData uri="http://schemas.openxmlformats.org/drawingml/2006/picture">
+                <pic:pic xmlns:pic="http://schemas.openxmlformats.org/drawingml/2006/picture">
+                  <pic:nvPicPr>
+                    <pic:cNvPr id="1" name=""/>
+                    <pic:cNvPicPr/>
+                  </pic:nvPicPr>
+                  <pic:blipFill>
+                    <a:blip r:embed="rId8">
+                      <a:extLst>
+                        <a:ext uri="{28A0092B-C50C-407E-A947-70E740481C1C}">
+                          <a14:useLocalDpi xmlns:a14="http://schemas.microsoft.com/office/drawing/2010/main" val="0"/>
+                        </a:ext>
+                      </a:extLst>
+                    </a:blip>
+                    <a:stretch>
+                      <a:fillRect/>
+                    </a:stretch>
+                  </pic:blipFill>
+                  <pic:spPr>
+                    <a:xfrm>
+                      <a:off x="0" y="0"/>
+                      <a:ext cx="2172335" cy="1454785"/>
+                    </a:xfrm>
+                    <a:prstGeom prst="rect">
+                      <a:avLst/>
+                    </a:prstGeom>
+                  </pic:spPr>
+                </pic:pic>
+              </a:graphicData>
+            </a:graphic>
+            <wp14:sizeRelH relativeFrom="page">
+              <wp14:pctWidth>0</wp14:pctWidth>
+            </wp14:sizeRelH>
+            <wp14:sizeRelV relativeFrom="page">
+              <wp14:pctHeight>0</wp14:pctHeight>
+            </wp14:sizeRelV>
+          </wp:anchor>
+        </w:drawing>
+      </w:r>
+      <w:r>
+        <w:t>Creating the base Flask app</w:t>
+      </w:r>
+    </w:p>
+    <w:p>
+      <w:r>
+        <w:t>To begin the process of making the SLST rota system, a base Flask app had to be created.</w:t>
+      </w:r>
+    </w:p>
+    <w:p>
+      <w:r>
+        <w:t>This started off with creating the basic folder structure that will be used by flask, including the templates folder for all the webpages and the static folder where assets used by the webpages will be kept.</w:t>
+      </w:r>
+      <w:r>
+        <w:t xml:space="preserve"> Additionally, there is also a folder created called assets where all the un-compiled styling will be kept and modules where the Flask page modules will be kept.</w:t>
+      </w:r>
+    </w:p>
+    <w:p/>
+    <w:p>
+      <w:pPr>
+        <w:pStyle w:val="Heading3"/>
+      </w:pPr>
+      <w:r>
+        <w:rPr>
+          <w:noProof/>
+          <w:lang w:eastAsia="en-GB"/>
+        </w:rPr>
+        <w:drawing>
+          <wp:anchor distT="0" distB="0" distL="114300" distR="114300" simplePos="0" relativeHeight="251661312" behindDoc="0" locked="0" layoutInCell="1" allowOverlap="1" wp14:anchorId="10CF8E5F" wp14:editId="592EA119">
+            <wp:simplePos x="0" y="0"/>
+            <wp:positionH relativeFrom="column">
+              <wp:posOffset>-60960</wp:posOffset>
+            </wp:positionH>
+            <wp:positionV relativeFrom="paragraph">
+              <wp:posOffset>238125</wp:posOffset>
+            </wp:positionV>
+            <wp:extent cx="3023235" cy="681355"/>
+            <wp:effectExtent l="0" t="0" r="0" b="4445"/>
+            <wp:wrapTight wrapText="bothSides">
+              <wp:wrapPolygon edited="0">
+                <wp:start x="0" y="0"/>
+                <wp:lineTo x="0" y="20936"/>
+                <wp:lineTo x="21414" y="20936"/>
+                <wp:lineTo x="21414" y="0"/>
+                <wp:lineTo x="0" y="0"/>
+              </wp:wrapPolygon>
+            </wp:wrapTight>
             <wp:docPr id="3" name="Picture 3"/>
             <wp:cNvGraphicFramePr>
               <a:graphicFrameLocks xmlns:a="http://schemas.openxmlformats.org/drawingml/2006/main" noChangeAspect="1"/>
@@ -3346,7 +3464,13 @@
                     <pic:cNvPicPr/>
                   </pic:nvPicPr>
                   <pic:blipFill>
-                    <a:blip r:embed="rId8"/>
+                    <a:blip r:embed="rId9">
+                      <a:extLst>
+                        <a:ext uri="{28A0092B-C50C-407E-A947-70E740481C1C}">
+                          <a14:useLocalDpi xmlns:a14="http://schemas.microsoft.com/office/drawing/2010/main" val="0"/>
+                        </a:ext>
+                      </a:extLst>
+                    </a:blip>
                     <a:stretch>
                       <a:fillRect/>
                     </a:stretch>
@@ -3354,7 +3478,7 @@
                   <pic:spPr>
                     <a:xfrm>
                       <a:off x="0" y="0"/>
-                      <a:ext cx="4252593" cy="958483"/>
+                      <a:ext cx="3023235" cy="681355"/>
                     </a:xfrm>
                     <a:prstGeom prst="rect">
                       <a:avLst/>
@@ -3363,23 +3487,75 @@
                 </pic:pic>
               </a:graphicData>
             </a:graphic>
-          </wp:inline>
+            <wp14:sizeRelH relativeFrom="page">
+              <wp14:pctWidth>0</wp14:pctWidth>
+            </wp14:sizeRelH>
+            <wp14:sizeRelV relativeFrom="page">
+              <wp14:pctHeight>0</wp14:pctHeight>
+            </wp14:sizeRelV>
+          </wp:anchor>
         </w:drawing>
       </w:r>
-    </w:p>
-    <w:p>
-      <w:r>
-        <w:t>This issue was resolved by implementing a custom jinaj2 loader with provided an absolute path to the templates folder being used.</w:t>
-      </w:r>
-      <w:bookmarkStart w:id="0" w:name="_GoBack"/>
-      <w:bookmarkEnd w:id="0"/>
-    </w:p>
-    <w:p>
-      <w:r>
+      <w:r>
+        <w:t>Issue with Jinja2 templating</w:t>
+      </w:r>
+    </w:p>
+    <w:p>
+      <w:r>
+        <w:t>During the setup of the jinja2 templating</w:t>
+      </w:r>
+      <w:r>
+        <w:t>, testing a basic index page at the root of the Flask app site</w:t>
+      </w:r>
+      <w:r>
+        <w:t xml:space="preserve">, the jinja2 engine </w:t>
+      </w:r>
+      <w:r>
+        <w:t xml:space="preserve">which generates all the webpages from template files, </w:t>
+      </w:r>
+      <w:r>
+        <w:t>was unable to detect the default templates directory</w:t>
+      </w:r>
+      <w:r>
+        <w:t xml:space="preserve"> correctly</w:t>
+      </w:r>
+      <w:r>
+        <w:t xml:space="preserve"> and was raising an error as such</w:t>
+      </w:r>
+      <w:r>
+        <w:t xml:space="preserve"> as it was unable to therefor locate the template set to be used for the index route</w:t>
+      </w:r>
+      <w:r>
+        <w:t>.</w:t>
+      </w:r>
+    </w:p>
+    <w:p/>
+    <w:p>
+      <w:r>
+        <w:rPr>
+          <w:noProof/>
+          <w:lang w:eastAsia="en-GB"/>
+        </w:rPr>
         <w:drawing>
-          <wp:inline distT="0" distB="0" distL="0" distR="0" wp14:anchorId="13056EBA" wp14:editId="517CCC00">
-            <wp:extent cx="4166235" cy="551033"/>
+          <wp:anchor distT="0" distB="0" distL="114300" distR="114300" simplePos="0" relativeHeight="251662336" behindDoc="0" locked="0" layoutInCell="1" allowOverlap="1" wp14:anchorId="6780E025" wp14:editId="1081C7E4">
+            <wp:simplePos x="0" y="0"/>
+            <wp:positionH relativeFrom="column">
+              <wp:posOffset>1765935</wp:posOffset>
+            </wp:positionH>
+            <wp:positionV relativeFrom="paragraph">
+              <wp:posOffset>48260</wp:posOffset>
+            </wp:positionV>
+            <wp:extent cx="4166235" cy="550545"/>
             <wp:effectExtent l="0" t="0" r="0" b="8255"/>
+            <wp:wrapTight wrapText="bothSides">
+              <wp:wrapPolygon edited="0">
+                <wp:start x="0" y="0"/>
+                <wp:lineTo x="0" y="20927"/>
+                <wp:lineTo x="21465" y="20927"/>
+                <wp:lineTo x="21465" y="0"/>
+                <wp:lineTo x="0" y="0"/>
+              </wp:wrapPolygon>
+            </wp:wrapTight>
             <wp:docPr id="4" name="Picture 4"/>
             <wp:cNvGraphicFramePr>
               <a:graphicFrameLocks xmlns:a="http://schemas.openxmlformats.org/drawingml/2006/main" noChangeAspect="1"/>
@@ -3392,7 +3568,13 @@
                     <pic:cNvPicPr/>
                   </pic:nvPicPr>
                   <pic:blipFill>
-                    <a:blip r:embed="rId9"/>
+                    <a:blip r:embed="rId10">
+                      <a:extLst>
+                        <a:ext uri="{28A0092B-C50C-407E-A947-70E740481C1C}">
+                          <a14:useLocalDpi xmlns:a14="http://schemas.microsoft.com/office/drawing/2010/main" val="0"/>
+                        </a:ext>
+                      </a:extLst>
+                    </a:blip>
                     <a:stretch>
                       <a:fillRect/>
                     </a:stretch>
@@ -3400,7 +3582,7 @@
                   <pic:spPr>
                     <a:xfrm>
                       <a:off x="0" y="0"/>
-                      <a:ext cx="4284114" cy="566624"/>
+                      <a:ext cx="4166235" cy="550545"/>
                     </a:xfrm>
                     <a:prstGeom prst="rect">
                       <a:avLst/>
@@ -3409,9 +3591,251 @@
                 </pic:pic>
               </a:graphicData>
             </a:graphic>
-          </wp:inline>
+            <wp14:sizeRelH relativeFrom="page">
+              <wp14:pctWidth>0</wp14:pctWidth>
+            </wp14:sizeRelH>
+            <wp14:sizeRelV relativeFrom="page">
+              <wp14:pctHeight>0</wp14:pctHeight>
+            </wp14:sizeRelV>
+          </wp:anchor>
         </w:drawing>
       </w:r>
+      <w:r>
+        <w:t>This issue was resolve</w:t>
+      </w:r>
+      <w:r>
+        <w:t>d by implementing a custom jinja</w:t>
+      </w:r>
+      <w:r>
+        <w:t>2 loader</w:t>
+      </w:r>
+      <w:r>
+        <w:t xml:space="preserve"> for the Flask app</w:t>
+      </w:r>
+      <w:r>
+        <w:t xml:space="preserve"> </w:t>
+      </w:r>
+      <w:r>
+        <w:t xml:space="preserve">which was set to provide </w:t>
+      </w:r>
+      <w:r>
+        <w:t>an absolute path to the templates folder being used</w:t>
+      </w:r>
+      <w:r>
+        <w:t xml:space="preserve"> for this project</w:t>
+      </w:r>
+      <w:r>
+        <w:t>.</w:t>
+      </w:r>
+      <w:r>
+        <w:t xml:space="preserve"> This absolute path was created using the </w:t>
+      </w:r>
+      <w:proofErr w:type="spellStart"/>
+      <w:r>
+        <w:t>os</w:t>
+      </w:r>
+      <w:proofErr w:type="spellEnd"/>
+      <w:r>
+        <w:t xml:space="preserve"> module to ensure it worked cross platform and would base itself off of the location of the current file to ensure portability.</w:t>
+      </w:r>
+    </w:p>
+    <w:p/>
+    <w:p>
+      <w:pPr>
+        <w:pStyle w:val="Heading3"/>
+      </w:pPr>
+      <w:r>
+        <w:drawing>
+          <wp:anchor distT="0" distB="0" distL="114300" distR="114300" simplePos="0" relativeHeight="251663360" behindDoc="0" locked="0" layoutInCell="1" allowOverlap="1" wp14:anchorId="6DB398B1" wp14:editId="5A572E09">
+            <wp:simplePos x="0" y="0"/>
+            <wp:positionH relativeFrom="column">
+              <wp:posOffset>3594735</wp:posOffset>
+            </wp:positionH>
+            <wp:positionV relativeFrom="paragraph">
+              <wp:posOffset>127635</wp:posOffset>
+            </wp:positionV>
+            <wp:extent cx="1854200" cy="723900"/>
+            <wp:effectExtent l="0" t="0" r="0" b="12700"/>
+            <wp:wrapTight wrapText="bothSides">
+              <wp:wrapPolygon edited="0">
+                <wp:start x="0" y="0"/>
+                <wp:lineTo x="0" y="21221"/>
+                <wp:lineTo x="21304" y="21221"/>
+                <wp:lineTo x="21304" y="0"/>
+                <wp:lineTo x="0" y="0"/>
+              </wp:wrapPolygon>
+            </wp:wrapTight>
+            <wp:docPr id="6" name="Picture 6"/>
+            <wp:cNvGraphicFramePr>
+              <a:graphicFrameLocks xmlns:a="http://schemas.openxmlformats.org/drawingml/2006/main" noChangeAspect="1"/>
+            </wp:cNvGraphicFramePr>
+            <a:graphic xmlns:a="http://schemas.openxmlformats.org/drawingml/2006/main">
+              <a:graphicData uri="http://schemas.openxmlformats.org/drawingml/2006/picture">
+                <pic:pic xmlns:pic="http://schemas.openxmlformats.org/drawingml/2006/picture">
+                  <pic:nvPicPr>
+                    <pic:cNvPr id="1" name=""/>
+                    <pic:cNvPicPr/>
+                  </pic:nvPicPr>
+                  <pic:blipFill>
+                    <a:blip r:embed="rId11">
+                      <a:extLst>
+                        <a:ext uri="{28A0092B-C50C-407E-A947-70E740481C1C}">
+                          <a14:useLocalDpi xmlns:a14="http://schemas.microsoft.com/office/drawing/2010/main" val="0"/>
+                        </a:ext>
+                      </a:extLst>
+                    </a:blip>
+                    <a:stretch>
+                      <a:fillRect/>
+                    </a:stretch>
+                  </pic:blipFill>
+                  <pic:spPr>
+                    <a:xfrm>
+                      <a:off x="0" y="0"/>
+                      <a:ext cx="1854200" cy="723900"/>
+                    </a:xfrm>
+                    <a:prstGeom prst="rect">
+                      <a:avLst/>
+                    </a:prstGeom>
+                  </pic:spPr>
+                </pic:pic>
+              </a:graphicData>
+            </a:graphic>
+            <wp14:sizeRelH relativeFrom="page">
+              <wp14:pctWidth>0</wp14:pctWidth>
+            </wp14:sizeRelH>
+            <wp14:sizeRelV relativeFrom="page">
+              <wp14:pctHeight>0</wp14:pctHeight>
+            </wp14:sizeRelV>
+          </wp:anchor>
+        </w:drawing>
+      </w:r>
+      <w:r>
+        <w:t>Setting up authentication</w:t>
+      </w:r>
+    </w:p>
+    <w:p>
+      <w:r>
+        <w:t xml:space="preserve">To get started with making the Flask app functional, I began by writing a basic authentication module that will allow all users of the system to login. This was written in a folder called </w:t>
+      </w:r>
+      <w:proofErr w:type="spellStart"/>
+      <w:r>
+        <w:t>auth</w:t>
+      </w:r>
+      <w:proofErr w:type="spellEnd"/>
+      <w:r>
+        <w:t xml:space="preserve"> in the modules part of the app.</w:t>
+      </w:r>
+      <w:r>
+        <w:t xml:space="preserve"> </w:t>
+      </w:r>
+    </w:p>
+    <w:p/>
+    <w:p>
+      <w:r>
+        <w:drawing>
+          <wp:anchor distT="0" distB="0" distL="114300" distR="114300" simplePos="0" relativeHeight="251664384" behindDoc="0" locked="0" layoutInCell="1" allowOverlap="1" wp14:anchorId="1F4567B8" wp14:editId="35E40BCF">
+            <wp:simplePos x="0" y="0"/>
+            <wp:positionH relativeFrom="column">
+              <wp:posOffset>51435</wp:posOffset>
+            </wp:positionH>
+            <wp:positionV relativeFrom="paragraph">
+              <wp:posOffset>15240</wp:posOffset>
+            </wp:positionV>
+            <wp:extent cx="1371600" cy="736600"/>
+            <wp:effectExtent l="0" t="0" r="0" b="0"/>
+            <wp:wrapTight wrapText="bothSides">
+              <wp:wrapPolygon edited="0">
+                <wp:start x="0" y="0"/>
+                <wp:lineTo x="0" y="20855"/>
+                <wp:lineTo x="21200" y="20855"/>
+                <wp:lineTo x="21200" y="0"/>
+                <wp:lineTo x="0" y="0"/>
+              </wp:wrapPolygon>
+            </wp:wrapTight>
+            <wp:docPr id="7" name="Picture 7"/>
+            <wp:cNvGraphicFramePr>
+              <a:graphicFrameLocks xmlns:a="http://schemas.openxmlformats.org/drawingml/2006/main" noChangeAspect="1"/>
+            </wp:cNvGraphicFramePr>
+            <a:graphic xmlns:a="http://schemas.openxmlformats.org/drawingml/2006/main">
+              <a:graphicData uri="http://schemas.openxmlformats.org/drawingml/2006/picture">
+                <pic:pic xmlns:pic="http://schemas.openxmlformats.org/drawingml/2006/picture">
+                  <pic:nvPicPr>
+                    <pic:cNvPr id="1" name=""/>
+                    <pic:cNvPicPr/>
+                  </pic:nvPicPr>
+                  <pic:blipFill>
+                    <a:blip r:embed="rId12">
+                      <a:extLst>
+                        <a:ext uri="{28A0092B-C50C-407E-A947-70E740481C1C}">
+                          <a14:useLocalDpi xmlns:a14="http://schemas.microsoft.com/office/drawing/2010/main" val="0"/>
+                        </a:ext>
+                      </a:extLst>
+                    </a:blip>
+                    <a:stretch>
+                      <a:fillRect/>
+                    </a:stretch>
+                  </pic:blipFill>
+                  <pic:spPr>
+                    <a:xfrm>
+                      <a:off x="0" y="0"/>
+                      <a:ext cx="1371600" cy="736600"/>
+                    </a:xfrm>
+                    <a:prstGeom prst="rect">
+                      <a:avLst/>
+                    </a:prstGeom>
+                  </pic:spPr>
+                </pic:pic>
+              </a:graphicData>
+            </a:graphic>
+            <wp14:sizeRelH relativeFrom="page">
+              <wp14:pctWidth>0</wp14:pctWidth>
+            </wp14:sizeRelH>
+            <wp14:sizeRelV relativeFrom="page">
+              <wp14:pctHeight>0</wp14:pctHeight>
+            </wp14:sizeRelV>
+          </wp:anchor>
+        </w:drawing>
+      </w:r>
+      <w:r>
+        <w:t xml:space="preserve">The </w:t>
+      </w:r>
+      <w:proofErr w:type="spellStart"/>
+      <w:r>
+        <w:t>auth</w:t>
+      </w:r>
+      <w:proofErr w:type="spellEnd"/>
+      <w:r>
+        <w:t xml:space="preserve"> folder contains three key python files; A controllers file which contains the Flask blueprint and routes for the </w:t>
+      </w:r>
+      <w:proofErr w:type="spellStart"/>
+      <w:r>
+        <w:t>auth</w:t>
+      </w:r>
+      <w:proofErr w:type="spellEnd"/>
+      <w:r>
+        <w:t xml:space="preserve"> module which are loaded into the main Flask routing controller for the website. A forms file which simply contains the python definitions for the form being used to login which is written using the Flask-WTF and </w:t>
+      </w:r>
+      <w:proofErr w:type="spellStart"/>
+      <w:r>
+        <w:t>wtforms</w:t>
+      </w:r>
+      <w:proofErr w:type="spellEnd"/>
+      <w:r>
+        <w:t xml:space="preserve"> libraries. There is also the models file which contains the database models used in this module, in this case the user table.</w:t>
+      </w:r>
+    </w:p>
+    <w:p/>
+    <w:p>
+      <w:pPr>
+        <w:pStyle w:val="Heading3"/>
+      </w:pPr>
+      <w:r>
+        <w:t>Beginning styling</w:t>
+      </w:r>
+    </w:p>
+    <w:p>
+      <w:bookmarkStart w:id="0" w:name="_GoBack"/>
+      <w:bookmarkEnd w:id="0"/>
     </w:p>
     <w:sectPr>
       <w:pgSz w:w="11900" w:h="16840"/>

</xml_diff>

<commit_message>
continued documentation + draw.io diagrams
</commit_message>
<xml_diff>
--- a/documentation/SLST Duty Rota System.docx
+++ b/documentation/SLST Duty Rota System.docx
@@ -1030,7 +1030,7 @@
           <w:lang w:eastAsia="en-GB"/>
         </w:rPr>
         <w:drawing>
-          <wp:anchor distT="0" distB="0" distL="114300" distR="114300" simplePos="0" relativeHeight="251658240" behindDoc="0" locked="0" layoutInCell="1" allowOverlap="1" wp14:anchorId="01B49F79" wp14:editId="2C1FD379">
+          <wp:anchor distT="0" distB="0" distL="114300" distR="114300" simplePos="0" relativeHeight="251652096" behindDoc="0" locked="0" layoutInCell="1" allowOverlap="1" wp14:anchorId="01B49F79" wp14:editId="55F33277">
             <wp:simplePos x="0" y="0"/>
             <wp:positionH relativeFrom="column">
               <wp:posOffset>3137535</wp:posOffset>
@@ -1187,7 +1187,7 @@
           <w:lang w:eastAsia="en-GB"/>
         </w:rPr>
         <w:drawing>
-          <wp:anchor distT="0" distB="0" distL="114300" distR="114300" simplePos="0" relativeHeight="251657216" behindDoc="0" locked="0" layoutInCell="1" allowOverlap="1" wp14:anchorId="71937CD8" wp14:editId="5C00A471">
+          <wp:anchor distT="0" distB="0" distL="114300" distR="114300" simplePos="0" relativeHeight="251651072" behindDoc="0" locked="0" layoutInCell="1" allowOverlap="1" wp14:anchorId="71937CD8" wp14:editId="6DE3DADE">
             <wp:simplePos x="0" y="0"/>
             <wp:positionH relativeFrom="column">
               <wp:posOffset>2696845</wp:posOffset>
@@ -2013,6 +2013,18 @@
       <w:pPr>
         <w:pStyle w:val="ListParagraph"/>
         <w:numPr>
+          <w:ilvl w:val="2"/>
+          <w:numId w:val="5"/>
+        </w:numPr>
+      </w:pPr>
+      <w:r>
+        <w:t>String: Reason</w:t>
+      </w:r>
+    </w:p>
+    <w:p>
+      <w:pPr>
+        <w:pStyle w:val="ListParagraph"/>
+        <w:numPr>
           <w:ilvl w:val="1"/>
           <w:numId w:val="5"/>
         </w:numPr>
@@ -3336,7 +3348,7 @@
           <w:lang w:eastAsia="en-GB"/>
         </w:rPr>
         <w:drawing>
-          <wp:anchor distT="0" distB="0" distL="114300" distR="114300" simplePos="0" relativeHeight="251659264" behindDoc="0" locked="0" layoutInCell="1" allowOverlap="1" wp14:anchorId="15F1ECD8" wp14:editId="1FB17AF0">
+          <wp:anchor distT="0" distB="0" distL="114300" distR="114300" simplePos="0" relativeHeight="251653120" behindDoc="0" locked="0" layoutInCell="1" allowOverlap="1" wp14:anchorId="15F1ECD8" wp14:editId="5950561B">
             <wp:simplePos x="0" y="0"/>
             <wp:positionH relativeFrom="column">
               <wp:posOffset>3480435</wp:posOffset>
@@ -3426,7 +3438,7 @@
           <w:lang w:eastAsia="en-GB"/>
         </w:rPr>
         <w:drawing>
-          <wp:anchor distT="0" distB="0" distL="114300" distR="114300" simplePos="0" relativeHeight="251660288" behindDoc="0" locked="0" layoutInCell="1" allowOverlap="1" wp14:anchorId="10CF8E5F" wp14:editId="76C614A3">
+          <wp:anchor distT="0" distB="0" distL="114300" distR="114300" simplePos="0" relativeHeight="251654144" behindDoc="0" locked="0" layoutInCell="1" allowOverlap="1" wp14:anchorId="10CF8E5F" wp14:editId="7A043387">
             <wp:simplePos x="0" y="0"/>
             <wp:positionH relativeFrom="column">
               <wp:posOffset>-60960</wp:posOffset>
@@ -3529,7 +3541,7 @@
           <w:lang w:eastAsia="en-GB"/>
         </w:rPr>
         <w:drawing>
-          <wp:anchor distT="0" distB="0" distL="114300" distR="114300" simplePos="0" relativeHeight="251661312" behindDoc="0" locked="0" layoutInCell="1" allowOverlap="1" wp14:anchorId="6780E025" wp14:editId="2812AE0C">
+          <wp:anchor distT="0" distB="0" distL="114300" distR="114300" simplePos="0" relativeHeight="251655168" behindDoc="0" locked="0" layoutInCell="1" allowOverlap="1" wp14:anchorId="6780E025" wp14:editId="0E39CD90">
             <wp:simplePos x="0" y="0"/>
             <wp:positionH relativeFrom="column">
               <wp:posOffset>1765935</wp:posOffset>
@@ -3641,7 +3653,7 @@
           <w:lang w:eastAsia="en-GB"/>
         </w:rPr>
         <w:drawing>
-          <wp:anchor distT="0" distB="0" distL="114300" distR="114300" simplePos="0" relativeHeight="251662336" behindDoc="0" locked="0" layoutInCell="1" allowOverlap="1" wp14:anchorId="6DB398B1" wp14:editId="6FABCD83">
+          <wp:anchor distT="0" distB="0" distL="114300" distR="114300" simplePos="0" relativeHeight="251656192" behindDoc="0" locked="0" layoutInCell="1" allowOverlap="1" wp14:anchorId="6DB398B1" wp14:editId="5A8FC92E">
             <wp:simplePos x="0" y="0"/>
             <wp:positionH relativeFrom="column">
               <wp:posOffset>4052570</wp:posOffset>
@@ -3731,7 +3743,7 @@
           <w:lang w:eastAsia="en-GB"/>
         </w:rPr>
         <w:drawing>
-          <wp:anchor distT="0" distB="0" distL="114300" distR="114300" simplePos="0" relativeHeight="251663360" behindDoc="0" locked="0" layoutInCell="1" allowOverlap="1" wp14:anchorId="1F4567B8" wp14:editId="2CF7FB8C">
+          <wp:anchor distT="0" distB="0" distL="114300" distR="114300" simplePos="0" relativeHeight="251657216" behindDoc="0" locked="0" layoutInCell="1" allowOverlap="1" wp14:anchorId="1F4567B8" wp14:editId="5925C892">
             <wp:simplePos x="0" y="0"/>
             <wp:positionH relativeFrom="column">
               <wp:posOffset>51435</wp:posOffset>
@@ -3832,7 +3844,7 @@
           <w:lang w:eastAsia="en-GB"/>
         </w:rPr>
         <w:drawing>
-          <wp:anchor distT="0" distB="0" distL="114300" distR="114300" simplePos="0" relativeHeight="251664384" behindDoc="0" locked="0" layoutInCell="1" allowOverlap="1" wp14:anchorId="059F0891" wp14:editId="407A057F">
+          <wp:anchor distT="0" distB="0" distL="114300" distR="114300" simplePos="0" relativeHeight="251658240" behindDoc="0" locked="0" layoutInCell="1" allowOverlap="1" wp14:anchorId="059F0891" wp14:editId="198C613B">
             <wp:simplePos x="0" y="0"/>
             <wp:positionH relativeFrom="column">
               <wp:posOffset>4281170</wp:posOffset>
@@ -3962,7 +3974,7 @@
           <w:lang w:eastAsia="en-GB"/>
         </w:rPr>
         <w:drawing>
-          <wp:anchor distT="0" distB="0" distL="114300" distR="114300" simplePos="0" relativeHeight="251665408" behindDoc="0" locked="0" layoutInCell="1" allowOverlap="1" wp14:anchorId="6E7A3B7A" wp14:editId="2431B899">
+          <wp:anchor distT="0" distB="0" distL="114300" distR="114300" simplePos="0" relativeHeight="251659264" behindDoc="0" locked="0" layoutInCell="1" allowOverlap="1" wp14:anchorId="6E7A3B7A" wp14:editId="397AE642">
             <wp:simplePos x="0" y="0"/>
             <wp:positionH relativeFrom="column">
               <wp:posOffset>52070</wp:posOffset>
@@ -4119,28 +4131,24 @@
         </w:rPr>
         <w:t xml:space="preserve"> This comprised of a few component files; base contained styles that will provide the </w:t>
       </w:r>
-      <w:proofErr w:type="spellStart"/>
-      <w:r>
-        <w:rPr>
-          <w:lang w:eastAsia="en-GB"/>
-        </w:rPr>
-        <w:t>abse</w:t>
-      </w:r>
-      <w:proofErr w:type="spellEnd"/>
+      <w:r>
+        <w:rPr>
+          <w:lang w:eastAsia="en-GB"/>
+        </w:rPr>
+        <w:t>base</w:t>
+      </w:r>
       <w:r>
         <w:rPr>
           <w:lang w:eastAsia="en-GB"/>
         </w:rPr>
         <w:t xml:space="preserve"> of the site on all pages, footer provides the styling that will create the footer used in the base template of the site, </w:t>
       </w:r>
-      <w:proofErr w:type="spellStart"/>
-      <w:r>
-        <w:rPr>
-          <w:lang w:eastAsia="en-GB"/>
-        </w:rPr>
-        <w:t>similarily</w:t>
-      </w:r>
-      <w:proofErr w:type="spellEnd"/>
+      <w:r>
+        <w:rPr>
+          <w:lang w:eastAsia="en-GB"/>
+        </w:rPr>
+        <w:t>similarly</w:t>
+      </w:r>
       <w:r>
         <w:rPr>
           <w:lang w:eastAsia="en-GB"/>
@@ -4201,7 +4209,7 @@
         <mc:AlternateContent>
           <mc:Choice Requires="wpg">
             <w:drawing>
-              <wp:anchor distT="0" distB="0" distL="114300" distR="114300" simplePos="0" relativeHeight="251668480" behindDoc="0" locked="0" layoutInCell="1" allowOverlap="1" wp14:anchorId="19C84613" wp14:editId="347C7227">
+              <wp:anchor distT="0" distB="0" distL="114300" distR="114300" simplePos="0" relativeHeight="251662336" behindDoc="0" locked="0" layoutInCell="1" allowOverlap="1" wp14:anchorId="19C84613" wp14:editId="3AE032F1">
                 <wp:simplePos x="0" y="0"/>
                 <wp:positionH relativeFrom="column">
                   <wp:posOffset>5309870</wp:posOffset>
@@ -4320,7 +4328,7 @@
           </mc:Choice>
           <mc:Fallback>
             <w:pict>
-              <v:group w14:anchorId="6D552A4C" id="Group 14" o:spid="_x0000_s1026" style="position:absolute;margin-left:418.1pt;margin-top:27.2pt;width:70.5pt;height:144.2pt;z-index:251668480;mso-width-relative:margin;mso-height-relative:margin" coordsize="1124585,2313940" o:gfxdata="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">
+              <v:group w14:anchorId="5B78B9C5" id="Group 14" o:spid="_x0000_s1026" style="position:absolute;margin-left:418.1pt;margin-top:27.2pt;width:70.5pt;height:144.2pt;z-index:251662336;mso-width-relative:margin;mso-height-relative:margin" coordsize="1124585,2313940" o:gfxdata="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">
                 <v:shapetype id="_x0000_t75" coordsize="21600,21600" o:spt="75" o:preferrelative="t" path="m@4@5l@4@11@9@11@9@5xe" filled="f" stroked="f">
                   <v:stroke joinstyle="miter"/>
                   <v:formulas>
@@ -4385,6 +4393,7 @@
     <w:p>
       <w:pPr>
         <w:rPr>
+          <w:noProof/>
           <w:lang w:eastAsia="en-GB"/>
         </w:rPr>
       </w:pPr>
@@ -4450,9 +4459,1057 @@
           <w:lang w:eastAsia="en-GB"/>
         </w:rPr>
         <w:t xml:space="preserve"> </w:t>
+      </w:r>
+    </w:p>
+    <w:p>
+      <w:pPr>
+        <w:rPr>
+          <w:noProof/>
+          <w:lang w:eastAsia="en-GB"/>
+        </w:rPr>
+      </w:pPr>
+    </w:p>
+    <w:p>
+      <w:pPr>
+        <w:pStyle w:val="Heading3"/>
+        <w:rPr>
+          <w:lang w:eastAsia="en-GB"/>
+        </w:rPr>
+      </w:pPr>
+      <w:r>
+        <w:rPr>
+          <w:lang w:eastAsia="en-GB"/>
+        </w:rPr>
+        <w:t xml:space="preserve">Student </w:t>
+      </w:r>
+      <w:proofErr w:type="spellStart"/>
+      <w:r>
+        <w:rPr>
+          <w:lang w:eastAsia="en-GB"/>
+        </w:rPr>
+        <w:t>Rota</w:t>
+      </w:r>
+      <w:proofErr w:type="spellEnd"/>
+      <w:r>
+        <w:rPr>
+          <w:lang w:eastAsia="en-GB"/>
+        </w:rPr>
+        <w:t xml:space="preserve"> View</w:t>
+      </w:r>
+    </w:p>
+    <w:p>
+      <w:pPr>
+        <w:rPr>
+          <w:lang w:eastAsia="en-GB"/>
+        </w:rPr>
+      </w:pPr>
+      <w:r>
+        <w:rPr>
+          <w:lang w:eastAsia="en-GB"/>
+        </w:rPr>
+        <w:drawing>
+          <wp:anchor distT="0" distB="0" distL="114300" distR="114300" simplePos="0" relativeHeight="251664384" behindDoc="0" locked="0" layoutInCell="1" allowOverlap="1" wp14:anchorId="62C186AC" wp14:editId="460F0D89">
+            <wp:simplePos x="0" y="0"/>
+            <wp:positionH relativeFrom="column">
+              <wp:posOffset>165735</wp:posOffset>
+            </wp:positionH>
+            <wp:positionV relativeFrom="paragraph">
+              <wp:posOffset>831215</wp:posOffset>
+            </wp:positionV>
+            <wp:extent cx="4852035" cy="1699895"/>
+            <wp:effectExtent l="0" t="0" r="0" b="1905"/>
+            <wp:wrapTopAndBottom/>
+            <wp:docPr id="15" name="Picture 15"/>
+            <wp:cNvGraphicFramePr>
+              <a:graphicFrameLocks xmlns:a="http://schemas.openxmlformats.org/drawingml/2006/main" noChangeAspect="1"/>
+            </wp:cNvGraphicFramePr>
+            <a:graphic xmlns:a="http://schemas.openxmlformats.org/drawingml/2006/main">
+              <a:graphicData uri="http://schemas.openxmlformats.org/drawingml/2006/picture">
+                <pic:pic xmlns:pic="http://schemas.openxmlformats.org/drawingml/2006/picture">
+                  <pic:nvPicPr>
+                    <pic:cNvPr id="1" name=""/>
+                    <pic:cNvPicPr/>
+                  </pic:nvPicPr>
+                  <pic:blipFill>
+                    <a:blip r:embed="rId19">
+                      <a:extLst>
+                        <a:ext uri="{28A0092B-C50C-407E-A947-70E740481C1C}">
+                          <a14:useLocalDpi xmlns:a14="http://schemas.microsoft.com/office/drawing/2010/main" val="0"/>
+                        </a:ext>
+                      </a:extLst>
+                    </a:blip>
+                    <a:stretch>
+                      <a:fillRect/>
+                    </a:stretch>
+                  </pic:blipFill>
+                  <pic:spPr>
+                    <a:xfrm>
+                      <a:off x="0" y="0"/>
+                      <a:ext cx="4852035" cy="1699895"/>
+                    </a:xfrm>
+                    <a:prstGeom prst="rect">
+                      <a:avLst/>
+                    </a:prstGeom>
+                  </pic:spPr>
+                </pic:pic>
+              </a:graphicData>
+            </a:graphic>
+            <wp14:sizeRelH relativeFrom="page">
+              <wp14:pctWidth>0</wp14:pctWidth>
+            </wp14:sizeRelH>
+            <wp14:sizeRelV relativeFrom="page">
+              <wp14:pctHeight>0</wp14:pctHeight>
+            </wp14:sizeRelV>
+          </wp:anchor>
+        </w:drawing>
+      </w:r>
+      <w:r>
+        <w:rPr>
+          <w:lang w:eastAsia="en-GB"/>
+        </w:rPr>
+        <w:t>The key part of the site is the rota view provided to both the students and staff.</w:t>
+      </w:r>
+      <w:r>
+        <w:rPr>
+          <w:lang w:eastAsia="en-GB"/>
+        </w:rPr>
+        <w:t xml:space="preserve"> To begin </w:t>
+      </w:r>
+      <w:proofErr w:type="gramStart"/>
+      <w:r>
+        <w:rPr>
+          <w:lang w:eastAsia="en-GB"/>
+        </w:rPr>
+        <w:t>this</w:t>
+      </w:r>
+      <w:proofErr w:type="gramEnd"/>
+      <w:r>
+        <w:rPr>
+          <w:lang w:eastAsia="en-GB"/>
+        </w:rPr>
+        <w:t xml:space="preserve"> process a frontend only </w:t>
+      </w:r>
+      <w:r>
+        <w:rPr>
+          <w:lang w:eastAsia="en-GB"/>
+        </w:rPr>
+        <w:t>mock-up</w:t>
+      </w:r>
+      <w:r>
+        <w:rPr>
+          <w:lang w:eastAsia="en-GB"/>
+        </w:rPr>
+        <w:t xml:space="preserve"> of what the rota view would look like was created. This has no link to any database tables or backend logic and was simply to test layout and design.</w:t>
+      </w:r>
+    </w:p>
+    <w:p>
+      <w:pPr>
+        <w:rPr>
+          <w:lang w:eastAsia="en-GB"/>
+        </w:rPr>
+      </w:pPr>
+    </w:p>
+    <w:p>
+      <w:pPr>
+        <w:rPr>
+          <w:lang w:eastAsia="en-GB"/>
+        </w:rPr>
+      </w:pPr>
+      <w:r>
+        <w:rPr>
+          <w:lang w:eastAsia="en-GB"/>
+        </w:rPr>
+        <w:t>The concept of the design here is that each day is shown and within that each session is shown with a simple start and end time along with the student assigned. There is a highlight class created which is shown in two rows here that will act as a highlight when the student is looking at a view of the rota that shows their sessions and others to ensure their own sessions are distinct from the rest.</w:t>
+      </w:r>
+    </w:p>
+    <w:p>
+      <w:pPr>
+        <w:rPr>
+          <w:lang w:eastAsia="en-GB"/>
+        </w:rPr>
+      </w:pPr>
+    </w:p>
+    <w:p>
+      <w:pPr>
+        <w:rPr>
+          <w:lang w:eastAsia="en-GB"/>
+        </w:rPr>
+      </w:pPr>
+      <w:r>
+        <w:rPr>
+          <w:lang w:eastAsia="en-GB"/>
+        </w:rPr>
+        <w:t>With that sorted, the Session database model was created which holds all the sessions that will be in the rota.</w:t>
+      </w:r>
+      <w:r>
+        <w:rPr>
+          <w:lang w:eastAsia="en-GB"/>
+        </w:rPr>
+        <w:t xml:space="preserve"> This was put in the student/models.py file similar to how </w:t>
+      </w:r>
+      <w:proofErr w:type="spellStart"/>
+      <w:r>
+        <w:rPr>
+          <w:lang w:eastAsia="en-GB"/>
+        </w:rPr>
+        <w:t>auth</w:t>
+      </w:r>
+      <w:proofErr w:type="spellEnd"/>
+      <w:r>
+        <w:rPr>
+          <w:lang w:eastAsia="en-GB"/>
+        </w:rPr>
+        <w:t xml:space="preserve"> was set out. Once the session model was defined, the assignment model was created which links a user to a session in the database. This was formed of two foreign keys also acting as a composite primary key.</w:t>
+      </w:r>
+    </w:p>
+    <w:p>
+      <w:pPr>
+        <w:rPr>
+          <w:lang w:eastAsia="en-GB"/>
+        </w:rPr>
+      </w:pPr>
+    </w:p>
+    <w:p>
+      <w:pPr>
+        <w:rPr>
+          <w:lang w:eastAsia="en-GB"/>
+        </w:rPr>
+      </w:pPr>
+      <w:r>
+        <w:rPr>
+          <w:lang w:eastAsia="en-GB"/>
+        </w:rPr>
+        <w:t>These models can be shown in a simple entity relationship diagram. The assignments table acts as a simple linking table between the other two.</w:t>
+      </w:r>
+    </w:p>
+    <w:p>
+      <w:pPr>
+        <w:rPr>
+          <w:lang w:eastAsia="en-GB"/>
+        </w:rPr>
+      </w:pPr>
+    </w:p>
+    <w:p>
+      <w:pPr>
+        <w:rPr>
+          <w:lang w:eastAsia="en-GB"/>
+        </w:rPr>
+      </w:pPr>
+      <w:r>
+        <w:rPr>
+          <w:noProof/>
+          <w:lang w:eastAsia="en-GB"/>
+        </w:rPr>
+        <w:drawing>
+          <wp:anchor distT="0" distB="0" distL="114300" distR="114300" simplePos="0" relativeHeight="251663360" behindDoc="0" locked="0" layoutInCell="1" allowOverlap="1" wp14:anchorId="0E354087" wp14:editId="4A870D45">
+            <wp:simplePos x="0" y="0"/>
+            <wp:positionH relativeFrom="column">
+              <wp:posOffset>-61595</wp:posOffset>
+            </wp:positionH>
+            <wp:positionV relativeFrom="paragraph">
+              <wp:posOffset>0</wp:posOffset>
+            </wp:positionV>
+            <wp:extent cx="5504688" cy="1110077"/>
+            <wp:effectExtent l="0" t="0" r="7620" b="7620"/>
+            <wp:wrapTopAndBottom/>
+            <wp:docPr id="20" name="Picture 20" descr="draw-io/users-assignments-sessions.png"/>
+            <wp:cNvGraphicFramePr>
+              <a:graphicFrameLocks xmlns:a="http://schemas.openxmlformats.org/drawingml/2006/main" noChangeAspect="1"/>
+            </wp:cNvGraphicFramePr>
+            <a:graphic xmlns:a="http://schemas.openxmlformats.org/drawingml/2006/main">
+              <a:graphicData uri="http://schemas.openxmlformats.org/drawingml/2006/picture">
+                <pic:pic xmlns:pic="http://schemas.openxmlformats.org/drawingml/2006/picture">
+                  <pic:nvPicPr>
+                    <pic:cNvPr id="0" name="Picture 2" descr="draw-io/users-assignments-sessions.png"/>
+                    <pic:cNvPicPr>
+                      <a:picLocks noChangeAspect="1" noChangeArrowheads="1"/>
+                    </pic:cNvPicPr>
+                  </pic:nvPicPr>
+                  <pic:blipFill>
+                    <a:blip r:embed="rId20">
+                      <a:extLst>
+                        <a:ext uri="{28A0092B-C50C-407E-A947-70E740481C1C}">
+                          <a14:useLocalDpi xmlns:a14="http://schemas.microsoft.com/office/drawing/2010/main" val="0"/>
+                        </a:ext>
+                      </a:extLst>
+                    </a:blip>
+                    <a:srcRect/>
+                    <a:stretch>
+                      <a:fillRect/>
+                    </a:stretch>
+                  </pic:blipFill>
+                  <pic:spPr bwMode="auto">
+                    <a:xfrm>
+                      <a:off x="0" y="0"/>
+                      <a:ext cx="5504688" cy="1110077"/>
+                    </a:xfrm>
+                    <a:prstGeom prst="rect">
+                      <a:avLst/>
+                    </a:prstGeom>
+                    <a:noFill/>
+                    <a:ln>
+                      <a:noFill/>
+                    </a:ln>
+                  </pic:spPr>
+                </pic:pic>
+              </a:graphicData>
+            </a:graphic>
+            <wp14:sizeRelH relativeFrom="page">
+              <wp14:pctWidth>0</wp14:pctWidth>
+            </wp14:sizeRelH>
+            <wp14:sizeRelV relativeFrom="page">
+              <wp14:pctHeight>0</wp14:pctHeight>
+            </wp14:sizeRelV>
+          </wp:anchor>
+        </w:drawing>
+      </w:r>
+    </w:p>
+    <w:p>
+      <w:pPr>
+        <w:rPr>
+          <w:lang w:eastAsia="en-GB"/>
+        </w:rPr>
+      </w:pPr>
+      <w:r>
+        <w:rPr>
+          <w:lang w:eastAsia="en-GB"/>
+        </w:rPr>
+        <w:drawing>
+          <wp:anchor distT="0" distB="0" distL="114300" distR="114300" simplePos="0" relativeHeight="251666432" behindDoc="0" locked="0" layoutInCell="1" allowOverlap="1" wp14:anchorId="0AAD126C" wp14:editId="3A14FB5D">
+            <wp:simplePos x="0" y="0"/>
+            <wp:positionH relativeFrom="column">
+              <wp:posOffset>280035</wp:posOffset>
+            </wp:positionH>
+            <wp:positionV relativeFrom="paragraph">
+              <wp:posOffset>1604010</wp:posOffset>
+            </wp:positionV>
+            <wp:extent cx="5194935" cy="903605"/>
+            <wp:effectExtent l="0" t="0" r="12065" b="10795"/>
+            <wp:wrapTopAndBottom/>
+            <wp:docPr id="18" name="Picture 18"/>
+            <wp:cNvGraphicFramePr>
+              <a:graphicFrameLocks xmlns:a="http://schemas.openxmlformats.org/drawingml/2006/main" noChangeAspect="1"/>
+            </wp:cNvGraphicFramePr>
+            <a:graphic xmlns:a="http://schemas.openxmlformats.org/drawingml/2006/main">
+              <a:graphicData uri="http://schemas.openxmlformats.org/drawingml/2006/picture">
+                <pic:pic xmlns:pic="http://schemas.openxmlformats.org/drawingml/2006/picture">
+                  <pic:nvPicPr>
+                    <pic:cNvPr id="1" name=""/>
+                    <pic:cNvPicPr/>
+                  </pic:nvPicPr>
+                  <pic:blipFill>
+                    <a:blip r:embed="rId21">
+                      <a:extLst>
+                        <a:ext uri="{28A0092B-C50C-407E-A947-70E740481C1C}">
+                          <a14:useLocalDpi xmlns:a14="http://schemas.microsoft.com/office/drawing/2010/main" val="0"/>
+                        </a:ext>
+                      </a:extLst>
+                    </a:blip>
+                    <a:stretch>
+                      <a:fillRect/>
+                    </a:stretch>
+                  </pic:blipFill>
+                  <pic:spPr>
+                    <a:xfrm>
+                      <a:off x="0" y="0"/>
+                      <a:ext cx="5194935" cy="903605"/>
+                    </a:xfrm>
+                    <a:prstGeom prst="rect">
+                      <a:avLst/>
+                    </a:prstGeom>
+                  </pic:spPr>
+                </pic:pic>
+              </a:graphicData>
+            </a:graphic>
+            <wp14:sizeRelH relativeFrom="page">
+              <wp14:pctWidth>0</wp14:pctWidth>
+            </wp14:sizeRelH>
+            <wp14:sizeRelV relativeFrom="page">
+              <wp14:pctHeight>0</wp14:pctHeight>
+            </wp14:sizeRelV>
+          </wp:anchor>
+        </w:drawing>
+      </w:r>
+      <w:r>
+        <w:rPr>
+          <w:lang w:eastAsia="en-GB"/>
+        </w:rPr>
+        <w:t>Once the rota view was setup, a basic student portal homepage was created which at this time simply displays the next assigned session for the student currently logged in.</w:t>
+      </w:r>
+    </w:p>
+    <w:p>
+      <w:pPr>
+        <w:rPr>
+          <w:lang w:eastAsia="en-GB"/>
+        </w:rPr>
+      </w:pPr>
+    </w:p>
+    <w:p>
+      <w:pPr>
+        <w:pStyle w:val="Heading3"/>
+        <w:rPr>
+          <w:lang w:eastAsia="en-GB"/>
+        </w:rPr>
+      </w:pPr>
+      <w:r>
+        <w:rPr>
+          <w:lang w:eastAsia="en-GB"/>
+        </w:rPr>
+        <w:t>Student Unavailable Days</w:t>
+      </w:r>
+    </w:p>
+    <w:p>
+      <w:pPr>
+        <w:rPr>
+          <w:noProof/>
+          <w:lang w:eastAsia="en-GB"/>
+        </w:rPr>
+      </w:pPr>
+      <w:r>
+        <w:rPr>
+          <w:lang w:eastAsia="en-GB"/>
+        </w:rPr>
+        <w:drawing>
+          <wp:anchor distT="0" distB="0" distL="114300" distR="114300" simplePos="0" relativeHeight="251667456" behindDoc="0" locked="0" layoutInCell="1" allowOverlap="1" wp14:anchorId="61E10294" wp14:editId="51FBFCD2">
+            <wp:simplePos x="0" y="0"/>
+            <wp:positionH relativeFrom="column">
+              <wp:posOffset>280670</wp:posOffset>
+            </wp:positionH>
+            <wp:positionV relativeFrom="paragraph">
+              <wp:posOffset>1082040</wp:posOffset>
+            </wp:positionV>
+            <wp:extent cx="5194935" cy="376555"/>
+            <wp:effectExtent l="0" t="0" r="12065" b="4445"/>
+            <wp:wrapTopAndBottom/>
+            <wp:docPr id="21" name="Picture 21"/>
+            <wp:cNvGraphicFramePr>
+              <a:graphicFrameLocks xmlns:a="http://schemas.openxmlformats.org/drawingml/2006/main" noChangeAspect="1"/>
+            </wp:cNvGraphicFramePr>
+            <a:graphic xmlns:a="http://schemas.openxmlformats.org/drawingml/2006/main">
+              <a:graphicData uri="http://schemas.openxmlformats.org/drawingml/2006/picture">
+                <pic:pic xmlns:pic="http://schemas.openxmlformats.org/drawingml/2006/picture">
+                  <pic:nvPicPr>
+                    <pic:cNvPr id="1" name=""/>
+                    <pic:cNvPicPr/>
+                  </pic:nvPicPr>
+                  <pic:blipFill>
+                    <a:blip r:embed="rId22">
+                      <a:extLst>
+                        <a:ext uri="{28A0092B-C50C-407E-A947-70E740481C1C}">
+                          <a14:useLocalDpi xmlns:a14="http://schemas.microsoft.com/office/drawing/2010/main" val="0"/>
+                        </a:ext>
+                      </a:extLst>
+                    </a:blip>
+                    <a:stretch>
+                      <a:fillRect/>
+                    </a:stretch>
+                  </pic:blipFill>
+                  <pic:spPr>
+                    <a:xfrm>
+                      <a:off x="0" y="0"/>
+                      <a:ext cx="5194935" cy="376555"/>
+                    </a:xfrm>
+                    <a:prstGeom prst="rect">
+                      <a:avLst/>
+                    </a:prstGeom>
+                  </pic:spPr>
+                </pic:pic>
+              </a:graphicData>
+            </a:graphic>
+            <wp14:sizeRelH relativeFrom="page">
+              <wp14:pctWidth>0</wp14:pctWidth>
+            </wp14:sizeRelH>
+            <wp14:sizeRelV relativeFrom="page">
+              <wp14:pctHeight>0</wp14:pctHeight>
+            </wp14:sizeRelV>
+          </wp:anchor>
+        </w:drawing>
+      </w:r>
+      <w:r>
+        <w:rPr>
+          <w:lang w:eastAsia="en-GB"/>
+        </w:rPr>
+        <w:t>Now that the basic rota setup has been done, the next thing in the student portal to work on is how the students will mark the sessions they are unavailable for.</w:t>
+      </w:r>
+      <w:r>
+        <w:rPr>
+          <w:lang w:eastAsia="en-GB"/>
+        </w:rPr>
+        <w:t xml:space="preserve"> A simple display of the full rota is shown on the unavailability page but instead of showing who is assigned to it, it simply states if the current logged in student has marked themselves as unavailable for the session and offers a button to update their unavailability.</w:t>
+      </w:r>
+      <w:r>
+        <w:rPr>
+          <w:noProof/>
+          <w:lang w:eastAsia="en-GB"/>
+        </w:rPr>
+        <w:t xml:space="preserve"> </w:t>
+      </w:r>
+    </w:p>
+    <w:p>
+      <w:pPr>
+        <w:rPr>
+          <w:noProof/>
+          <w:lang w:eastAsia="en-GB"/>
+        </w:rPr>
+      </w:pPr>
+    </w:p>
+    <w:p>
+      <w:pPr>
+        <w:rPr>
+          <w:noProof/>
+          <w:lang w:eastAsia="en-GB"/>
+        </w:rPr>
+      </w:pPr>
+      <w:r>
+        <w:rPr>
+          <w:noProof/>
+          <w:lang w:eastAsia="en-GB"/>
+        </w:rPr>
+        <w:drawing>
+          <wp:anchor distT="0" distB="0" distL="114300" distR="114300" simplePos="0" relativeHeight="251668480" behindDoc="0" locked="0" layoutInCell="1" allowOverlap="1" wp14:anchorId="24B1B00C" wp14:editId="4B1EDC8E">
+            <wp:simplePos x="0" y="0"/>
+            <wp:positionH relativeFrom="column">
+              <wp:posOffset>280035</wp:posOffset>
+            </wp:positionH>
+            <wp:positionV relativeFrom="paragraph">
+              <wp:posOffset>631190</wp:posOffset>
+            </wp:positionV>
+            <wp:extent cx="5194935" cy="683260"/>
+            <wp:effectExtent l="0" t="0" r="12065" b="2540"/>
+            <wp:wrapTopAndBottom/>
+            <wp:docPr id="22" name="Picture 22"/>
+            <wp:cNvGraphicFramePr>
+              <a:graphicFrameLocks xmlns:a="http://schemas.openxmlformats.org/drawingml/2006/main" noChangeAspect="1"/>
+            </wp:cNvGraphicFramePr>
+            <a:graphic xmlns:a="http://schemas.openxmlformats.org/drawingml/2006/main">
+              <a:graphicData uri="http://schemas.openxmlformats.org/drawingml/2006/picture">
+                <pic:pic xmlns:pic="http://schemas.openxmlformats.org/drawingml/2006/picture">
+                  <pic:nvPicPr>
+                    <pic:cNvPr id="1" name=""/>
+                    <pic:cNvPicPr/>
+                  </pic:nvPicPr>
+                  <pic:blipFill>
+                    <a:blip r:embed="rId23">
+                      <a:extLst>
+                        <a:ext uri="{28A0092B-C50C-407E-A947-70E740481C1C}">
+                          <a14:useLocalDpi xmlns:a14="http://schemas.microsoft.com/office/drawing/2010/main" val="0"/>
+                        </a:ext>
+                      </a:extLst>
+                    </a:blip>
+                    <a:stretch>
+                      <a:fillRect/>
+                    </a:stretch>
+                  </pic:blipFill>
+                  <pic:spPr>
+                    <a:xfrm>
+                      <a:off x="0" y="0"/>
+                      <a:ext cx="5194935" cy="683260"/>
+                    </a:xfrm>
+                    <a:prstGeom prst="rect">
+                      <a:avLst/>
+                    </a:prstGeom>
+                  </pic:spPr>
+                </pic:pic>
+              </a:graphicData>
+            </a:graphic>
+            <wp14:sizeRelH relativeFrom="page">
+              <wp14:pctWidth>0</wp14:pctWidth>
+            </wp14:sizeRelH>
+            <wp14:sizeRelV relativeFrom="page">
+              <wp14:pctHeight>0</wp14:pctHeight>
+            </wp14:sizeRelV>
+          </wp:anchor>
+        </w:drawing>
+      </w:r>
+      <w:r>
+        <w:rPr>
+          <w:noProof/>
+          <w:lang w:eastAsia="en-GB"/>
+        </w:rPr>
+        <w:t>The edit page then offers a simple checkbox for whether the student is unavailable and a required reason input if the student does mark themselves as unavailable which staff will be able to see when creating a rota layout with assignments.</w:t>
+      </w:r>
+      <w:r>
+        <w:rPr>
+          <w:noProof/>
+          <w:lang w:eastAsia="en-GB"/>
+        </w:rPr>
+        <w:t xml:space="preserve"> </w:t>
+      </w:r>
+    </w:p>
+    <w:p>
+      <w:pPr>
+        <w:rPr>
+          <w:noProof/>
+          <w:lang w:eastAsia="en-GB"/>
+        </w:rPr>
+      </w:pPr>
+    </w:p>
+    <w:p>
+      <w:pPr>
+        <w:rPr>
+          <w:noProof/>
+          <w:lang w:eastAsia="en-GB"/>
+        </w:rPr>
+      </w:pPr>
+      <w:r>
+        <w:rPr>
+          <w:noProof/>
+          <w:lang w:eastAsia="en-GB"/>
+        </w:rPr>
+        <w:drawing>
+          <wp:anchor distT="0" distB="0" distL="114300" distR="114300" simplePos="0" relativeHeight="251665408" behindDoc="0" locked="0" layoutInCell="1" allowOverlap="1" wp14:anchorId="4C1A9AFC" wp14:editId="7A000C5F">
+            <wp:simplePos x="0" y="0"/>
+            <wp:positionH relativeFrom="column">
+              <wp:posOffset>159385</wp:posOffset>
+            </wp:positionH>
+            <wp:positionV relativeFrom="paragraph">
+              <wp:posOffset>596900</wp:posOffset>
+            </wp:positionV>
+            <wp:extent cx="5504180" cy="1805940"/>
+            <wp:effectExtent l="0" t="0" r="7620" b="0"/>
+            <wp:wrapTopAndBottom/>
+            <wp:docPr id="23" name="Picture 23" descr="draw-io/users-assignments-unavailabilities-sessions.png"/>
+            <wp:cNvGraphicFramePr>
+              <a:graphicFrameLocks xmlns:a="http://schemas.openxmlformats.org/drawingml/2006/main" noChangeAspect="1"/>
+            </wp:cNvGraphicFramePr>
+            <a:graphic xmlns:a="http://schemas.openxmlformats.org/drawingml/2006/main">
+              <a:graphicData uri="http://schemas.openxmlformats.org/drawingml/2006/picture">
+                <pic:pic xmlns:pic="http://schemas.openxmlformats.org/drawingml/2006/picture">
+                  <pic:nvPicPr>
+                    <pic:cNvPr id="0" name="Picture 3" descr="draw-io/users-assignments-unavailabilities-sessions.png"/>
+                    <pic:cNvPicPr>
+                      <a:picLocks noChangeAspect="1" noChangeArrowheads="1"/>
+                    </pic:cNvPicPr>
+                  </pic:nvPicPr>
+                  <pic:blipFill>
+                    <a:blip r:embed="rId24">
+                      <a:extLst>
+                        <a:ext uri="{28A0092B-C50C-407E-A947-70E740481C1C}">
+                          <a14:useLocalDpi xmlns:a14="http://schemas.microsoft.com/office/drawing/2010/main" val="0"/>
+                        </a:ext>
+                      </a:extLst>
+                    </a:blip>
+                    <a:srcRect/>
+                    <a:stretch>
+                      <a:fillRect/>
+                    </a:stretch>
+                  </pic:blipFill>
+                  <pic:spPr bwMode="auto">
+                    <a:xfrm>
+                      <a:off x="0" y="0"/>
+                      <a:ext cx="5504180" cy="1805940"/>
+                    </a:xfrm>
+                    <a:prstGeom prst="rect">
+                      <a:avLst/>
+                    </a:prstGeom>
+                    <a:noFill/>
+                    <a:ln>
+                      <a:noFill/>
+                    </a:ln>
+                  </pic:spPr>
+                </pic:pic>
+              </a:graphicData>
+            </a:graphic>
+            <wp14:sizeRelH relativeFrom="page">
+              <wp14:pctWidth>0</wp14:pctWidth>
+            </wp14:sizeRelH>
+            <wp14:sizeRelV relativeFrom="page">
+              <wp14:pctHeight>0</wp14:pctHeight>
+            </wp14:sizeRelV>
+          </wp:anchor>
+        </w:drawing>
+      </w:r>
+      <w:r>
+        <w:rPr>
+          <w:noProof/>
+          <w:lang w:eastAsia="en-GB"/>
+        </w:rPr>
+        <w:t>Now that this is done, the entity relationship diagram from earlier can be updated to also include the new unavailabilities table that had been created.</w:t>
+      </w:r>
+    </w:p>
+    <w:p>
+      <w:pPr>
+        <w:rPr>
+          <w:noProof/>
+          <w:lang w:eastAsia="en-GB"/>
+        </w:rPr>
+      </w:pPr>
+    </w:p>
+    <w:p>
+      <w:pPr>
+        <w:rPr>
+          <w:noProof/>
+          <w:lang w:eastAsia="en-GB"/>
+        </w:rPr>
+      </w:pPr>
+    </w:p>
+    <w:p>
+      <w:pPr>
+        <w:rPr>
+          <w:noProof/>
+          <w:lang w:eastAsia="en-GB"/>
+        </w:rPr>
+      </w:pPr>
+      <w:r>
+        <w:rPr>
+          <w:noProof/>
+          <w:lang w:eastAsia="en-GB"/>
+        </w:rPr>
+        <w:t>When the new Unavailability link was added to the site’s navigation bar to be displayed when a student user is authenticated and logged in, there was an issue with the current design on the navbar that was discovered. The design of the dropdown menus caused the next item to be pushed along the full width of the dropdown and not just the dropdown title. After some changes in the css, removing some flex elements and using standard block ones, the dropdown behaved correctly and I could move on.</w:t>
       </w:r>
       <w:bookmarkStart w:id="0" w:name="_GoBack"/>
       <w:bookmarkEnd w:id="0"/>
+    </w:p>
+    <w:p>
+      <w:pPr>
+        <w:rPr>
+          <w:noProof/>
+          <w:lang w:eastAsia="en-GB"/>
+        </w:rPr>
+      </w:pPr>
+      <w:r>
+        <w:rPr>
+          <w:noProof/>
+          <w:lang w:eastAsia="en-GB"/>
+        </w:rPr>
+        <mc:AlternateContent>
+          <mc:Choice Requires="wpg">
+            <w:drawing>
+              <wp:anchor distT="0" distB="0" distL="114300" distR="114300" simplePos="0" relativeHeight="251679744" behindDoc="0" locked="0" layoutInCell="1" allowOverlap="1" wp14:anchorId="2CD11E5C" wp14:editId="2B8E1F28">
+                <wp:simplePos x="0" y="0"/>
+                <wp:positionH relativeFrom="column">
+                  <wp:posOffset>280035</wp:posOffset>
+                </wp:positionH>
+                <wp:positionV relativeFrom="paragraph">
+                  <wp:posOffset>130175</wp:posOffset>
+                </wp:positionV>
+                <wp:extent cx="5150485" cy="2225040"/>
+                <wp:effectExtent l="0" t="0" r="5715" b="10160"/>
+                <wp:wrapThrough wrapText="bothSides">
+                  <wp:wrapPolygon edited="0">
+                    <wp:start x="0" y="0"/>
+                    <wp:lineTo x="0" y="21452"/>
+                    <wp:lineTo x="21517" y="21452"/>
+                    <wp:lineTo x="21517" y="0"/>
+                    <wp:lineTo x="0" y="0"/>
+                  </wp:wrapPolygon>
+                </wp:wrapThrough>
+                <wp:docPr id="31" name="Group 31"/>
+                <wp:cNvGraphicFramePr/>
+                <a:graphic xmlns:a="http://schemas.openxmlformats.org/drawingml/2006/main">
+                  <a:graphicData uri="http://schemas.microsoft.com/office/word/2010/wordprocessingGroup">
+                    <wpg:wgp>
+                      <wpg:cNvGrpSpPr/>
+                      <wpg:grpSpPr>
+                        <a:xfrm>
+                          <a:off x="0" y="0"/>
+                          <a:ext cx="5150485" cy="2225040"/>
+                          <a:chOff x="0" y="0"/>
+                          <a:chExt cx="5150611" cy="2225040"/>
+                        </a:xfrm>
+                      </wpg:grpSpPr>
+                      <wpg:grpSp>
+                        <wpg:cNvPr id="26" name="Group 26"/>
+                        <wpg:cNvGrpSpPr/>
+                        <wpg:grpSpPr>
+                          <a:xfrm>
+                            <a:off x="0" y="0"/>
+                            <a:ext cx="5144135" cy="2225040"/>
+                            <a:chOff x="0" y="0"/>
+                            <a:chExt cx="5623560" cy="2767965"/>
+                          </a:xfrm>
+                        </wpg:grpSpPr>
+                        <pic:pic xmlns:pic="http://schemas.openxmlformats.org/drawingml/2006/picture">
+                          <pic:nvPicPr>
+                            <pic:cNvPr id="24" name="Picture 24"/>
+                            <pic:cNvPicPr>
+                              <a:picLocks noChangeAspect="1"/>
+                            </pic:cNvPicPr>
+                          </pic:nvPicPr>
+                          <pic:blipFill rotWithShape="1">
+                            <a:blip r:embed="rId25">
+                              <a:extLst>
+                                <a:ext uri="{28A0092B-C50C-407E-A947-70E740481C1C}">
+                                  <a14:useLocalDpi xmlns:a14="http://schemas.microsoft.com/office/drawing/2010/main" val="0"/>
+                                </a:ext>
+                              </a:extLst>
+                            </a:blip>
+                            <a:srcRect l="1774"/>
+                            <a:stretch/>
+                          </pic:blipFill>
+                          <pic:spPr bwMode="auto">
+                            <a:xfrm>
+                              <a:off x="0" y="0"/>
+                              <a:ext cx="5623560" cy="1406525"/>
+                            </a:xfrm>
+                            <a:prstGeom prst="rect">
+                              <a:avLst/>
+                            </a:prstGeom>
+                            <a:ln>
+                              <a:noFill/>
+                            </a:ln>
+                            <a:extLst>
+                              <a:ext uri="{53640926-AAD7-44D8-BBD7-CCE9431645EC}">
+                                <a14:shadowObscured xmlns:a14="http://schemas.microsoft.com/office/drawing/2010/main"/>
+                              </a:ext>
+                            </a:extLst>
+                          </pic:spPr>
+                        </pic:pic>
+                        <pic:pic xmlns:pic="http://schemas.openxmlformats.org/drawingml/2006/picture">
+                          <pic:nvPicPr>
+                            <pic:cNvPr id="25" name="Picture 25"/>
+                            <pic:cNvPicPr>
+                              <a:picLocks noChangeAspect="1"/>
+                            </pic:cNvPicPr>
+                          </pic:nvPicPr>
+                          <pic:blipFill rotWithShape="1">
+                            <a:blip r:embed="rId26">
+                              <a:extLst>
+                                <a:ext uri="{28A0092B-C50C-407E-A947-70E740481C1C}">
+                                  <a14:useLocalDpi xmlns:a14="http://schemas.microsoft.com/office/drawing/2010/main" val="0"/>
+                                </a:ext>
+                              </a:extLst>
+                            </a:blip>
+                            <a:srcRect l="666"/>
+                            <a:stretch/>
+                          </pic:blipFill>
+                          <pic:spPr bwMode="auto">
+                            <a:xfrm>
+                              <a:off x="0" y="1409700"/>
+                              <a:ext cx="5623560" cy="1358265"/>
+                            </a:xfrm>
+                            <a:prstGeom prst="rect">
+                              <a:avLst/>
+                            </a:prstGeom>
+                            <a:ln>
+                              <a:noFill/>
+                            </a:ln>
+                            <a:extLst>
+                              <a:ext uri="{53640926-AAD7-44D8-BBD7-CCE9431645EC}">
+                                <a14:shadowObscured xmlns:a14="http://schemas.microsoft.com/office/drawing/2010/main"/>
+                              </a:ext>
+                            </a:extLst>
+                          </pic:spPr>
+                        </pic:pic>
+                      </wpg:grpSp>
+                      <wpg:grpSp>
+                        <wpg:cNvPr id="30" name="Group 30"/>
+                        <wpg:cNvGrpSpPr/>
+                        <wpg:grpSpPr>
+                          <a:xfrm>
+                            <a:off x="3975100" y="0"/>
+                            <a:ext cx="1175511" cy="2225040"/>
+                            <a:chOff x="0" y="0"/>
+                            <a:chExt cx="1175511" cy="2225040"/>
+                          </a:xfrm>
+                        </wpg:grpSpPr>
+                        <wps:wsp>
+                          <wps:cNvPr id="27" name="Text Box 27"/>
+                          <wps:cNvSpPr txBox="1"/>
+                          <wps:spPr>
+                            <a:xfrm>
+                              <a:off x="0" y="0"/>
+                              <a:ext cx="1150111" cy="1082040"/>
+                            </a:xfrm>
+                            <a:prstGeom prst="rect">
+                              <a:avLst/>
+                            </a:prstGeom>
+                            <a:noFill/>
+                            <a:ln>
+                              <a:noFill/>
+                            </a:ln>
+                            <a:effectLst/>
+                          </wps:spPr>
+                          <wps:style>
+                            <a:lnRef idx="0">
+                              <a:schemeClr val="accent1"/>
+                            </a:lnRef>
+                            <a:fillRef idx="0">
+                              <a:schemeClr val="accent1"/>
+                            </a:fillRef>
+                            <a:effectRef idx="0">
+                              <a:schemeClr val="accent1"/>
+                            </a:effectRef>
+                            <a:fontRef idx="minor">
+                              <a:schemeClr val="dk1"/>
+                            </a:fontRef>
+                          </wps:style>
+                          <wps:txbx>
+                            <w:txbxContent>
+                              <w:p>
+                                <w:pPr>
+                                  <w:pStyle w:val="Heading1"/>
+                                  <w:rPr>
+                                    <w:b/>
+                                    <w:color w:val="FFFFFF" w:themeColor="background1"/>
+                                    <w:sz w:val="40"/>
+                                  </w:rPr>
+                                </w:pPr>
+                                <w:r>
+                                  <w:rPr>
+                                    <w:b/>
+                                    <w:color w:val="FFFFFF" w:themeColor="background1"/>
+                                    <w:sz w:val="40"/>
+                                  </w:rPr>
+                                  <w:t>Before</w:t>
+                                </w:r>
+                              </w:p>
+                            </w:txbxContent>
+                          </wps:txbx>
+                          <wps:bodyPr rot="0" spcFirstLastPara="0" vertOverflow="overflow" horzOverflow="overflow" vert="horz" wrap="square" lIns="91440" tIns="45720" rIns="91440" bIns="45720" numCol="1" spcCol="0" rtlCol="0" fromWordArt="0" anchor="t" anchorCtr="0" forceAA="0" compatLnSpc="1">
+                            <a:prstTxWarp prst="textNoShape">
+                              <a:avLst/>
+                            </a:prstTxWarp>
+                            <a:noAutofit/>
+                          </wps:bodyPr>
+                        </wps:wsp>
+                        <wps:wsp>
+                          <wps:cNvPr id="29" name="Text Box 29"/>
+                          <wps:cNvSpPr txBox="1"/>
+                          <wps:spPr>
+                            <a:xfrm>
+                              <a:off x="25400" y="1143000"/>
+                              <a:ext cx="1150111" cy="1082040"/>
+                            </a:xfrm>
+                            <a:prstGeom prst="rect">
+                              <a:avLst/>
+                            </a:prstGeom>
+                            <a:noFill/>
+                            <a:ln>
+                              <a:noFill/>
+                            </a:ln>
+                            <a:effectLst/>
+                          </wps:spPr>
+                          <wps:style>
+                            <a:lnRef idx="0">
+                              <a:schemeClr val="accent1"/>
+                            </a:lnRef>
+                            <a:fillRef idx="0">
+                              <a:schemeClr val="accent1"/>
+                            </a:fillRef>
+                            <a:effectRef idx="0">
+                              <a:schemeClr val="accent1"/>
+                            </a:effectRef>
+                            <a:fontRef idx="minor">
+                              <a:schemeClr val="dk1"/>
+                            </a:fontRef>
+                          </wps:style>
+                          <wps:txbx>
+                            <w:txbxContent>
+                              <w:p>
+                                <w:pPr>
+                                  <w:pStyle w:val="Heading1"/>
+                                  <w:rPr>
+                                    <w:b/>
+                                    <w:color w:val="FFFFFF" w:themeColor="background1"/>
+                                    <w:sz w:val="40"/>
+                                  </w:rPr>
+                                </w:pPr>
+                                <w:r>
+                                  <w:rPr>
+                                    <w:b/>
+                                    <w:color w:val="FFFFFF" w:themeColor="background1"/>
+                                    <w:sz w:val="40"/>
+                                  </w:rPr>
+                                  <w:t>After</w:t>
+                                </w:r>
+                              </w:p>
+                            </w:txbxContent>
+                          </wps:txbx>
+                          <wps:bodyPr rot="0" spcFirstLastPara="0" vertOverflow="overflow" horzOverflow="overflow" vert="horz" wrap="square" lIns="91440" tIns="45720" rIns="91440" bIns="45720" numCol="1" spcCol="0" rtlCol="0" fromWordArt="0" anchor="t" anchorCtr="0" forceAA="0" compatLnSpc="1">
+                            <a:prstTxWarp prst="textNoShape">
+                              <a:avLst/>
+                            </a:prstTxWarp>
+                            <a:noAutofit/>
+                          </wps:bodyPr>
+                        </wps:wsp>
+                      </wpg:grpSp>
+                    </wpg:wgp>
+                  </a:graphicData>
+                </a:graphic>
+              </wp:anchor>
+            </w:drawing>
+          </mc:Choice>
+          <mc:Fallback>
+            <w:pict>
+              <v:group w14:anchorId="2CD11E5C" id="Group 31" o:spid="_x0000_s1026" style="position:absolute;margin-left:22.05pt;margin-top:10.25pt;width:405.55pt;height:175.2pt;z-index:251679744" coordsize="5150611,2225040" o:gfxdata="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">
+                <v:group id="Group 26" o:spid="_x0000_s1027" style="position:absolute;width:5144135;height:2225040" coordsize="5623560,2767965" o:gfxdata="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">
+                  <v:shape id="Picture 24" o:spid="_x0000_s1028" type="#_x0000_t75" style="position:absolute;width:5623560;height:1406525;visibility:visible;mso-wrap-style:square" o:gfxdata="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">
+                    <v:imagedata r:id="rId27" o:title="" cropleft="1163f"/>
+                    <v:path arrowok="t"/>
+                  </v:shape>
+                  <v:shape id="Picture 25" o:spid="_x0000_s1029" type="#_x0000_t75" style="position:absolute;top:1409700;width:5623560;height:1358265;visibility:visible;mso-wrap-style:square" o:gfxdata="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">
+                    <v:imagedata r:id="rId28" o:title="" cropleft="436f"/>
+                    <v:path arrowok="t"/>
+                  </v:shape>
+                </v:group>
+                <v:group id="Group 30" o:spid="_x0000_s1030" style="position:absolute;left:3975100;width:1175511;height:2225040" coordsize="1175511,2225040" o:gfxdata="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">
+                  <v:shapetype id="_x0000_t202" coordsize="21600,21600" o:spt="202" path="m0,0l0,21600,21600,21600,21600,0xe">
+                    <v:stroke joinstyle="miter"/>
+                    <v:path gradientshapeok="t" o:connecttype="rect"/>
+                  </v:shapetype>
+                  <v:shape id="Text Box 27" o:spid="_x0000_s1031" type="#_x0000_t202" style="position:absolute;width:1150111;height:1082040;visibility:visible;mso-wrap-style:square;v-text-anchor:top" o:gfxdata="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" filled="f" stroked="f">
+                    <v:textbox>
+                      <w:txbxContent>
+                        <w:p>
+                          <w:pPr>
+                            <w:pStyle w:val="Heading1"/>
+                            <w:rPr>
+                              <w:b/>
+                              <w:color w:val="FFFFFF" w:themeColor="background1"/>
+                              <w:sz w:val="40"/>
+                            </w:rPr>
+                          </w:pPr>
+                          <w:r>
+                            <w:rPr>
+                              <w:b/>
+                              <w:color w:val="FFFFFF" w:themeColor="background1"/>
+                              <w:sz w:val="40"/>
+                            </w:rPr>
+                            <w:t>Before</w:t>
+                          </w:r>
+                        </w:p>
+                      </w:txbxContent>
+                    </v:textbox>
+                  </v:shape>
+                  <v:shape id="Text Box 29" o:spid="_x0000_s1032" type="#_x0000_t202" style="position:absolute;left:25400;top:1143000;width:1150111;height:1082040;visibility:visible;mso-wrap-style:square;v-text-anchor:top" o:gfxdata="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" filled="f" stroked="f">
+                    <v:textbox>
+                      <w:txbxContent>
+                        <w:p>
+                          <w:pPr>
+                            <w:pStyle w:val="Heading1"/>
+                            <w:rPr>
+                              <w:b/>
+                              <w:color w:val="FFFFFF" w:themeColor="background1"/>
+                              <w:sz w:val="40"/>
+                            </w:rPr>
+                          </w:pPr>
+                          <w:r>
+                            <w:rPr>
+                              <w:b/>
+                              <w:color w:val="FFFFFF" w:themeColor="background1"/>
+                              <w:sz w:val="40"/>
+                            </w:rPr>
+                            <w:t>After</w:t>
+                          </w:r>
+                        </w:p>
+                      </w:txbxContent>
+                    </v:textbox>
+                  </v:shape>
+                </v:group>
+                <w10:wrap type="through"/>
+              </v:group>
+            </w:pict>
+          </mc:Fallback>
+        </mc:AlternateContent>
+      </w:r>
+    </w:p>
+    <w:p>
+      <w:pPr>
+        <w:rPr>
+          <w:lang w:eastAsia="en-GB"/>
+        </w:rPr>
+      </w:pPr>
     </w:p>
     <w:sectPr>
       <w:pgSz w:w="11900" w:h="16840"/>

</xml_diff>

<commit_message>
bug fixes for archived sessions + tidy up
</commit_message>
<xml_diff>
--- a/documentation/SLST Duty Rota System.docx
+++ b/documentation/SLST Duty Rota System.docx
@@ -13,15 +13,7 @@
         <w:t>Precinct</w:t>
       </w:r>
       <w:r>
-        <w:t xml:space="preserve"> </w:t>
-      </w:r>
-      <w:proofErr w:type="spellStart"/>
-      <w:r>
-        <w:t>Rota</w:t>
-      </w:r>
-      <w:proofErr w:type="spellEnd"/>
-      <w:r>
-        <w:t xml:space="preserve"> System</w:t>
+        <w:t xml:space="preserve"> Rota System</w:t>
       </w:r>
     </w:p>
     <w:p>
@@ -77,15 +69,7 @@
         </w:numPr>
       </w:pPr>
       <w:r>
-        <w:t xml:space="preserve">(html, sass, </w:t>
-      </w:r>
-      <w:proofErr w:type="spellStart"/>
-      <w:r>
-        <w:t>js</w:t>
-      </w:r>
-      <w:proofErr w:type="spellEnd"/>
-      <w:r>
-        <w:t>) skeleton</w:t>
+        <w:t>(html, sass, js) skeleton</w:t>
       </w:r>
       <w:r>
         <w:t xml:space="preserve"> for frontend design</w:t>
@@ -255,14 +239,12 @@
           <w:lang w:eastAsia="en-GB"/>
         </w:rPr>
       </w:pPr>
-      <w:proofErr w:type="spellStart"/>
       <w:r>
         <w:rPr>
           <w:lang w:eastAsia="en-GB"/>
         </w:rPr>
         <w:t>Travi</w:t>
       </w:r>
-      <w:proofErr w:type="spellEnd"/>
     </w:p>
     <w:p>
       <w:pPr>
@@ -539,21 +521,7 @@
         <w:rPr>
           <w:lang w:eastAsia="en-GB"/>
         </w:rPr>
-        <w:t xml:space="preserve">flexible precinct times, </w:t>
-      </w:r>
-      <w:proofErr w:type="spellStart"/>
-      <w:r>
-        <w:rPr>
-          <w:lang w:eastAsia="en-GB"/>
-        </w:rPr>
-        <w:t>dont</w:t>
-      </w:r>
-      <w:proofErr w:type="spellEnd"/>
-      <w:r>
-        <w:rPr>
-          <w:lang w:eastAsia="en-GB"/>
-        </w:rPr>
-        <w:t xml:space="preserve"> restrict precinct times to just timetabled breaks</w:t>
+        <w:t>flexible precinct times, dont restrict precinct times to just timetabled breaks</w:t>
       </w:r>
     </w:p>
     <w:p>
@@ -785,15 +753,7 @@
         <w:pStyle w:val="Quote"/>
       </w:pPr>
       <w:r>
-        <w:t xml:space="preserve">(a) Describe and justify the features that make the problem solvable by computational methods. Prove that the output that is required, e.g. a prefect rota, a receipt or a game win can be achieved with a list of known inputs and formulas, show that any additional complexity/variables/precision, </w:t>
-      </w:r>
-      <w:proofErr w:type="spellStart"/>
-      <w:r>
-        <w:t>etc</w:t>
-      </w:r>
-      <w:proofErr w:type="spellEnd"/>
-      <w:r>
-        <w:t xml:space="preserve"> will not affect the output that much/customer is not bothered about that extra stuff. </w:t>
+        <w:t xml:space="preserve">(a) Describe and justify the features that make the problem solvable by computational methods. Prove that the output that is required, e.g. a prefect rota, a receipt or a game win can be achieved with a list of known inputs and formulas, show that any additional complexity/variables/precision, etc will not affect the output that much/customer is not bothered about that extra stuff. </w:t>
       </w:r>
     </w:p>
     <w:p>
@@ -855,64 +815,115 @@
           <w:iCs/>
           <w:color w:val="5B9BD5" w:themeColor="accent5"/>
         </w:rPr>
-        <w:t xml:space="preserve">(b) Explain why the problem is amenable to a computational approach. Why using your </w:t>
-      </w:r>
-      <w:proofErr w:type="gramStart"/>
+        <w:t xml:space="preserve">(b) Explain why the problem is amenable to a computational approach. Why using your platform the best way of solving this problem, why not do it </w:t>
+      </w:r>
       <w:r>
         <w:rPr>
           <w:i/>
           <w:iCs/>
           <w:color w:val="5B9BD5" w:themeColor="accent5"/>
         </w:rPr>
-        <w:t>platform</w:t>
-      </w:r>
-      <w:proofErr w:type="gramEnd"/>
-      <w:r>
+        <w:t xml:space="preserve">with pen, paper or a calculator. </w:t>
+      </w:r>
+    </w:p>
+    <w:p/>
+    <w:p>
+      <w:r>
+        <w:t>By having the web based solution implemented the precinct rota can be easily managed</w:t>
+      </w:r>
+      <w:r>
+        <w:t xml:space="preserve"> whenever and wherever allowing for a versatile and portable solution</w:t>
+      </w:r>
+      <w:r>
+        <w:t>. If hosted on the internal network, all relevant staff and students could easily access it from any device to ensure effective organisation and management of the SLST precinct.</w:t>
+      </w:r>
+      <w:r>
+        <w:t xml:space="preserve"> Having the rota automatically generated by the system based on days the students are available means the responsible staff do not have to waste time attempting to organise the rota themselves.</w:t>
+      </w:r>
+    </w:p>
+    <w:p/>
+    <w:p>
+      <w:pPr>
         <w:rPr>
           <w:i/>
           <w:iCs/>
           <w:color w:val="5B9BD5" w:themeColor="accent5"/>
         </w:rPr>
-        <w:t xml:space="preserve"> the best way of solving this problem, why not do it </w:t>
-      </w:r>
-      <w:r>
-        <w:rPr>
-          <w:i/>
-          <w:iCs/>
-          <w:color w:val="5B9BD5" w:themeColor="accent5"/>
-        </w:rPr>
-        <w:t xml:space="preserve">with pen, paper or a calculator. </w:t>
+      </w:pPr>
+      <w:r>
+        <w:t>Further, having the advanced web based system will allow staff managing the precinct to quickly and efficiently monitor the performance of all students responsible for the area and to view their reliability and attendance when scheduled.</w:t>
+      </w:r>
+      <w:r>
+        <w:t xml:space="preserve"> The system will allow the staff to view how often a student is late for a duty and additionally how often they fail to attend. This will allow the staff to ensure that the precinct area is being monitored by the students correctly.</w:t>
+      </w:r>
+    </w:p>
+    <w:p>
+      <w:pPr>
+        <w:pStyle w:val="Heading2"/>
+      </w:pPr>
+      <w:r>
+        <w:t>Stakeholders</w:t>
+      </w:r>
+    </w:p>
+    <w:p>
+      <w:pPr>
+        <w:pStyle w:val="Quote"/>
+      </w:pPr>
+      <w:r>
+        <w:t>(a) Identify and describe those who will have an interest in the solution explaining how the solution is appropriate to their needs (this may be named individuals, groups or persona that describes the target end user).</w:t>
+      </w:r>
+    </w:p>
+    <w:p>
+      <w:r>
+        <w:t xml:space="preserve">There are multiple parties who will be invested in this project, its completion and hopeful success. These include the students who are responsible for being on duty in the SLST </w:t>
+      </w:r>
+      <w:r>
+        <w:t>precinct</w:t>
+      </w:r>
+      <w:r>
+        <w:t xml:space="preserve">, the staff in charge of the SLST </w:t>
+      </w:r>
+      <w:r>
+        <w:t>precinct</w:t>
+      </w:r>
+      <w:r>
+        <w:t xml:space="preserve"> and ensuring it is well looked after and also the students who use the </w:t>
+      </w:r>
+      <w:r>
+        <w:t>precinct area as their place to chill out.</w:t>
       </w:r>
     </w:p>
     <w:p/>
     <w:p>
       <w:r>
-        <w:t>By having the web based solution implemented the precinct rota can be easily managed</w:t>
-      </w:r>
-      <w:r>
-        <w:t xml:space="preserve"> whenever and wherever allowing for a versatile and portable solution</w:t>
-      </w:r>
-      <w:r>
-        <w:t>. If hosted on the internal network, all relevant staff and students could easily access it from any device to ensure effective organisation and management of the SLST precinct.</w:t>
-      </w:r>
-      <w:r>
-        <w:t xml:space="preserve"> Having the rota automatically generated by the system based on days the students are available means the responsible staff do not have to waste time attempting to organise the rota themselves.</w:t>
+        <w:t>The staff will benefit from the project as it will provide them with an easy means of understanding their precinct and the students running it. They can view how reliable and useful all the students on the precinct are.</w:t>
       </w:r>
     </w:p>
     <w:p/>
     <w:p>
-      <w:pPr>
-        <w:rPr>
-          <w:i/>
-          <w:iCs/>
-          <w:color w:val="5B9BD5" w:themeColor="accent5"/>
-        </w:rPr>
-      </w:pPr>
-      <w:r>
-        <w:t>Further, having the advanced web based system will allow staff managing the precinct to quickly and efficiently monitor the performance of all students responsible for the area and to view their reliability and attendance when scheduled.</w:t>
-      </w:r>
-      <w:r>
-        <w:t xml:space="preserve"> The system will allow the staff to view how often a student is late for a duty and additionally how often they fail to attend. This will allow the staff to ensure that the precinct area is being monitored by the students correctly.</w:t>
+      <w:r>
+        <w:t>For the students running the precinct</w:t>
+      </w:r>
+      <w:r>
+        <w:t xml:space="preserve"> it will be useful to them as they will be able</w:t>
+      </w:r>
+      <w:r>
+        <w:t xml:space="preserve"> to organise their lives within the school better and know exactly when they are expected to be on duty in the precinct area. This will allow them to have more free time at breaks and lunch times as they will not continually be on duty in the precinct area.</w:t>
+      </w:r>
+    </w:p>
+    <w:p/>
+    <w:p>
+      <w:r>
+        <w:t xml:space="preserve">Everyone should benefit from the system being implemented as it will provide a way to ensure there is always a responsible senior student monitoring the </w:t>
+      </w:r>
+      <w:r>
+        <w:t xml:space="preserve">precinct area when it is in use without there being an excess of senior students </w:t>
+      </w:r>
+      <w:r>
+        <w:t>on duty</w:t>
+      </w:r>
+      <w:r>
+        <w:t>.</w:t>
       </w:r>
     </w:p>
     <w:p>
@@ -920,7 +931,7 @@
         <w:pStyle w:val="Heading2"/>
       </w:pPr>
       <w:r>
-        <w:t>Stakeholders</w:t>
+        <w:t>Problem Research</w:t>
       </w:r>
     </w:p>
     <w:p>
@@ -928,76 +939,7 @@
         <w:pStyle w:val="Quote"/>
       </w:pPr>
       <w:r>
-        <w:t>(</w:t>
-      </w:r>
-      <w:proofErr w:type="spellStart"/>
-      <w:r>
-        <w:t>a</w:t>
-      </w:r>
-      <w:proofErr w:type="spellEnd"/>
-      <w:r>
-        <w:t>) Identify and describe those who will have an interest in the solution explaining how the solution is appropriate to their needs (this may be named individuals, groups or persona that describes the target end user).</w:t>
-      </w:r>
-    </w:p>
-    <w:p>
-      <w:r>
-        <w:t xml:space="preserve">There are multiple parties who will be invested in this project, its completion and hopeful success. These include the students who are responsible for being on duty in the SLST </w:t>
-      </w:r>
-      <w:r>
-        <w:t>precinct</w:t>
-      </w:r>
-      <w:r>
-        <w:t xml:space="preserve">, the staff in charge of the SLST </w:t>
-      </w:r>
-      <w:r>
-        <w:t>precinct</w:t>
-      </w:r>
-      <w:r>
-        <w:t xml:space="preserve"> and ensuring it is well looked after and also the students who use the </w:t>
-      </w:r>
-      <w:r>
-        <w:t>precinct area as their place to chill out.</w:t>
-      </w:r>
-    </w:p>
-    <w:p/>
-    <w:p>
-      <w:r>
-        <w:t>The staff will benefit from the project as it will provide them with an easy means of understanding their precinct and the students running it. They can view how reliable and useful all the students on the precinct are.</w:t>
-      </w:r>
-    </w:p>
-    <w:p/>
-    <w:p>
-      <w:r>
-        <w:t>For the students running the precinct</w:t>
-      </w:r>
-      <w:r>
-        <w:t xml:space="preserve"> it will be useful to them as they will be able</w:t>
-      </w:r>
-      <w:r>
-        <w:t xml:space="preserve"> to organise their lives within the school better and know exactly when they are expected to be on duty in the precinct area. This will allow them to have more free time at breaks and lunch times as they will not continually be on duty in the precinct area.</w:t>
-      </w:r>
-    </w:p>
-    <w:p/>
-    <w:p>
-      <w:r>
-        <w:t xml:space="preserve">Everyone should benefit from the system being implemented as it will provide a way to ensure there is always a responsible senior student monitoring the </w:t>
-      </w:r>
-      <w:r>
-        <w:t xml:space="preserve">precinct area when it is in use without there being an excess of senior students </w:t>
-      </w:r>
-      <w:r>
-        <w:t>on duty</w:t>
-      </w:r>
-      <w:r>
-        <w:t>.</w:t>
-      </w:r>
-    </w:p>
-    <w:p>
-      <w:pPr>
-        <w:pStyle w:val="Heading2"/>
-      </w:pPr>
-      <w:r>
-        <w:t>Problem Research</w:t>
+        <w:t>(a) Research the problem and solutions to similar problems to identify and justify suitable approaches to a solution. Have you looked at the competition and commented on the good and bad features of each? E.g. 3-4 different versions of Snake. What is in common and what is different between these solutions? What can your program offer that competition can't?</w:t>
       </w:r>
     </w:p>
     <w:p>
@@ -1005,14 +947,6 @@
         <w:pStyle w:val="Quote"/>
       </w:pPr>
       <w:r>
-        <w:t>(a) Research the problem and solutions to similar problems to identify and justify suitable approaches to a solution. Have you looked at the competition and commented on the good and bad features of each? E.g. 3-4 different versions of Snake. What is in common and what is different between these solutions? What can your program offer that competition can't?</w:t>
-      </w:r>
-    </w:p>
-    <w:p>
-      <w:pPr>
-        <w:pStyle w:val="Quote"/>
-      </w:pPr>
-      <w:r>
         <w:t xml:space="preserve">(b) Describe the essential features of a computational solution explaining these choices.  Having done your review of existing products, what ideas would you take on board, justify with an example of something more your customer can achieve with this feature. </w:t>
       </w:r>
     </w:p>
@@ -1030,7 +964,7 @@
           <w:lang w:eastAsia="en-GB"/>
         </w:rPr>
         <w:drawing>
-          <wp:anchor distT="0" distB="0" distL="114300" distR="114300" simplePos="0" relativeHeight="251652096" behindDoc="0" locked="0" layoutInCell="1" allowOverlap="1" wp14:anchorId="01B49F79" wp14:editId="55F33277">
+          <wp:anchor distT="0" distB="0" distL="114300" distR="114300" simplePos="0" relativeHeight="251651072" behindDoc="0" locked="0" layoutInCell="1" allowOverlap="1" wp14:anchorId="01B49F79" wp14:editId="405F3CAF">
             <wp:simplePos x="0" y="0"/>
             <wp:positionH relativeFrom="column">
               <wp:posOffset>3137535</wp:posOffset>
@@ -1175,11 +1109,9 @@
       <w:pPr>
         <w:pStyle w:val="Heading3"/>
       </w:pPr>
-      <w:proofErr w:type="spellStart"/>
       <w:r>
         <w:t>FindMyShift</w:t>
       </w:r>
-      <w:proofErr w:type="spellEnd"/>
     </w:p>
     <w:p>
       <w:r>
@@ -1187,7 +1119,7 @@
           <w:lang w:eastAsia="en-GB"/>
         </w:rPr>
         <w:drawing>
-          <wp:anchor distT="0" distB="0" distL="114300" distR="114300" simplePos="0" relativeHeight="251651072" behindDoc="0" locked="0" layoutInCell="1" allowOverlap="1" wp14:anchorId="71937CD8" wp14:editId="6DE3DADE">
+          <wp:anchor distT="0" distB="0" distL="114300" distR="114300" simplePos="0" relativeHeight="251650048" behindDoc="0" locked="0" layoutInCell="1" allowOverlap="1" wp14:anchorId="71937CD8" wp14:editId="20A7E795">
             <wp:simplePos x="0" y="0"/>
             <wp:positionH relativeFrom="column">
               <wp:posOffset>2696845</wp:posOffset>
@@ -1258,15 +1190,7 @@
         </w:drawing>
       </w:r>
       <w:r>
-        <w:t xml:space="preserve">Additionally, online solutions such as </w:t>
-      </w:r>
-      <w:proofErr w:type="spellStart"/>
-      <w:r>
-        <w:t>FindMyShift</w:t>
-      </w:r>
-      <w:proofErr w:type="spellEnd"/>
-      <w:r>
-        <w:t xml:space="preserve"> (</w:t>
+        <w:t>Additionally, online solutions such as FindMyShift (</w:t>
       </w:r>
       <w:hyperlink r:id="rId7" w:history="1">
         <w:r>
@@ -1325,15 +1249,7 @@
     <w:p/>
     <w:p>
       <w:r>
-        <w:t xml:space="preserve">Unlike the </w:t>
-      </w:r>
-      <w:proofErr w:type="spellStart"/>
-      <w:r>
-        <w:t>FindMyShift</w:t>
-      </w:r>
-      <w:proofErr w:type="spellEnd"/>
-      <w:r>
-        <w:t xml:space="preserve"> solution, this solution will not have the ability to add holiday days to the </w:t>
+        <w:t xml:space="preserve">Unlike the FindMyShift solution, this solution will not have the ability to add holiday days to the </w:t>
       </w:r>
       <w:r>
         <w:t>rota in advance, nor will it allow for sick days to be booked in advance on the rota. The rota in this solution will be fixed unless regenerated or edited by a staff member on the precinct. This is easier for both staff and students to manage and understand within the context of the school environment.</w:t>
@@ -1342,15 +1258,7 @@
     <w:p/>
     <w:p>
       <w:r>
-        <w:t xml:space="preserve">Further, this solution will not provide the vast array of settings and options that </w:t>
-      </w:r>
-      <w:proofErr w:type="spellStart"/>
-      <w:r>
-        <w:t>FindMyShift</w:t>
-      </w:r>
-      <w:proofErr w:type="spellEnd"/>
-      <w:r>
-        <w:t xml:space="preserve"> has as this solution is bespoke to the SLST precinct and will be customised to work best for this as it is written.</w:t>
+        <w:t>Further, this solution will not provide the vast array of settings and options that FindMyShift has as this solution is bespoke to the SLST precinct and will be customised to work best for this as it is written.</w:t>
       </w:r>
     </w:p>
     <w:p>
@@ -1561,17 +1469,219 @@
           <w:numId w:val="5"/>
         </w:numPr>
       </w:pPr>
-      <w:proofErr w:type="spellStart"/>
+      <w:r>
+        <w:t xml:space="preserve">Int: Id </w:t>
+      </w:r>
+      <w:r>
+        <w:rPr>
+          <w:b/>
+        </w:rPr>
+        <w:t>[primary]</w:t>
+      </w:r>
+    </w:p>
+    <w:p>
+      <w:pPr>
+        <w:pStyle w:val="ListParagraph"/>
+        <w:numPr>
+          <w:ilvl w:val="2"/>
+          <w:numId w:val="5"/>
+        </w:numPr>
+      </w:pPr>
+      <w:r>
+        <w:t>String</w:t>
+      </w:r>
+      <w:r>
+        <w:t xml:space="preserve">: </w:t>
+      </w:r>
+      <w:r>
+        <w:t>Username</w:t>
+      </w:r>
+    </w:p>
+    <w:p>
+      <w:pPr>
+        <w:pStyle w:val="ListParagraph"/>
+        <w:numPr>
+          <w:ilvl w:val="2"/>
+          <w:numId w:val="5"/>
+        </w:numPr>
+      </w:pPr>
+      <w:r>
+        <w:t xml:space="preserve">String: </w:t>
+      </w:r>
+      <w:r>
+        <w:t>Password</w:t>
+      </w:r>
+    </w:p>
+    <w:p>
+      <w:pPr>
+        <w:pStyle w:val="ListParagraph"/>
+        <w:numPr>
+          <w:ilvl w:val="2"/>
+          <w:numId w:val="5"/>
+        </w:numPr>
+      </w:pPr>
+      <w:r>
+        <w:t xml:space="preserve">Datetime: </w:t>
+      </w:r>
+      <w:r>
+        <w:t>Date created</w:t>
+      </w:r>
+    </w:p>
+    <w:p>
+      <w:pPr>
+        <w:pStyle w:val="ListParagraph"/>
+        <w:numPr>
+          <w:ilvl w:val="2"/>
+          <w:numId w:val="5"/>
+        </w:numPr>
+      </w:pPr>
+      <w:r>
+        <w:t xml:space="preserve">Int: </w:t>
+      </w:r>
+      <w:r>
+        <w:t>Auth level (student/staff)</w:t>
+      </w:r>
+    </w:p>
+    <w:p>
+      <w:pPr>
+        <w:pStyle w:val="ListParagraph"/>
+        <w:numPr>
+          <w:ilvl w:val="2"/>
+          <w:numId w:val="5"/>
+        </w:numPr>
+      </w:pPr>
+      <w:r>
+        <w:t xml:space="preserve">Bool: </w:t>
+      </w:r>
+      <w:r>
+        <w:t>Disabled (disables login ability</w:t>
+      </w:r>
+      <w:r>
+        <w:t>)</w:t>
+      </w:r>
+      <w:r>
+        <w:t xml:space="preserve"> </w:t>
+      </w:r>
+      <w:r>
+        <w:rPr>
+          <w:i/>
+        </w:rPr>
+        <w:t>{false}</w:t>
+      </w:r>
+    </w:p>
+    <w:p>
+      <w:pPr>
+        <w:pStyle w:val="ListParagraph"/>
+        <w:numPr>
+          <w:ilvl w:val="1"/>
+          <w:numId w:val="5"/>
+        </w:numPr>
+      </w:pPr>
+      <w:r>
+        <w:t>Table to house password resets</w:t>
+      </w:r>
+    </w:p>
+    <w:p>
+      <w:pPr>
+        <w:pStyle w:val="ListParagraph"/>
+        <w:numPr>
+          <w:ilvl w:val="2"/>
+          <w:numId w:val="5"/>
+        </w:numPr>
+      </w:pPr>
+      <w:r>
+        <w:t xml:space="preserve">Varchar(255): Reset token </w:t>
+      </w:r>
+      <w:r>
+        <w:rPr>
+          <w:b/>
+        </w:rPr>
+        <w:t>[primary]</w:t>
+      </w:r>
+    </w:p>
+    <w:p>
+      <w:pPr>
+        <w:pStyle w:val="ListParagraph"/>
+        <w:numPr>
+          <w:ilvl w:val="2"/>
+          <w:numId w:val="5"/>
+        </w:numPr>
+      </w:pPr>
+      <w:r>
+        <w:t>Datetime: Expires</w:t>
+      </w:r>
+    </w:p>
+    <w:p>
+      <w:pPr>
+        <w:pStyle w:val="ListParagraph"/>
+        <w:numPr>
+          <w:ilvl w:val="2"/>
+          <w:numId w:val="5"/>
+        </w:numPr>
+        <w:rPr>
+          <w:b/>
+          <w:i/>
+        </w:rPr>
+      </w:pPr>
       <w:r>
         <w:t>Int</w:t>
       </w:r>
-      <w:proofErr w:type="spellEnd"/>
-      <w:r>
-        <w:t xml:space="preserve">: Id </w:t>
+      <w:r>
+        <w:t xml:space="preserve">: </w:t>
+      </w:r>
+      <w:r>
+        <w:t>User id</w:t>
+      </w:r>
+      <w:r>
+        <w:t xml:space="preserve"> </w:t>
       </w:r>
       <w:r>
         <w:rPr>
           <w:b/>
+          <w:i/>
+        </w:rPr>
+        <w:t>[foreign</w:t>
+      </w:r>
+      <w:r>
+        <w:rPr>
+          <w:b/>
+          <w:i/>
+        </w:rPr>
+        <w:t>]</w:t>
+      </w:r>
+    </w:p>
+    <w:p>
+      <w:pPr>
+        <w:pStyle w:val="ListParagraph"/>
+        <w:numPr>
+          <w:ilvl w:val="1"/>
+          <w:numId w:val="5"/>
+        </w:numPr>
+      </w:pPr>
+      <w:r>
+        <w:t>Table to house the rota layout</w:t>
+      </w:r>
+    </w:p>
+    <w:p>
+      <w:pPr>
+        <w:pStyle w:val="ListParagraph"/>
+        <w:numPr>
+          <w:ilvl w:val="2"/>
+          <w:numId w:val="5"/>
+        </w:numPr>
+        <w:rPr>
+          <w:b/>
+        </w:rPr>
+      </w:pPr>
+      <w:r>
+        <w:t xml:space="preserve">Int: </w:t>
+      </w:r>
+      <w:r>
+        <w:t xml:space="preserve">Session id </w:t>
+      </w:r>
+      <w:r>
+        <w:rPr>
+          <w:b/>
         </w:rPr>
         <w:t>[primary]</w:t>
       </w:r>
@@ -1585,13 +1695,131 @@
         </w:numPr>
       </w:pPr>
       <w:r>
-        <w:t>String</w:t>
+        <w:t xml:space="preserve">Int: </w:t>
+      </w:r>
+      <w:r>
+        <w:t>Day</w:t>
+      </w:r>
+    </w:p>
+    <w:p>
+      <w:pPr>
+        <w:pStyle w:val="ListParagraph"/>
+        <w:numPr>
+          <w:ilvl w:val="2"/>
+          <w:numId w:val="5"/>
+        </w:numPr>
+      </w:pPr>
+      <w:r>
+        <w:t xml:space="preserve">Int: </w:t>
+      </w:r>
+      <w:r>
+        <w:t>Start time</w:t>
+      </w:r>
+    </w:p>
+    <w:p>
+      <w:pPr>
+        <w:pStyle w:val="ListParagraph"/>
+        <w:numPr>
+          <w:ilvl w:val="2"/>
+          <w:numId w:val="5"/>
+        </w:numPr>
+      </w:pPr>
+      <w:r>
+        <w:t xml:space="preserve">Int: </w:t>
+      </w:r>
+      <w:r>
+        <w:t>End time</w:t>
+      </w:r>
+      <w:r>
+        <w:t xml:space="preserve"> </w:t>
+      </w:r>
+    </w:p>
+    <w:p>
+      <w:pPr>
+        <w:pStyle w:val="ListParagraph"/>
+        <w:numPr>
+          <w:ilvl w:val="2"/>
+          <w:numId w:val="5"/>
+        </w:numPr>
+      </w:pPr>
+      <w:r>
+        <w:t xml:space="preserve">Bool: </w:t>
+      </w:r>
+      <w:r>
+        <w:t xml:space="preserve">Archived (used </w:t>
+      </w:r>
+      <w:r>
+        <w:t>for</w:t>
+      </w:r>
+      <w:r>
+        <w:t xml:space="preserve"> attendance to track old rota layouts)</w:t>
+      </w:r>
+      <w:r>
+        <w:t xml:space="preserve"> </w:t>
+      </w:r>
+      <w:r>
+        <w:rPr>
+          <w:i/>
+        </w:rPr>
+        <w:t>{false}</w:t>
+      </w:r>
+    </w:p>
+    <w:p>
+      <w:pPr>
+        <w:pStyle w:val="ListParagraph"/>
+        <w:numPr>
+          <w:ilvl w:val="1"/>
+          <w:numId w:val="5"/>
+        </w:numPr>
+      </w:pPr>
+      <w:r>
+        <w:t>Table to house student unavailable days</w:t>
+      </w:r>
+    </w:p>
+    <w:p>
+      <w:pPr>
+        <w:pStyle w:val="ListParagraph"/>
+        <w:numPr>
+          <w:ilvl w:val="2"/>
+          <w:numId w:val="5"/>
+        </w:numPr>
+        <w:rPr>
+          <w:b/>
+          <w:i/>
+        </w:rPr>
+      </w:pPr>
+      <w:r>
+        <w:t>Int</w:t>
       </w:r>
       <w:r>
         <w:t xml:space="preserve">: </w:t>
       </w:r>
       <w:r>
-        <w:t>Username</w:t>
+        <w:t>User id</w:t>
+      </w:r>
+      <w:r>
+        <w:t xml:space="preserve"> </w:t>
+      </w:r>
+      <w:r>
+        <w:rPr>
+          <w:b/>
+          <w:i/>
+        </w:rPr>
+        <w:t>[</w:t>
+      </w:r>
+      <w:r>
+        <w:rPr>
+          <w:b/>
+          <w:i/>
+        </w:rPr>
+        <w:t>foreign</w:t>
+      </w:r>
+      <w:r>
+        <w:rPr>
+          <w:b/>
+          <w:i/>
+        </w:rPr>
+        <w:t>]</w:t>
       </w:r>
     </w:p>
     <w:p>
@@ -1603,10 +1831,31 @@
         </w:numPr>
       </w:pPr>
       <w:r>
-        <w:t xml:space="preserve">String: </w:t>
-      </w:r>
-      <w:r>
-        <w:t>Password</w:t>
+        <w:t xml:space="preserve">Int: </w:t>
+      </w:r>
+      <w:r>
+        <w:t xml:space="preserve">Session id </w:t>
+      </w:r>
+      <w:r>
+        <w:rPr>
+          <w:b/>
+          <w:i/>
+        </w:rPr>
+        <w:t>[</w:t>
+      </w:r>
+      <w:r>
+        <w:rPr>
+          <w:b/>
+          <w:i/>
+        </w:rPr>
+        <w:t>foreign</w:t>
+      </w:r>
+      <w:r>
+        <w:rPr>
+          <w:b/>
+          <w:i/>
+        </w:rPr>
+        <w:t>]</w:t>
       </w:r>
     </w:p>
     <w:p>
@@ -1617,16 +1866,62 @@
           <w:numId w:val="5"/>
         </w:numPr>
       </w:pPr>
-      <w:proofErr w:type="spellStart"/>
-      <w:r>
-        <w:t>Datetime</w:t>
-      </w:r>
-      <w:proofErr w:type="spellEnd"/>
+      <w:r>
+        <w:t>String: Reason</w:t>
+      </w:r>
+    </w:p>
+    <w:p>
+      <w:pPr>
+        <w:pStyle w:val="ListParagraph"/>
+        <w:numPr>
+          <w:ilvl w:val="1"/>
+          <w:numId w:val="5"/>
+        </w:numPr>
+      </w:pPr>
+      <w:r>
+        <w:t xml:space="preserve">Table to house </w:t>
+      </w:r>
+      <w:r>
+        <w:t>students assigned to rota</w:t>
+      </w:r>
+    </w:p>
+    <w:p>
+      <w:pPr>
+        <w:pStyle w:val="ListParagraph"/>
+        <w:numPr>
+          <w:ilvl w:val="2"/>
+          <w:numId w:val="5"/>
+        </w:numPr>
+        <w:rPr>
+          <w:b/>
+          <w:i/>
+        </w:rPr>
+      </w:pPr>
+      <w:r>
+        <w:t>Int</w:t>
+      </w:r>
       <w:r>
         <w:t xml:space="preserve">: </w:t>
       </w:r>
       <w:r>
-        <w:t>Date created</w:t>
+        <w:t>User id</w:t>
+      </w:r>
+      <w:r>
+        <w:t xml:space="preserve"> </w:t>
+      </w:r>
+      <w:r>
+        <w:rPr>
+          <w:b/>
+          <w:i/>
+        </w:rPr>
+        <w:t>[foreign]</w:t>
+      </w:r>
+      <w:r>
+        <w:rPr>
+          <w:b/>
+          <w:i/>
+        </w:rPr>
+        <w:t xml:space="preserve"> </w:t>
       </w:r>
     </w:p>
     <w:p>
@@ -1636,22 +1931,117 @@
           <w:ilvl w:val="2"/>
           <w:numId w:val="5"/>
         </w:numPr>
-      </w:pPr>
-      <w:proofErr w:type="spellStart"/>
+        <w:rPr>
+          <w:b/>
+          <w:i/>
+        </w:rPr>
+      </w:pPr>
+      <w:r>
+        <w:t xml:space="preserve">Int: Session id </w:t>
+      </w:r>
+      <w:r>
+        <w:rPr>
+          <w:b/>
+          <w:i/>
+        </w:rPr>
+        <w:t>[foreign]</w:t>
+      </w:r>
+    </w:p>
+    <w:p>
+      <w:pPr>
+        <w:pStyle w:val="ListParagraph"/>
+        <w:numPr>
+          <w:ilvl w:val="1"/>
+          <w:numId w:val="5"/>
+        </w:numPr>
+      </w:pPr>
+      <w:r>
+        <w:t>Table to house</w:t>
+      </w:r>
+      <w:r>
+        <w:t xml:space="preserve"> student attendance</w:t>
+      </w:r>
+    </w:p>
+    <w:p>
+      <w:pPr>
+        <w:pStyle w:val="ListParagraph"/>
+        <w:numPr>
+          <w:ilvl w:val="2"/>
+          <w:numId w:val="5"/>
+        </w:numPr>
+        <w:rPr>
+          <w:b/>
+        </w:rPr>
+      </w:pPr>
+      <w:r>
+        <w:t xml:space="preserve">Int: </w:t>
+      </w:r>
+      <w:r>
+        <w:t xml:space="preserve">Attendance id </w:t>
+      </w:r>
+      <w:r>
+        <w:rPr>
+          <w:b/>
+        </w:rPr>
+        <w:t>[primary]</w:t>
+      </w:r>
+    </w:p>
+    <w:p>
+      <w:pPr>
+        <w:pStyle w:val="ListParagraph"/>
+        <w:numPr>
+          <w:ilvl w:val="2"/>
+          <w:numId w:val="5"/>
+        </w:numPr>
+        <w:rPr>
+          <w:b/>
+          <w:i/>
+        </w:rPr>
+      </w:pPr>
+      <w:r>
+        <w:t xml:space="preserve">Int: </w:t>
+      </w:r>
+      <w:r>
+        <w:t xml:space="preserve">Session id </w:t>
+      </w:r>
+      <w:r>
+        <w:rPr>
+          <w:b/>
+          <w:i/>
+        </w:rPr>
+        <w:t>[foreign]</w:t>
+      </w:r>
+    </w:p>
+    <w:p>
+      <w:pPr>
+        <w:pStyle w:val="ListParagraph"/>
+        <w:numPr>
+          <w:ilvl w:val="2"/>
+          <w:numId w:val="5"/>
+        </w:numPr>
+        <w:rPr>
+          <w:b/>
+          <w:i/>
+        </w:rPr>
+      </w:pPr>
       <w:r>
         <w:t>Int</w:t>
       </w:r>
-      <w:proofErr w:type="spellEnd"/>
       <w:r>
         <w:t xml:space="preserve">: </w:t>
       </w:r>
-      <w:proofErr w:type="spellStart"/>
-      <w:r>
-        <w:t>Auth</w:t>
-      </w:r>
-      <w:proofErr w:type="spellEnd"/>
-      <w:r>
-        <w:t xml:space="preserve"> level (student/staff)</w:t>
+      <w:r>
+        <w:t>User id</w:t>
+      </w:r>
+      <w:r>
+        <w:t xml:space="preserve"> </w:t>
+      </w:r>
+      <w:r>
+        <w:rPr>
+          <w:b/>
+          <w:i/>
+        </w:rPr>
+        <w:t>[foreign]</w:t>
       </w:r>
     </w:p>
     <w:p>
@@ -1663,34 +2053,10 @@
         </w:numPr>
       </w:pPr>
       <w:r>
-        <w:t xml:space="preserve">Bool: </w:t>
-      </w:r>
-      <w:r>
-        <w:t>Disabled (disables login ability</w:t>
-      </w:r>
-      <w:r>
-        <w:t>)</w:t>
-      </w:r>
-      <w:r>
-        <w:t xml:space="preserve"> </w:t>
-      </w:r>
-      <w:r>
-        <w:rPr>
-          <w:i/>
-        </w:rPr>
-        <w:t>{false}</w:t>
-      </w:r>
-    </w:p>
-    <w:p>
-      <w:pPr>
-        <w:pStyle w:val="ListParagraph"/>
-        <w:numPr>
-          <w:ilvl w:val="1"/>
-          <w:numId w:val="5"/>
-        </w:numPr>
-      </w:pPr>
-      <w:r>
-        <w:t>Table to house password resets</w:t>
+        <w:t xml:space="preserve">Datetime: </w:t>
+      </w:r>
+      <w:r>
+        <w:t>In time</w:t>
       </w:r>
     </w:p>
     <w:p>
@@ -1701,554 +2067,8 @@
           <w:numId w:val="5"/>
         </w:numPr>
       </w:pPr>
-      <w:proofErr w:type="gramStart"/>
-      <w:r>
-        <w:t>Varchar(</w:t>
-      </w:r>
-      <w:proofErr w:type="gramEnd"/>
-      <w:r>
-        <w:t xml:space="preserve">255): Reset token </w:t>
-      </w:r>
-      <w:r>
-        <w:rPr>
-          <w:b/>
-        </w:rPr>
-        <w:t>[primary]</w:t>
-      </w:r>
-    </w:p>
-    <w:p>
-      <w:pPr>
-        <w:pStyle w:val="ListParagraph"/>
-        <w:numPr>
-          <w:ilvl w:val="2"/>
-          <w:numId w:val="5"/>
-        </w:numPr>
-      </w:pPr>
-      <w:proofErr w:type="spellStart"/>
-      <w:r>
-        <w:t>Datetime</w:t>
-      </w:r>
-      <w:proofErr w:type="spellEnd"/>
-      <w:r>
-        <w:t>: Expires</w:t>
-      </w:r>
-    </w:p>
-    <w:p>
-      <w:pPr>
-        <w:pStyle w:val="ListParagraph"/>
-        <w:numPr>
-          <w:ilvl w:val="2"/>
-          <w:numId w:val="5"/>
-        </w:numPr>
-        <w:rPr>
-          <w:b/>
-          <w:i/>
-        </w:rPr>
-      </w:pPr>
-      <w:proofErr w:type="spellStart"/>
-      <w:r>
-        <w:t>Int</w:t>
-      </w:r>
-      <w:proofErr w:type="spellEnd"/>
-      <w:r>
-        <w:t xml:space="preserve">: </w:t>
-      </w:r>
-      <w:r>
-        <w:t>User id</w:t>
-      </w:r>
-      <w:r>
-        <w:t xml:space="preserve"> </w:t>
-      </w:r>
-      <w:r>
-        <w:rPr>
-          <w:b/>
-          <w:i/>
-        </w:rPr>
-        <w:t>[foreign</w:t>
-      </w:r>
-      <w:r>
-        <w:rPr>
-          <w:b/>
-          <w:i/>
-        </w:rPr>
-        <w:t>]</w:t>
-      </w:r>
-    </w:p>
-    <w:p>
-      <w:pPr>
-        <w:pStyle w:val="ListParagraph"/>
-        <w:numPr>
-          <w:ilvl w:val="1"/>
-          <w:numId w:val="5"/>
-        </w:numPr>
-      </w:pPr>
-      <w:r>
-        <w:t>Table to house the rota layout</w:t>
-      </w:r>
-    </w:p>
-    <w:p>
-      <w:pPr>
-        <w:pStyle w:val="ListParagraph"/>
-        <w:numPr>
-          <w:ilvl w:val="2"/>
-          <w:numId w:val="5"/>
-        </w:numPr>
-        <w:rPr>
-          <w:b/>
-        </w:rPr>
-      </w:pPr>
-      <w:proofErr w:type="spellStart"/>
-      <w:r>
-        <w:t>Int</w:t>
-      </w:r>
-      <w:proofErr w:type="spellEnd"/>
-      <w:r>
-        <w:t xml:space="preserve">: </w:t>
-      </w:r>
-      <w:r>
-        <w:t xml:space="preserve">Session id </w:t>
-      </w:r>
-      <w:r>
-        <w:rPr>
-          <w:b/>
-        </w:rPr>
-        <w:t>[primary]</w:t>
-      </w:r>
-    </w:p>
-    <w:p>
-      <w:pPr>
-        <w:pStyle w:val="ListParagraph"/>
-        <w:numPr>
-          <w:ilvl w:val="2"/>
-          <w:numId w:val="5"/>
-        </w:numPr>
-      </w:pPr>
-      <w:proofErr w:type="spellStart"/>
-      <w:r>
-        <w:t>Int</w:t>
-      </w:r>
-      <w:proofErr w:type="spellEnd"/>
-      <w:r>
-        <w:t xml:space="preserve">: </w:t>
-      </w:r>
-      <w:r>
-        <w:t>Day</w:t>
-      </w:r>
-    </w:p>
-    <w:p>
-      <w:pPr>
-        <w:pStyle w:val="ListParagraph"/>
-        <w:numPr>
-          <w:ilvl w:val="2"/>
-          <w:numId w:val="5"/>
-        </w:numPr>
-      </w:pPr>
-      <w:proofErr w:type="spellStart"/>
-      <w:r>
-        <w:t>Int</w:t>
-      </w:r>
-      <w:proofErr w:type="spellEnd"/>
-      <w:r>
-        <w:t xml:space="preserve">: </w:t>
-      </w:r>
-      <w:r>
-        <w:t>Start time</w:t>
-      </w:r>
-    </w:p>
-    <w:p>
-      <w:pPr>
-        <w:pStyle w:val="ListParagraph"/>
-        <w:numPr>
-          <w:ilvl w:val="2"/>
-          <w:numId w:val="5"/>
-        </w:numPr>
-      </w:pPr>
-      <w:proofErr w:type="spellStart"/>
-      <w:r>
-        <w:t>Int</w:t>
-      </w:r>
-      <w:proofErr w:type="spellEnd"/>
-      <w:r>
-        <w:t xml:space="preserve">: </w:t>
-      </w:r>
-      <w:r>
-        <w:t>End time</w:t>
-      </w:r>
-      <w:r>
-        <w:t xml:space="preserve"> </w:t>
-      </w:r>
-    </w:p>
-    <w:p>
-      <w:pPr>
-        <w:pStyle w:val="ListParagraph"/>
-        <w:numPr>
-          <w:ilvl w:val="2"/>
-          <w:numId w:val="5"/>
-        </w:numPr>
-      </w:pPr>
-      <w:r>
-        <w:t xml:space="preserve">Bool: </w:t>
-      </w:r>
-      <w:r>
-        <w:t xml:space="preserve">Archived (used </w:t>
-      </w:r>
-      <w:r>
-        <w:t>for</w:t>
-      </w:r>
-      <w:r>
-        <w:t xml:space="preserve"> attendance to track old rota layouts)</w:t>
-      </w:r>
-      <w:r>
-        <w:t xml:space="preserve"> </w:t>
-      </w:r>
-      <w:r>
-        <w:rPr>
-          <w:i/>
-        </w:rPr>
-        <w:t>{false}</w:t>
-      </w:r>
-    </w:p>
-    <w:p>
-      <w:pPr>
-        <w:pStyle w:val="ListParagraph"/>
-        <w:numPr>
-          <w:ilvl w:val="1"/>
-          <w:numId w:val="5"/>
-        </w:numPr>
-      </w:pPr>
-      <w:r>
-        <w:t>Table to house student unavailable days</w:t>
-      </w:r>
-    </w:p>
-    <w:p>
-      <w:pPr>
-        <w:pStyle w:val="ListParagraph"/>
-        <w:numPr>
-          <w:ilvl w:val="2"/>
-          <w:numId w:val="5"/>
-        </w:numPr>
-        <w:rPr>
-          <w:b/>
-          <w:i/>
-        </w:rPr>
-      </w:pPr>
-      <w:proofErr w:type="spellStart"/>
-      <w:r>
-        <w:t>Int</w:t>
-      </w:r>
-      <w:proofErr w:type="spellEnd"/>
-      <w:r>
-        <w:t xml:space="preserve">: </w:t>
-      </w:r>
-      <w:r>
-        <w:t>User id</w:t>
-      </w:r>
-      <w:r>
-        <w:t xml:space="preserve"> </w:t>
-      </w:r>
-      <w:r>
-        <w:rPr>
-          <w:b/>
-          <w:i/>
-        </w:rPr>
-        <w:t>[</w:t>
-      </w:r>
-      <w:r>
-        <w:rPr>
-          <w:b/>
-          <w:i/>
-        </w:rPr>
-        <w:t>foreign</w:t>
-      </w:r>
-      <w:r>
-        <w:rPr>
-          <w:b/>
-          <w:i/>
-        </w:rPr>
-        <w:t>]</w:t>
-      </w:r>
-    </w:p>
-    <w:p>
-      <w:pPr>
-        <w:pStyle w:val="ListParagraph"/>
-        <w:numPr>
-          <w:ilvl w:val="2"/>
-          <w:numId w:val="5"/>
-        </w:numPr>
-      </w:pPr>
-      <w:proofErr w:type="spellStart"/>
-      <w:r>
-        <w:t>Int</w:t>
-      </w:r>
-      <w:proofErr w:type="spellEnd"/>
-      <w:r>
-        <w:t xml:space="preserve">: </w:t>
-      </w:r>
-      <w:r>
-        <w:t xml:space="preserve">Session id </w:t>
-      </w:r>
-      <w:r>
-        <w:rPr>
-          <w:b/>
-          <w:i/>
-        </w:rPr>
-        <w:t>[</w:t>
-      </w:r>
-      <w:r>
-        <w:rPr>
-          <w:b/>
-          <w:i/>
-        </w:rPr>
-        <w:t>foreign</w:t>
-      </w:r>
-      <w:r>
-        <w:rPr>
-          <w:b/>
-          <w:i/>
-        </w:rPr>
-        <w:t>]</w:t>
-      </w:r>
-    </w:p>
-    <w:p>
-      <w:pPr>
-        <w:pStyle w:val="ListParagraph"/>
-        <w:numPr>
-          <w:ilvl w:val="2"/>
-          <w:numId w:val="5"/>
-        </w:numPr>
-      </w:pPr>
-      <w:r>
-        <w:t>String: Reason</w:t>
-      </w:r>
-    </w:p>
-    <w:p>
-      <w:pPr>
-        <w:pStyle w:val="ListParagraph"/>
-        <w:numPr>
-          <w:ilvl w:val="1"/>
-          <w:numId w:val="5"/>
-        </w:numPr>
-      </w:pPr>
-      <w:r>
-        <w:t xml:space="preserve">Table to house </w:t>
-      </w:r>
-      <w:r>
-        <w:t>students assigned to rota</w:t>
-      </w:r>
-    </w:p>
-    <w:p>
-      <w:pPr>
-        <w:pStyle w:val="ListParagraph"/>
-        <w:numPr>
-          <w:ilvl w:val="2"/>
-          <w:numId w:val="5"/>
-        </w:numPr>
-        <w:rPr>
-          <w:b/>
-          <w:i/>
-        </w:rPr>
-      </w:pPr>
-      <w:proofErr w:type="spellStart"/>
-      <w:r>
-        <w:t>Int</w:t>
-      </w:r>
-      <w:proofErr w:type="spellEnd"/>
-      <w:r>
-        <w:t xml:space="preserve">: </w:t>
-      </w:r>
-      <w:r>
-        <w:t>User id</w:t>
-      </w:r>
-      <w:r>
-        <w:t xml:space="preserve"> </w:t>
-      </w:r>
-      <w:r>
-        <w:rPr>
-          <w:b/>
-          <w:i/>
-        </w:rPr>
-        <w:t>[foreign]</w:t>
-      </w:r>
-      <w:r>
-        <w:rPr>
-          <w:b/>
-          <w:i/>
-        </w:rPr>
-        <w:t xml:space="preserve"> </w:t>
-      </w:r>
-    </w:p>
-    <w:p>
-      <w:pPr>
-        <w:pStyle w:val="ListParagraph"/>
-        <w:numPr>
-          <w:ilvl w:val="2"/>
-          <w:numId w:val="5"/>
-        </w:numPr>
-        <w:rPr>
-          <w:b/>
-          <w:i/>
-        </w:rPr>
-      </w:pPr>
-      <w:proofErr w:type="spellStart"/>
-      <w:r>
-        <w:t>Int</w:t>
-      </w:r>
-      <w:proofErr w:type="spellEnd"/>
-      <w:r>
-        <w:t xml:space="preserve">: Session id </w:t>
-      </w:r>
-      <w:r>
-        <w:rPr>
-          <w:b/>
-          <w:i/>
-        </w:rPr>
-        <w:t>[foreign]</w:t>
-      </w:r>
-    </w:p>
-    <w:p>
-      <w:pPr>
-        <w:pStyle w:val="ListParagraph"/>
-        <w:numPr>
-          <w:ilvl w:val="1"/>
-          <w:numId w:val="5"/>
-        </w:numPr>
-      </w:pPr>
-      <w:r>
-        <w:t>Table to house</w:t>
-      </w:r>
-      <w:r>
-        <w:t xml:space="preserve"> student attendance</w:t>
-      </w:r>
-    </w:p>
-    <w:p>
-      <w:pPr>
-        <w:pStyle w:val="ListParagraph"/>
-        <w:numPr>
-          <w:ilvl w:val="2"/>
-          <w:numId w:val="5"/>
-        </w:numPr>
-        <w:rPr>
-          <w:b/>
-        </w:rPr>
-      </w:pPr>
-      <w:proofErr w:type="spellStart"/>
-      <w:r>
-        <w:t>Int</w:t>
-      </w:r>
-      <w:proofErr w:type="spellEnd"/>
-      <w:r>
-        <w:t xml:space="preserve">: </w:t>
-      </w:r>
-      <w:r>
-        <w:t xml:space="preserve">Attendance id </w:t>
-      </w:r>
-      <w:r>
-        <w:rPr>
-          <w:b/>
-        </w:rPr>
-        <w:t>[primary]</w:t>
-      </w:r>
-    </w:p>
-    <w:p>
-      <w:pPr>
-        <w:pStyle w:val="ListParagraph"/>
-        <w:numPr>
-          <w:ilvl w:val="2"/>
-          <w:numId w:val="5"/>
-        </w:numPr>
-        <w:rPr>
-          <w:b/>
-          <w:i/>
-        </w:rPr>
-      </w:pPr>
-      <w:proofErr w:type="spellStart"/>
-      <w:r>
-        <w:t>Int</w:t>
-      </w:r>
-      <w:proofErr w:type="spellEnd"/>
-      <w:r>
-        <w:t xml:space="preserve">: </w:t>
-      </w:r>
-      <w:r>
-        <w:t xml:space="preserve">Session id </w:t>
-      </w:r>
-      <w:r>
-        <w:rPr>
-          <w:b/>
-          <w:i/>
-        </w:rPr>
-        <w:t>[foreign]</w:t>
-      </w:r>
-    </w:p>
-    <w:p>
-      <w:pPr>
-        <w:pStyle w:val="ListParagraph"/>
-        <w:numPr>
-          <w:ilvl w:val="2"/>
-          <w:numId w:val="5"/>
-        </w:numPr>
-        <w:rPr>
-          <w:b/>
-          <w:i/>
-        </w:rPr>
-      </w:pPr>
-      <w:proofErr w:type="spellStart"/>
-      <w:r>
-        <w:t>Int</w:t>
-      </w:r>
-      <w:proofErr w:type="spellEnd"/>
-      <w:r>
-        <w:t xml:space="preserve">: </w:t>
-      </w:r>
-      <w:r>
-        <w:t>User id</w:t>
-      </w:r>
-      <w:r>
-        <w:t xml:space="preserve"> </w:t>
-      </w:r>
-      <w:r>
-        <w:rPr>
-          <w:b/>
-          <w:i/>
-        </w:rPr>
-        <w:t>[foreign]</w:t>
-      </w:r>
-    </w:p>
-    <w:p>
-      <w:pPr>
-        <w:pStyle w:val="ListParagraph"/>
-        <w:numPr>
-          <w:ilvl w:val="2"/>
-          <w:numId w:val="5"/>
-        </w:numPr>
-      </w:pPr>
-      <w:proofErr w:type="spellStart"/>
-      <w:r>
-        <w:t>Datetime</w:t>
-      </w:r>
-      <w:proofErr w:type="spellEnd"/>
-      <w:r>
-        <w:t xml:space="preserve">: </w:t>
-      </w:r>
-      <w:r>
-        <w:t>In time</w:t>
-      </w:r>
-    </w:p>
-    <w:p>
-      <w:pPr>
-        <w:pStyle w:val="ListParagraph"/>
-        <w:numPr>
-          <w:ilvl w:val="2"/>
-          <w:numId w:val="5"/>
-        </w:numPr>
-      </w:pPr>
-      <w:proofErr w:type="spellStart"/>
-      <w:r>
-        <w:t>Datetime</w:t>
-      </w:r>
-      <w:proofErr w:type="spellEnd"/>
-      <w:r>
-        <w:t xml:space="preserve">: </w:t>
+      <w:r>
+        <w:t xml:space="preserve">Datetime: </w:t>
       </w:r>
       <w:r>
         <w:t>Out time</w:t>
@@ -2286,11 +2106,9 @@
           <w:numId w:val="5"/>
         </w:numPr>
       </w:pPr>
-      <w:proofErr w:type="spellStart"/>
       <w:r>
         <w:t>Auth</w:t>
       </w:r>
-      <w:proofErr w:type="spellEnd"/>
     </w:p>
     <w:p>
       <w:pPr>
@@ -2399,13 +2217,8 @@
           <w:numId w:val="5"/>
         </w:numPr>
       </w:pPr>
-      <w:proofErr w:type="spellStart"/>
-      <w:r>
-        <w:t>Rota</w:t>
-      </w:r>
-      <w:proofErr w:type="spellEnd"/>
-      <w:r>
-        <w:t xml:space="preserve"> view</w:t>
+      <w:r>
+        <w:t>Rota view</w:t>
       </w:r>
     </w:p>
     <w:p>
@@ -2419,19 +2232,11 @@
           <w:i/>
         </w:rPr>
       </w:pPr>
-      <w:proofErr w:type="spellStart"/>
-      <w:r>
-        <w:rPr>
-          <w:i/>
-        </w:rPr>
-        <w:t>Nb</w:t>
-      </w:r>
-      <w:proofErr w:type="spellEnd"/>
-      <w:r>
-        <w:rPr>
-          <w:i/>
-        </w:rPr>
-        <w:t>: Will display</w:t>
+      <w:r>
+        <w:rPr>
+          <w:i/>
+        </w:rPr>
+        <w:t>Nb: Will display</w:t>
       </w:r>
       <w:r>
         <w:rPr>
@@ -2505,19 +2310,11 @@
           <w:i/>
         </w:rPr>
       </w:pPr>
-      <w:proofErr w:type="spellStart"/>
-      <w:r>
-        <w:rPr>
-          <w:i/>
-        </w:rPr>
-        <w:t>Nb</w:t>
-      </w:r>
-      <w:proofErr w:type="spellEnd"/>
-      <w:r>
-        <w:rPr>
-          <w:i/>
-        </w:rPr>
-        <w:t>: Warn if student is late</w:t>
+      <w:r>
+        <w:rPr>
+          <w:i/>
+        </w:rPr>
+        <w:t>Nb: Warn if student is late</w:t>
       </w:r>
       <w:r>
         <w:rPr>
@@ -2549,19 +2346,11 @@
           <w:i/>
         </w:rPr>
       </w:pPr>
-      <w:proofErr w:type="spellStart"/>
-      <w:r>
-        <w:rPr>
-          <w:i/>
-        </w:rPr>
-        <w:t>Nb</w:t>
-      </w:r>
-      <w:proofErr w:type="spellEnd"/>
-      <w:r>
-        <w:rPr>
-          <w:i/>
-        </w:rPr>
-        <w:t>: Automatically sign out at end of duty time if student forgets</w:t>
+      <w:r>
+        <w:rPr>
+          <w:i/>
+        </w:rPr>
+        <w:t>Nb: Automatically sign out at end of duty time if student forgets</w:t>
       </w:r>
       <w:r>
         <w:rPr>
@@ -2597,11 +2386,9 @@
           <w:numId w:val="5"/>
         </w:numPr>
       </w:pPr>
-      <w:proofErr w:type="spellStart"/>
       <w:r>
         <w:t>Auth</w:t>
       </w:r>
-      <w:proofErr w:type="spellEnd"/>
     </w:p>
     <w:p>
       <w:pPr>
@@ -2707,13 +2494,8 @@
           <w:numId w:val="5"/>
         </w:numPr>
       </w:pPr>
-      <w:proofErr w:type="spellStart"/>
-      <w:r>
-        <w:t>Rota</w:t>
-      </w:r>
-      <w:proofErr w:type="spellEnd"/>
-      <w:r>
-        <w:t xml:space="preserve"> View</w:t>
+      <w:r>
+        <w:t>Rota View</w:t>
       </w:r>
     </w:p>
     <w:p>
@@ -2727,19 +2509,11 @@
           <w:i/>
         </w:rPr>
       </w:pPr>
-      <w:proofErr w:type="spellStart"/>
-      <w:r>
-        <w:rPr>
-          <w:i/>
-        </w:rPr>
-        <w:t>Nb</w:t>
-      </w:r>
-      <w:proofErr w:type="spellEnd"/>
-      <w:r>
-        <w:rPr>
-          <w:i/>
-        </w:rPr>
-        <w:t>: will display the same rota preview as in student portal</w:t>
+      <w:r>
+        <w:rPr>
+          <w:i/>
+        </w:rPr>
+        <w:t>Nb: will display the same rota preview as in student portal</w:t>
       </w:r>
       <w:r>
         <w:rPr>
@@ -2783,19 +2557,11 @@
           <w:i/>
         </w:rPr>
       </w:pPr>
-      <w:proofErr w:type="spellStart"/>
-      <w:r>
-        <w:rPr>
-          <w:i/>
-        </w:rPr>
-        <w:t>Nb</w:t>
-      </w:r>
-      <w:proofErr w:type="spellEnd"/>
-      <w:r>
-        <w:rPr>
-          <w:i/>
-        </w:rPr>
-        <w:t>: Warn if student is marked as unavailable on manually assigned session</w:t>
+      <w:r>
+        <w:rPr>
+          <w:i/>
+        </w:rPr>
+        <w:t>Nb: Warn if student is marked as unavailable on manually assigned session</w:t>
       </w:r>
     </w:p>
     <w:p>
@@ -2833,19 +2599,11 @@
           <w:i/>
         </w:rPr>
       </w:pPr>
-      <w:proofErr w:type="spellStart"/>
-      <w:r>
-        <w:rPr>
-          <w:i/>
-        </w:rPr>
-        <w:t>Nb</w:t>
-      </w:r>
-      <w:proofErr w:type="spellEnd"/>
-      <w:r>
-        <w:rPr>
-          <w:i/>
-        </w:rPr>
-        <w:t>: List of students displayed with average reliability displayed next to them. Students act as links to dedicate pages</w:t>
+      <w:r>
+        <w:rPr>
+          <w:i/>
+        </w:rPr>
+        <w:t>Nb: List of students displayed with average reliability displayed next to them. Students act as links to dedicate pages</w:t>
       </w:r>
       <w:r>
         <w:rPr>
@@ -2877,19 +2635,11 @@
           <w:i/>
         </w:rPr>
       </w:pPr>
-      <w:proofErr w:type="spellStart"/>
-      <w:r>
-        <w:rPr>
-          <w:i/>
-        </w:rPr>
-        <w:t>Nb</w:t>
-      </w:r>
-      <w:proofErr w:type="spellEnd"/>
-      <w:r>
-        <w:rPr>
-          <w:i/>
-        </w:rPr>
-        <w:t>: Shows students unavailable days, reliability and performance summary.</w:t>
+      <w:r>
+        <w:rPr>
+          <w:i/>
+        </w:rPr>
+        <w:t>Nb: Shows students unavailable days, reliability and performance summary.</w:t>
       </w:r>
     </w:p>
     <w:p>
@@ -2915,19 +2665,11 @@
           <w:i/>
         </w:rPr>
       </w:pPr>
-      <w:proofErr w:type="spellStart"/>
-      <w:r>
-        <w:rPr>
-          <w:i/>
-        </w:rPr>
-        <w:t>Nb</w:t>
-      </w:r>
-      <w:proofErr w:type="spellEnd"/>
-      <w:r>
-        <w:rPr>
-          <w:i/>
-        </w:rPr>
-        <w:t>:</w:t>
+      <w:r>
+        <w:rPr>
+          <w:i/>
+        </w:rPr>
+        <w:t>Nb:</w:t>
       </w:r>
       <w:r>
         <w:rPr>
@@ -2947,19 +2689,11 @@
           <w:i/>
         </w:rPr>
       </w:pPr>
-      <w:proofErr w:type="spellStart"/>
-      <w:r>
-        <w:rPr>
-          <w:i/>
-        </w:rPr>
-        <w:t>Nb</w:t>
-      </w:r>
-      <w:proofErr w:type="spellEnd"/>
-      <w:r>
-        <w:rPr>
-          <w:i/>
-        </w:rPr>
-        <w:t xml:space="preserve">: </w:t>
+      <w:r>
+        <w:rPr>
+          <w:i/>
+        </w:rPr>
+        <w:t xml:space="preserve">Nb: </w:t>
       </w:r>
       <w:r>
         <w:rPr>
@@ -3015,19 +2749,11 @@
           <w:i/>
         </w:rPr>
       </w:pPr>
-      <w:proofErr w:type="spellStart"/>
-      <w:r>
-        <w:rPr>
-          <w:i/>
-        </w:rPr>
-        <w:t>Nb</w:t>
-      </w:r>
-      <w:proofErr w:type="spellEnd"/>
-      <w:r>
-        <w:rPr>
-          <w:i/>
-        </w:rPr>
-        <w:t>: Sets disabled flag on account</w:t>
+      <w:r>
+        <w:rPr>
+          <w:i/>
+        </w:rPr>
+        <w:t>Nb: Sets disabled flag on account</w:t>
       </w:r>
       <w:r>
         <w:rPr>
@@ -3047,19 +2773,11 @@
           <w:i/>
         </w:rPr>
       </w:pPr>
-      <w:proofErr w:type="spellStart"/>
-      <w:r>
-        <w:rPr>
-          <w:i/>
-        </w:rPr>
-        <w:t>Nb</w:t>
-      </w:r>
-      <w:proofErr w:type="spellEnd"/>
-      <w:r>
-        <w:rPr>
-          <w:i/>
-        </w:rPr>
-        <w:t>: Removes all assigned session</w:t>
+      <w:r>
+        <w:rPr>
+          <w:i/>
+        </w:rPr>
+        <w:t>Nb: Removes all assigned session</w:t>
       </w:r>
       <w:r>
         <w:rPr>
@@ -3118,19 +2836,11 @@
           <w:i/>
         </w:rPr>
       </w:pPr>
-      <w:proofErr w:type="spellStart"/>
-      <w:r>
-        <w:rPr>
-          <w:i/>
-        </w:rPr>
-        <w:t>Nb</w:t>
-      </w:r>
-      <w:proofErr w:type="spellEnd"/>
-      <w:r>
-        <w:rPr>
-          <w:i/>
-        </w:rPr>
-        <w:t>: List of all staff accounts on system</w:t>
+      <w:r>
+        <w:rPr>
+          <w:i/>
+        </w:rPr>
+        <w:t>Nb: List of all staff accounts on system</w:t>
       </w:r>
       <w:r>
         <w:rPr>
@@ -3174,19 +2884,11 @@
           <w:i/>
         </w:rPr>
       </w:pPr>
-      <w:proofErr w:type="spellStart"/>
-      <w:r>
-        <w:rPr>
-          <w:i/>
-        </w:rPr>
-        <w:t>Nb</w:t>
-      </w:r>
-      <w:proofErr w:type="spellEnd"/>
-      <w:r>
-        <w:rPr>
-          <w:i/>
-        </w:rPr>
-        <w:t xml:space="preserve">: This can just </w:t>
+      <w:r>
+        <w:rPr>
+          <w:i/>
+        </w:rPr>
+        <w:t xml:space="preserve">Nb: This can just </w:t>
       </w:r>
       <w:r>
         <w:rPr>
@@ -3261,25 +2963,7 @@
           <w:iCs/>
           <w:color w:val="5B9BD5" w:themeColor="accent5"/>
         </w:rPr>
-        <w:t xml:space="preserve">(a) Break down the problem into smaller parts suitable for computational solutions justifying any decisions made. Create a schedule of which parts of the program will be done in what order, e.g. database setup first, text interface second, login/out, all the searching, deletion, sorting, </w:t>
-      </w:r>
-      <w:proofErr w:type="gramStart"/>
-      <w:r>
-        <w:rPr>
-          <w:i/>
-          <w:iCs/>
-          <w:color w:val="5B9BD5" w:themeColor="accent5"/>
-        </w:rPr>
-        <w:t>GUI ,</w:t>
-      </w:r>
-      <w:proofErr w:type="gramEnd"/>
-      <w:r>
-        <w:rPr>
-          <w:i/>
-          <w:iCs/>
-          <w:color w:val="5B9BD5" w:themeColor="accent5"/>
-        </w:rPr>
-        <w:t xml:space="preserve"> validation, etc. </w:t>
+        <w:t xml:space="preserve">(a) Break down the problem into smaller parts suitable for computational solutions justifying any decisions made. Create a schedule of which parts of the program will be done in what order, e.g. database setup first, text interface second, login/out, all the searching, deletion, sorting, GUI , validation, etc. </w:t>
       </w:r>
     </w:p>
     <w:p/>
@@ -3333,6 +3017,93 @@
     </w:p>
     <w:p>
       <w:pPr>
+        <w:pStyle w:val="ListParagraph"/>
+        <w:numPr>
+          <w:ilvl w:val="0"/>
+          <w:numId w:val="6"/>
+        </w:numPr>
+      </w:pPr>
+      <w:r>
+        <w:t>Create required database models for student rota</w:t>
+      </w:r>
+      <w:r>
+        <w:t xml:space="preserve"> (sessions, assignments)</w:t>
+      </w:r>
+    </w:p>
+    <w:p>
+      <w:pPr>
+        <w:pStyle w:val="ListParagraph"/>
+        <w:numPr>
+          <w:ilvl w:val="1"/>
+          <w:numId w:val="6"/>
+        </w:numPr>
+      </w:pPr>
+      <w:r>
+        <w:t>ERD</w:t>
+      </w:r>
+    </w:p>
+    <w:p>
+      <w:pPr>
+        <w:pStyle w:val="ListParagraph"/>
+        <w:numPr>
+          <w:ilvl w:val="0"/>
+          <w:numId w:val="6"/>
+        </w:numPr>
+      </w:pPr>
+      <w:r>
+        <w:t>Create student rota view mockup</w:t>
+      </w:r>
+    </w:p>
+    <w:p>
+      <w:pPr>
+        <w:pStyle w:val="ListParagraph"/>
+        <w:numPr>
+          <w:ilvl w:val="0"/>
+          <w:numId w:val="6"/>
+        </w:numPr>
+      </w:pPr>
+      <w:r>
+        <w:t>Student rota routes and generation</w:t>
+      </w:r>
+    </w:p>
+    <w:p>
+      <w:pPr>
+        <w:pStyle w:val="ListParagraph"/>
+        <w:numPr>
+          <w:ilvl w:val="0"/>
+          <w:numId w:val="6"/>
+        </w:numPr>
+      </w:pPr>
+      <w:r>
+        <w:t>Create db models for unavailability</w:t>
+      </w:r>
+    </w:p>
+    <w:p>
+      <w:pPr>
+        <w:pStyle w:val="ListParagraph"/>
+        <w:numPr>
+          <w:ilvl w:val="1"/>
+          <w:numId w:val="6"/>
+        </w:numPr>
+      </w:pPr>
+      <w:r>
+        <w:t>ERD</w:t>
+      </w:r>
+    </w:p>
+    <w:p>
+      <w:pPr>
+        <w:pStyle w:val="ListParagraph"/>
+        <w:numPr>
+          <w:ilvl w:val="0"/>
+          <w:numId w:val="6"/>
+        </w:numPr>
+      </w:pPr>
+      <w:r>
+        <w:t>Create views &amp; post routes for unavailablility</w:t>
+      </w:r>
+    </w:p>
+    <w:p>
+      <w:pPr>
         <w:pStyle w:val="Heading2"/>
       </w:pPr>
       <w:r>
@@ -3348,7 +3119,7 @@
           <w:lang w:eastAsia="en-GB"/>
         </w:rPr>
         <w:drawing>
-          <wp:anchor distT="0" distB="0" distL="114300" distR="114300" simplePos="0" relativeHeight="251653120" behindDoc="0" locked="0" layoutInCell="1" allowOverlap="1" wp14:anchorId="15F1ECD8" wp14:editId="5950561B">
+          <wp:anchor distT="0" distB="0" distL="114300" distR="114300" simplePos="0" relativeHeight="251652096" behindDoc="0" locked="0" layoutInCell="1" allowOverlap="1" wp14:anchorId="15F1ECD8" wp14:editId="646C0915">
             <wp:simplePos x="0" y="0"/>
             <wp:positionH relativeFrom="column">
               <wp:posOffset>3480435</wp:posOffset>
@@ -3438,7 +3209,7 @@
           <w:lang w:eastAsia="en-GB"/>
         </w:rPr>
         <w:drawing>
-          <wp:anchor distT="0" distB="0" distL="114300" distR="114300" simplePos="0" relativeHeight="251654144" behindDoc="0" locked="0" layoutInCell="1" allowOverlap="1" wp14:anchorId="10CF8E5F" wp14:editId="7A043387">
+          <wp:anchor distT="0" distB="0" distL="114300" distR="114300" simplePos="0" relativeHeight="251653120" behindDoc="0" locked="0" layoutInCell="1" allowOverlap="1" wp14:anchorId="10CF8E5F" wp14:editId="1FA54F2F">
             <wp:simplePos x="0" y="0"/>
             <wp:positionH relativeFrom="column">
               <wp:posOffset>-60960</wp:posOffset>
@@ -3541,7 +3312,7 @@
           <w:lang w:eastAsia="en-GB"/>
         </w:rPr>
         <w:drawing>
-          <wp:anchor distT="0" distB="0" distL="114300" distR="114300" simplePos="0" relativeHeight="251655168" behindDoc="0" locked="0" layoutInCell="1" allowOverlap="1" wp14:anchorId="6780E025" wp14:editId="0E39CD90">
+          <wp:anchor distT="0" distB="0" distL="114300" distR="114300" simplePos="0" relativeHeight="251654144" behindDoc="0" locked="0" layoutInCell="1" allowOverlap="1" wp14:anchorId="6780E025" wp14:editId="23DB8EC6">
             <wp:simplePos x="0" y="0"/>
             <wp:positionH relativeFrom="column">
               <wp:posOffset>1765935</wp:posOffset>
@@ -3632,15 +3403,7 @@
         <w:t>.</w:t>
       </w:r>
       <w:r>
-        <w:t xml:space="preserve"> This absolute path was created using the </w:t>
-      </w:r>
-      <w:proofErr w:type="spellStart"/>
-      <w:r>
-        <w:t>os</w:t>
-      </w:r>
-      <w:proofErr w:type="spellEnd"/>
-      <w:r>
-        <w:t xml:space="preserve"> module to ensure it worked cross platform and would base itself off of the location of the current file to ensure portability.</w:t>
+        <w:t xml:space="preserve"> This absolute path was created using the os module to ensure it worked cross platform and would base itself off of the location of the current file to ensure portability.</w:t>
       </w:r>
     </w:p>
     <w:p/>
@@ -3653,7 +3416,7 @@
           <w:lang w:eastAsia="en-GB"/>
         </w:rPr>
         <w:drawing>
-          <wp:anchor distT="0" distB="0" distL="114300" distR="114300" simplePos="0" relativeHeight="251656192" behindDoc="0" locked="0" layoutInCell="1" allowOverlap="1" wp14:anchorId="6DB398B1" wp14:editId="5A8FC92E">
+          <wp:anchor distT="0" distB="0" distL="114300" distR="114300" simplePos="0" relativeHeight="251655168" behindDoc="0" locked="0" layoutInCell="1" allowOverlap="1" wp14:anchorId="6DB398B1" wp14:editId="39010D75">
             <wp:simplePos x="0" y="0"/>
             <wp:positionH relativeFrom="column">
               <wp:posOffset>4052570</wp:posOffset>
@@ -3722,15 +3485,7 @@
     </w:p>
     <w:p>
       <w:r>
-        <w:t xml:space="preserve">To get started with making the Flask app functional, I began by writing a basic authentication module that will allow all users of the system to login. This was written in a folder called </w:t>
-      </w:r>
-      <w:proofErr w:type="spellStart"/>
-      <w:r>
-        <w:t>auth</w:t>
-      </w:r>
-      <w:proofErr w:type="spellEnd"/>
-      <w:r>
-        <w:t xml:space="preserve"> in the modules part of the app.</w:t>
+        <w:t>To get started with making the Flask app functional, I began by writing a basic authentication module that will allow all users of the system to login. This was written in a folder called auth in the modules part of the app.</w:t>
       </w:r>
       <w:r>
         <w:t xml:space="preserve"> </w:t>
@@ -3743,7 +3498,7 @@
           <w:lang w:eastAsia="en-GB"/>
         </w:rPr>
         <w:drawing>
-          <wp:anchor distT="0" distB="0" distL="114300" distR="114300" simplePos="0" relativeHeight="251657216" behindDoc="0" locked="0" layoutInCell="1" allowOverlap="1" wp14:anchorId="1F4567B8" wp14:editId="5925C892">
+          <wp:anchor distT="0" distB="0" distL="114300" distR="114300" simplePos="0" relativeHeight="251656192" behindDoc="0" locked="0" layoutInCell="1" allowOverlap="1" wp14:anchorId="1F4567B8" wp14:editId="786E1EF0">
             <wp:simplePos x="0" y="0"/>
             <wp:positionH relativeFrom="column">
               <wp:posOffset>51435</wp:posOffset>
@@ -3807,31 +3562,7 @@
         </w:drawing>
       </w:r>
       <w:r>
-        <w:t xml:space="preserve">The </w:t>
-      </w:r>
-      <w:proofErr w:type="spellStart"/>
-      <w:r>
-        <w:t>auth</w:t>
-      </w:r>
-      <w:proofErr w:type="spellEnd"/>
-      <w:r>
-        <w:t xml:space="preserve"> folder contains three key python files; A controllers file which contains the Flask blueprint and routes for the </w:t>
-      </w:r>
-      <w:proofErr w:type="spellStart"/>
-      <w:r>
-        <w:t>auth</w:t>
-      </w:r>
-      <w:proofErr w:type="spellEnd"/>
-      <w:r>
-        <w:t xml:space="preserve"> module which are loaded into the main Flask routing controller for the website. A forms file which simply contains the python definitions for the form being used to login which is written using the Flask-WTF and </w:t>
-      </w:r>
-      <w:proofErr w:type="spellStart"/>
-      <w:r>
-        <w:t>wtforms</w:t>
-      </w:r>
-      <w:proofErr w:type="spellEnd"/>
-      <w:r>
-        <w:t xml:space="preserve"> libraries. There is also the models file which contains the database models used in this module, in this case the user table.</w:t>
+        <w:t>The auth folder contains three key python files; A controllers file which contains the Flask blueprint and routes for the auth module which are loaded into the main Flask routing controller for the website. A forms file which simply contains the python definitions for the form being used to login which is written using the Flask-WTF and wtforms libraries. There is also the models file which contains the database models used in this module, in this case the user table.</w:t>
       </w:r>
     </w:p>
     <w:p/>
@@ -3844,7 +3575,7 @@
           <w:lang w:eastAsia="en-GB"/>
         </w:rPr>
         <w:drawing>
-          <wp:anchor distT="0" distB="0" distL="114300" distR="114300" simplePos="0" relativeHeight="251658240" behindDoc="0" locked="0" layoutInCell="1" allowOverlap="1" wp14:anchorId="059F0891" wp14:editId="198C613B">
+          <wp:anchor distT="0" distB="0" distL="114300" distR="114300" simplePos="0" relativeHeight="251657216" behindDoc="0" locked="0" layoutInCell="1" allowOverlap="1" wp14:anchorId="059F0891" wp14:editId="33A5CA6F">
             <wp:simplePos x="0" y="0"/>
             <wp:positionH relativeFrom="column">
               <wp:posOffset>4281170</wp:posOffset>
@@ -3931,23 +3662,7 @@
         <w:t xml:space="preserve"> </w:t>
       </w:r>
       <w:r>
-        <w:t xml:space="preserve">This started with creating the basic folder structure for the </w:t>
-      </w:r>
-      <w:proofErr w:type="spellStart"/>
-      <w:r>
-        <w:t>scss</w:t>
-      </w:r>
-      <w:proofErr w:type="spellEnd"/>
-      <w:r>
-        <w:t xml:space="preserve"> styling which would later be compiled to a singular </w:t>
-      </w:r>
-      <w:proofErr w:type="spellStart"/>
-      <w:r>
-        <w:t>css</w:t>
-      </w:r>
-      <w:proofErr w:type="spellEnd"/>
-      <w:r>
-        <w:t xml:space="preserve"> file for use on the site.</w:t>
+        <w:t>This started with creating the basic folder structure for the scss styling which would later be compiled to a singular css file for use on the site.</w:t>
       </w:r>
       <w:r>
         <w:rPr>
@@ -3974,7 +3689,7 @@
           <w:lang w:eastAsia="en-GB"/>
         </w:rPr>
         <w:drawing>
-          <wp:anchor distT="0" distB="0" distL="114300" distR="114300" simplePos="0" relativeHeight="251659264" behindDoc="0" locked="0" layoutInCell="1" allowOverlap="1" wp14:anchorId="6E7A3B7A" wp14:editId="397AE642">
+          <wp:anchor distT="0" distB="0" distL="114300" distR="114300" simplePos="0" relativeHeight="251658240" behindDoc="0" locked="0" layoutInCell="1" allowOverlap="1" wp14:anchorId="6E7A3B7A" wp14:editId="7A53D7DE">
             <wp:simplePos x="0" y="0"/>
             <wp:positionH relativeFrom="column">
               <wp:posOffset>52070</wp:posOffset>
@@ -4041,69 +3756,13 @@
         <w:rPr>
           <w:lang w:eastAsia="en-GB"/>
         </w:rPr>
-        <w:t xml:space="preserve">The base of the site’s styling was the normalize and skeleton </w:t>
-      </w:r>
-      <w:proofErr w:type="spellStart"/>
-      <w:r>
-        <w:rPr>
-          <w:lang w:eastAsia="en-GB"/>
-        </w:rPr>
-        <w:t>css</w:t>
-      </w:r>
-      <w:proofErr w:type="spellEnd"/>
-      <w:r>
-        <w:rPr>
-          <w:lang w:eastAsia="en-GB"/>
-        </w:rPr>
-        <w:t xml:space="preserve"> frameworks </w:t>
-      </w:r>
-      <w:r>
-        <w:rPr>
-          <w:lang w:eastAsia="en-GB"/>
-        </w:rPr>
-        <w:t xml:space="preserve">which are available and free to use on the internet. Normalize is a large </w:t>
-      </w:r>
-      <w:proofErr w:type="spellStart"/>
-      <w:r>
-        <w:rPr>
-          <w:lang w:eastAsia="en-GB"/>
-        </w:rPr>
-        <w:t>css</w:t>
-      </w:r>
-      <w:proofErr w:type="spellEnd"/>
-      <w:r>
-        <w:rPr>
-          <w:lang w:eastAsia="en-GB"/>
-        </w:rPr>
-        <w:t xml:space="preserve"> file that aims to ensure that all standard html elements are styled the same basic way across all browsers so that your custom styling on top looks the same everywhere. This is a great framework to use and is a requirement for using skeleton </w:t>
-      </w:r>
-      <w:proofErr w:type="spellStart"/>
-      <w:r>
-        <w:rPr>
-          <w:lang w:eastAsia="en-GB"/>
-        </w:rPr>
-        <w:t>css</w:t>
-      </w:r>
-      <w:proofErr w:type="spellEnd"/>
-      <w:r>
-        <w:rPr>
-          <w:lang w:eastAsia="en-GB"/>
-        </w:rPr>
-        <w:t xml:space="preserve"> to ensure it works properly. Skeleton CSS is a basic framework for web design that provides a simple grid layout and some other really basic styles for stock html elements to provide the designer with a clean base to work from and a grid system to make use of. These two frameworks were put in the framework sub folder of the </w:t>
-      </w:r>
-      <w:proofErr w:type="spellStart"/>
-      <w:r>
-        <w:rPr>
-          <w:lang w:eastAsia="en-GB"/>
-        </w:rPr>
-        <w:t>scss</w:t>
-      </w:r>
-      <w:proofErr w:type="spellEnd"/>
-      <w:r>
-        <w:rPr>
-          <w:lang w:eastAsia="en-GB"/>
-        </w:rPr>
-        <w:t xml:space="preserve">. </w:t>
+        <w:t xml:space="preserve">The base of the site’s styling was the normalize and skeleton css frameworks </w:t>
+      </w:r>
+      <w:r>
+        <w:rPr>
+          <w:lang w:eastAsia="en-GB"/>
+        </w:rPr>
+        <w:t xml:space="preserve">which are available and free to use on the internet. Normalize is a large css file that aims to ensure that all standard html elements are styled the same basic way across all browsers so that your custom styling on top looks the same everywhere. This is a great framework to use and is a requirement for using skeleton css to ensure it works properly. Skeleton CSS is a basic framework for web design that provides a simple grid layout and some other really basic styles for stock html elements to provide the designer with a clean base to work from and a grid system to make use of. These two frameworks were put in the framework sub folder of the scss. </w:t>
       </w:r>
     </w:p>
     <w:p>
@@ -4155,39 +3814,17 @@
         </w:rPr>
         <w:t xml:space="preserve"> with </w:t>
       </w:r>
-      <w:proofErr w:type="spellStart"/>
-      <w:r>
-        <w:rPr>
-          <w:lang w:eastAsia="en-GB"/>
-        </w:rPr>
-        <w:t>navbar</w:t>
-      </w:r>
-      <w:proofErr w:type="spellEnd"/>
-      <w:r>
-        <w:rPr>
-          <w:lang w:eastAsia="en-GB"/>
-        </w:rPr>
-        <w:t xml:space="preserve"> for</w:t>
-      </w:r>
-      <w:r>
-        <w:rPr>
-          <w:lang w:eastAsia="en-GB"/>
-        </w:rPr>
-        <w:t xml:space="preserve"> the </w:t>
-      </w:r>
-      <w:proofErr w:type="spellStart"/>
-      <w:r>
-        <w:rPr>
-          <w:lang w:eastAsia="en-GB"/>
-        </w:rPr>
-        <w:t>navbar</w:t>
-      </w:r>
-      <w:proofErr w:type="spellEnd"/>
-      <w:r>
-        <w:rPr>
-          <w:lang w:eastAsia="en-GB"/>
-        </w:rPr>
-        <w:t xml:space="preserve"> </w:t>
+      <w:r>
+        <w:rPr>
+          <w:lang w:eastAsia="en-GB"/>
+        </w:rPr>
+        <w:t>navbar for</w:t>
+      </w:r>
+      <w:r>
+        <w:rPr>
+          <w:lang w:eastAsia="en-GB"/>
+        </w:rPr>
+        <w:t xml:space="preserve"> the navbar </w:t>
       </w:r>
       <w:r>
         <w:rPr>
@@ -4209,7 +3846,7 @@
         <mc:AlternateContent>
           <mc:Choice Requires="wpg">
             <w:drawing>
-              <wp:anchor distT="0" distB="0" distL="114300" distR="114300" simplePos="0" relativeHeight="251662336" behindDoc="0" locked="0" layoutInCell="1" allowOverlap="1" wp14:anchorId="19C84613" wp14:editId="3AE032F1">
+              <wp:anchor distT="0" distB="0" distL="114300" distR="114300" simplePos="0" relativeHeight="251661312" behindDoc="0" locked="0" layoutInCell="1" allowOverlap="1" wp14:anchorId="19C84613" wp14:editId="7D8D4DCA">
                 <wp:simplePos x="0" y="0"/>
                 <wp:positionH relativeFrom="column">
                   <wp:posOffset>5309870</wp:posOffset>
@@ -4328,7 +3965,7 @@
           </mc:Choice>
           <mc:Fallback>
             <w:pict>
-              <v:group w14:anchorId="5B78B9C5" id="Group 14" o:spid="_x0000_s1026" style="position:absolute;margin-left:418.1pt;margin-top:27.2pt;width:70.5pt;height:144.2pt;z-index:251662336;mso-width-relative:margin;mso-height-relative:margin" coordsize="1124585,2313940" o:gfxdata="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">
+              <v:group w14:anchorId="0119BD32" id="Group 14" o:spid="_x0000_s1026" style="position:absolute;margin-left:418.1pt;margin-top:27.2pt;width:70.5pt;height:144.2pt;z-index:251661312;mso-width-relative:margin;mso-height-relative:margin" coordsize="1124585,2313940" o:gfxdata="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">
                 <v:shapetype id="_x0000_t75" coordsize="21600,21600" o:spt="75" o:preferrelative="t" path="m@4@5l@4@11@9@11@9@5xe" filled="f" stroked="f">
                   <v:stroke joinstyle="miter"/>
                   <v:formulas>
@@ -4366,21 +4003,7 @@
         <w:rPr>
           <w:lang w:eastAsia="en-GB"/>
         </w:rPr>
-        <w:t xml:space="preserve">files and overwrites which are </w:t>
-      </w:r>
-      <w:proofErr w:type="spellStart"/>
-      <w:r>
-        <w:rPr>
-          <w:lang w:eastAsia="en-GB"/>
-        </w:rPr>
-        <w:t>css</w:t>
-      </w:r>
-      <w:proofErr w:type="spellEnd"/>
-      <w:r>
-        <w:rPr>
-          <w:lang w:eastAsia="en-GB"/>
-        </w:rPr>
-        <w:t xml:space="preserve"> snippets loaded in last to give them the most selector power in the DOM of the site.</w:t>
+        <w:t>files and overwrites which are css snippets loaded in last to give them the most selector power in the DOM of the site.</w:t>
       </w:r>
     </w:p>
     <w:p>
@@ -4401,21 +4024,7 @@
         <w:rPr>
           <w:lang w:eastAsia="en-GB"/>
         </w:rPr>
-        <w:t xml:space="preserve">An issue with the styling that I soon encountered and hadn’t thought about was that as the site was using a dark background, the text was white. This was fine for the majority of the site but on the </w:t>
-      </w:r>
-      <w:proofErr w:type="gramStart"/>
-      <w:r>
-        <w:rPr>
-          <w:lang w:eastAsia="en-GB"/>
-        </w:rPr>
-        <w:t>login</w:t>
-      </w:r>
-      <w:proofErr w:type="gramEnd"/>
-      <w:r>
-        <w:rPr>
-          <w:lang w:eastAsia="en-GB"/>
-        </w:rPr>
-        <w:t xml:space="preserve"> forms the inputs were given their stock white backgrounds which made </w:t>
+        <w:t xml:space="preserve">An issue with the styling that I soon encountered and hadn’t thought about was that as the site was using a dark background, the text was white. This was fine for the majority of the site but on the login forms the inputs were given their stock white backgrounds which made </w:t>
       </w:r>
       <w:r>
         <w:rPr>
@@ -4482,19 +4091,29 @@
         </w:rPr>
         <w:t xml:space="preserve">Student </w:t>
       </w:r>
-      <w:proofErr w:type="spellStart"/>
-      <w:r>
-        <w:rPr>
-          <w:lang w:eastAsia="en-GB"/>
-        </w:rPr>
-        <w:t>Rota</w:t>
-      </w:r>
-      <w:proofErr w:type="spellEnd"/>
-      <w:r>
-        <w:rPr>
-          <w:lang w:eastAsia="en-GB"/>
-        </w:rPr>
-        <w:t xml:space="preserve"> View</w:t>
+      <w:r>
+        <w:rPr>
+          <w:lang w:eastAsia="en-GB"/>
+        </w:rPr>
+        <w:t>r</w:t>
+      </w:r>
+      <w:r>
+        <w:rPr>
+          <w:lang w:eastAsia="en-GB"/>
+        </w:rPr>
+        <w:t xml:space="preserve">ota </w:t>
+      </w:r>
+      <w:r>
+        <w:rPr>
+          <w:lang w:eastAsia="en-GB"/>
+        </w:rPr>
+        <w:t>v</w:t>
+      </w:r>
+      <w:r>
+        <w:rPr>
+          <w:lang w:eastAsia="en-GB"/>
+        </w:rPr>
+        <w:t>iew</w:t>
       </w:r>
     </w:p>
     <w:p>
@@ -4508,7 +4127,7 @@
           <w:lang w:eastAsia="en-GB"/>
         </w:rPr>
         <w:drawing>
-          <wp:anchor distT="0" distB="0" distL="114300" distR="114300" simplePos="0" relativeHeight="251664384" behindDoc="0" locked="0" layoutInCell="1" allowOverlap="1" wp14:anchorId="62C186AC" wp14:editId="460F0D89">
+          <wp:anchor distT="0" distB="0" distL="114300" distR="114300" simplePos="0" relativeHeight="251663360" behindDoc="0" locked="0" layoutInCell="1" allowOverlap="1" wp14:anchorId="62C186AC" wp14:editId="30EE3F30">
             <wp:simplePos x="0" y="0"/>
             <wp:positionH relativeFrom="column">
               <wp:posOffset>165735</wp:posOffset>
@@ -4573,21 +4192,7 @@
         <w:rPr>
           <w:lang w:eastAsia="en-GB"/>
         </w:rPr>
-        <w:t xml:space="preserve"> To begin </w:t>
-      </w:r>
-      <w:proofErr w:type="gramStart"/>
-      <w:r>
-        <w:rPr>
-          <w:lang w:eastAsia="en-GB"/>
-        </w:rPr>
-        <w:t>this</w:t>
-      </w:r>
-      <w:proofErr w:type="gramEnd"/>
-      <w:r>
-        <w:rPr>
-          <w:lang w:eastAsia="en-GB"/>
-        </w:rPr>
-        <w:t xml:space="preserve"> process a frontend only </w:t>
+        <w:t xml:space="preserve"> To begin this process a frontend only </w:t>
       </w:r>
       <w:r>
         <w:rPr>
@@ -4645,21 +4250,7 @@
         <w:rPr>
           <w:lang w:eastAsia="en-GB"/>
         </w:rPr>
-        <w:t xml:space="preserve"> This was put in the student/models.py file similar to how </w:t>
-      </w:r>
-      <w:proofErr w:type="spellStart"/>
-      <w:r>
-        <w:rPr>
-          <w:lang w:eastAsia="en-GB"/>
-        </w:rPr>
-        <w:t>auth</w:t>
-      </w:r>
-      <w:proofErr w:type="spellEnd"/>
-      <w:r>
-        <w:rPr>
-          <w:lang w:eastAsia="en-GB"/>
-        </w:rPr>
-        <w:t xml:space="preserve"> was set out. Once the session model was defined, the assignment model was created which links a user to a session in the database. This was formed of two foreign keys also acting as a composite primary key.</w:t>
+        <w:t xml:space="preserve"> This was put in the student/models.py file similar to how auth was set out. Once the session model was defined, the assignment model was created which links a user to a session in the database. This was formed of two foreign keys also acting as a composite primary key.</w:t>
       </w:r>
     </w:p>
     <w:p>
@@ -4701,7 +4292,7 @@
           <w:lang w:eastAsia="en-GB"/>
         </w:rPr>
         <w:drawing>
-          <wp:anchor distT="0" distB="0" distL="114300" distR="114300" simplePos="0" relativeHeight="251663360" behindDoc="0" locked="0" layoutInCell="1" allowOverlap="1" wp14:anchorId="0E354087" wp14:editId="4A870D45">
+          <wp:anchor distT="0" distB="0" distL="114300" distR="114300" simplePos="0" relativeHeight="251662336" behindDoc="0" locked="0" layoutInCell="1" allowOverlap="1" wp14:anchorId="0E354087" wp14:editId="3EFAD134">
             <wp:simplePos x="0" y="0"/>
             <wp:positionH relativeFrom="column">
               <wp:posOffset>-61595</wp:posOffset>
@@ -4775,7 +4366,7 @@
           <w:lang w:eastAsia="en-GB"/>
         </w:rPr>
         <w:drawing>
-          <wp:anchor distT="0" distB="0" distL="114300" distR="114300" simplePos="0" relativeHeight="251666432" behindDoc="0" locked="0" layoutInCell="1" allowOverlap="1" wp14:anchorId="0AAD126C" wp14:editId="3A14FB5D">
+          <wp:anchor distT="0" distB="0" distL="114300" distR="114300" simplePos="0" relativeHeight="251665408" behindDoc="0" locked="0" layoutInCell="1" allowOverlap="1" wp14:anchorId="0AAD126C" wp14:editId="37389DA5">
             <wp:simplePos x="0" y="0"/>
             <wp:positionH relativeFrom="column">
               <wp:posOffset>280035</wp:posOffset>
@@ -4855,7 +4446,31 @@
         <w:rPr>
           <w:lang w:eastAsia="en-GB"/>
         </w:rPr>
-        <w:t>Student Unavailable Days</w:t>
+        <w:t xml:space="preserve">Student </w:t>
+      </w:r>
+      <w:r>
+        <w:rPr>
+          <w:lang w:eastAsia="en-GB"/>
+        </w:rPr>
+        <w:t>u</w:t>
+      </w:r>
+      <w:r>
+        <w:rPr>
+          <w:lang w:eastAsia="en-GB"/>
+        </w:rPr>
+        <w:t xml:space="preserve">navailable </w:t>
+      </w:r>
+      <w:r>
+        <w:rPr>
+          <w:lang w:eastAsia="en-GB"/>
+        </w:rPr>
+        <w:t>d</w:t>
+      </w:r>
+      <w:r>
+        <w:rPr>
+          <w:lang w:eastAsia="en-GB"/>
+        </w:rPr>
+        <w:t>ays</w:t>
       </w:r>
     </w:p>
     <w:p>
@@ -4870,7 +4485,7 @@
           <w:lang w:eastAsia="en-GB"/>
         </w:rPr>
         <w:drawing>
-          <wp:anchor distT="0" distB="0" distL="114300" distR="114300" simplePos="0" relativeHeight="251667456" behindDoc="0" locked="0" layoutInCell="1" allowOverlap="1" wp14:anchorId="61E10294" wp14:editId="51FBFCD2">
+          <wp:anchor distT="0" distB="0" distL="114300" distR="114300" simplePos="0" relativeHeight="251666432" behindDoc="0" locked="0" layoutInCell="1" allowOverlap="1" wp14:anchorId="61E10294" wp14:editId="1204900C">
             <wp:simplePos x="0" y="0"/>
             <wp:positionH relativeFrom="column">
               <wp:posOffset>280670</wp:posOffset>
@@ -4966,7 +4581,7 @@
           <w:lang w:eastAsia="en-GB"/>
         </w:rPr>
         <w:drawing>
-          <wp:anchor distT="0" distB="0" distL="114300" distR="114300" simplePos="0" relativeHeight="251668480" behindDoc="0" locked="0" layoutInCell="1" allowOverlap="1" wp14:anchorId="24B1B00C" wp14:editId="4B1EDC8E">
+          <wp:anchor distT="0" distB="0" distL="114300" distR="114300" simplePos="0" relativeHeight="251667456" behindDoc="0" locked="0" layoutInCell="1" allowOverlap="1" wp14:anchorId="24B1B00C" wp14:editId="5416CC50">
             <wp:simplePos x="0" y="0"/>
             <wp:positionH relativeFrom="column">
               <wp:posOffset>280035</wp:posOffset>
@@ -5057,7 +4672,7 @@
           <w:lang w:eastAsia="en-GB"/>
         </w:rPr>
         <w:drawing>
-          <wp:anchor distT="0" distB="0" distL="114300" distR="114300" simplePos="0" relativeHeight="251665408" behindDoc="0" locked="0" layoutInCell="1" allowOverlap="1" wp14:anchorId="4C1A9AFC" wp14:editId="7A000C5F">
+          <wp:anchor distT="0" distB="0" distL="114300" distR="114300" simplePos="0" relativeHeight="251664384" behindDoc="0" locked="0" layoutInCell="1" allowOverlap="1" wp14:anchorId="4C1A9AFC" wp14:editId="09A8FC7F">
             <wp:simplePos x="0" y="0"/>
             <wp:positionH relativeFrom="column">
               <wp:posOffset>159385</wp:posOffset>
@@ -5145,6 +4760,7 @@
     </w:p>
     <w:p>
       <w:pPr>
+        <w:pStyle w:val="Heading3"/>
         <w:rPr>
           <w:noProof/>
           <w:lang w:eastAsia="en-GB"/>
@@ -5155,10 +4771,8 @@
           <w:noProof/>
           <w:lang w:eastAsia="en-GB"/>
         </w:rPr>
-        <w:t>When the new Unavailability link was added to the site’s navigation bar to be displayed when a student user is authenticated and logged in, there was an issue with the current design on the navbar that was discovered. The design of the dropdown menus caused the next item to be pushed along the full width of the dropdown and not just the dropdown title. After some changes in the css, removing some flex elements and using standard block ones, the dropdown behaved correctly and I could move on.</w:t>
-      </w:r>
-      <w:bookmarkStart w:id="0" w:name="_GoBack"/>
-      <w:bookmarkEnd w:id="0"/>
+        <w:t>Issue with navbar styling</w:t>
+      </w:r>
     </w:p>
     <w:p>
       <w:pPr>
@@ -5175,25 +4789,17 @@
         <mc:AlternateContent>
           <mc:Choice Requires="wpg">
             <w:drawing>
-              <wp:anchor distT="0" distB="0" distL="114300" distR="114300" simplePos="0" relativeHeight="251679744" behindDoc="0" locked="0" layoutInCell="1" allowOverlap="1" wp14:anchorId="2CD11E5C" wp14:editId="2B8E1F28">
+              <wp:anchor distT="0" distB="0" distL="114300" distR="114300" simplePos="0" relativeHeight="251678720" behindDoc="0" locked="0" layoutInCell="1" allowOverlap="1" wp14:anchorId="2CD11E5C" wp14:editId="32EB490A">
                 <wp:simplePos x="0" y="0"/>
                 <wp:positionH relativeFrom="column">
-                  <wp:posOffset>280035</wp:posOffset>
+                  <wp:posOffset>736600</wp:posOffset>
                 </wp:positionH>
                 <wp:positionV relativeFrom="paragraph">
-                  <wp:posOffset>130175</wp:posOffset>
+                  <wp:posOffset>1200150</wp:posOffset>
                 </wp:positionV>
-                <wp:extent cx="5150485" cy="2225040"/>
-                <wp:effectExtent l="0" t="0" r="5715" b="10160"/>
-                <wp:wrapThrough wrapText="bothSides">
-                  <wp:wrapPolygon edited="0">
-                    <wp:start x="0" y="0"/>
-                    <wp:lineTo x="0" y="21452"/>
-                    <wp:lineTo x="21517" y="21452"/>
-                    <wp:lineTo x="21517" y="0"/>
-                    <wp:lineTo x="0" y="0"/>
-                  </wp:wrapPolygon>
-                </wp:wrapThrough>
+                <wp:extent cx="4234815" cy="2009140"/>
+                <wp:effectExtent l="0" t="0" r="6985" b="0"/>
+                <wp:wrapTopAndBottom/>
                 <wp:docPr id="31" name="Group 31"/>
                 <wp:cNvGraphicFramePr/>
                 <a:graphic xmlns:a="http://schemas.openxmlformats.org/drawingml/2006/main">
@@ -5203,7 +4809,7 @@
                       <wpg:grpSpPr>
                         <a:xfrm>
                           <a:off x="0" y="0"/>
-                          <a:ext cx="5150485" cy="2225040"/>
+                          <a:ext cx="4234815" cy="2009140"/>
                           <a:chOff x="0" y="0"/>
                           <a:chExt cx="5150611" cy="2225040"/>
                         </a:xfrm>
@@ -5427,12 +5033,18 @@
                     </wpg:wgp>
                   </a:graphicData>
                 </a:graphic>
+                <wp14:sizeRelH relativeFrom="margin">
+                  <wp14:pctWidth>0</wp14:pctWidth>
+                </wp14:sizeRelH>
+                <wp14:sizeRelV relativeFrom="margin">
+                  <wp14:pctHeight>0</wp14:pctHeight>
+                </wp14:sizeRelV>
               </wp:anchor>
             </w:drawing>
           </mc:Choice>
           <mc:Fallback>
             <w:pict>
-              <v:group w14:anchorId="2CD11E5C" id="Group 31" o:spid="_x0000_s1026" style="position:absolute;margin-left:22.05pt;margin-top:10.25pt;width:405.55pt;height:175.2pt;z-index:251679744" coordsize="5150611,2225040" o:gfxdata="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">
+              <v:group w14:anchorId="2CD11E5C" id="Group 31" o:spid="_x0000_s1026" style="position:absolute;margin-left:58pt;margin-top:94.5pt;width:333.45pt;height:158.2pt;z-index:251678720;mso-width-relative:margin;mso-height-relative:margin" coordsize="5150611,2225040" o:gfxdata="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">
                 <v:group id="Group 26" o:spid="_x0000_s1027" style="position:absolute;width:5144135;height:2225040" coordsize="5623560,2767965" o:gfxdata="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">
                   <v:shape id="Picture 24" o:spid="_x0000_s1028" type="#_x0000_t75" style="position:absolute;width:5623560;height:1406525;visibility:visible;mso-wrap-style:square" o:gfxdata="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">
                     <v:imagedata r:id="rId27" o:title="" cropleft="1163f"/>
@@ -5497,19 +5109,725 @@
                     </v:textbox>
                   </v:shape>
                 </v:group>
-                <w10:wrap type="through"/>
+                <w10:wrap type="topAndBottom"/>
               </v:group>
             </w:pict>
           </mc:Fallback>
         </mc:AlternateContent>
       </w:r>
-    </w:p>
-    <w:p>
-      <w:pPr>
-        <w:rPr>
-          <w:lang w:eastAsia="en-GB"/>
-        </w:rPr>
-      </w:pPr>
+      <w:r>
+        <w:rPr>
+          <w:noProof/>
+          <w:lang w:eastAsia="en-GB"/>
+        </w:rPr>
+        <w:t>When the new Unavailability link was added to the site’s navigation bar to be displayed when a student user is authenticated and logged in, there was an issue with the current design on the navbar that was discovered. The design of the dropdown menus caused the next item to be pushed along the full width of the dropdown and not just the dropdown title. After some changes in the css, removing some flex elements and using standard block ones, the dropdown behaved correctly and I could move on.</w:t>
+      </w:r>
+    </w:p>
+    <w:p>
+      <w:pPr>
+        <w:rPr>
+          <w:noProof/>
+          <w:lang w:eastAsia="en-GB"/>
+        </w:rPr>
+      </w:pPr>
+    </w:p>
+    <w:p>
+      <w:pPr>
+        <w:pStyle w:val="Heading3"/>
+        <w:rPr>
+          <w:lang w:eastAsia="en-GB"/>
+        </w:rPr>
+      </w:pPr>
+      <w:r>
+        <w:rPr>
+          <w:lang w:eastAsia="en-GB"/>
+        </w:rPr>
+        <w:t>Issue with updating unavailability</w:t>
+      </w:r>
+    </w:p>
+    <w:p>
+      <w:pPr>
+        <w:rPr>
+          <w:lang w:eastAsia="en-GB"/>
+        </w:rPr>
+      </w:pPr>
+      <w:r>
+        <w:rPr>
+          <w:lang w:eastAsia="en-GB"/>
+        </w:rPr>
+        <w:t>An issue that was overlooked whilst I implemented the ability for a student to mark their unavailability was that they shouldn’t be able to mark themselves as unavailable on sessions where they have an assignment to that session. Doing this could lead to confusion with both students and staff when they find students assigned to sessions they are marked as unavailable for.</w:t>
+      </w:r>
+    </w:p>
+    <w:p>
+      <w:pPr>
+        <w:rPr>
+          <w:lang w:eastAsia="en-GB"/>
+        </w:rPr>
+      </w:pPr>
+      <w:r>
+        <w:rPr>
+          <w:lang w:eastAsia="en-GB"/>
+        </w:rPr>
+        <w:drawing>
+          <wp:anchor distT="0" distB="0" distL="114300" distR="114300" simplePos="0" relativeHeight="251679744" behindDoc="0" locked="0" layoutInCell="1" allowOverlap="1" wp14:anchorId="1E168E07" wp14:editId="075DC141">
+            <wp:simplePos x="0" y="0"/>
+            <wp:positionH relativeFrom="column">
+              <wp:posOffset>1194435</wp:posOffset>
+            </wp:positionH>
+            <wp:positionV relativeFrom="paragraph">
+              <wp:posOffset>117475</wp:posOffset>
+            </wp:positionV>
+            <wp:extent cx="4636008" cy="724813"/>
+            <wp:effectExtent l="0" t="0" r="0" b="12065"/>
+            <wp:wrapTight wrapText="bothSides">
+              <wp:wrapPolygon edited="0">
+                <wp:start x="0" y="0"/>
+                <wp:lineTo x="0" y="21202"/>
+                <wp:lineTo x="21422" y="21202"/>
+                <wp:lineTo x="21422" y="0"/>
+                <wp:lineTo x="0" y="0"/>
+              </wp:wrapPolygon>
+            </wp:wrapTight>
+            <wp:docPr id="32" name="Picture 32"/>
+            <wp:cNvGraphicFramePr>
+              <a:graphicFrameLocks xmlns:a="http://schemas.openxmlformats.org/drawingml/2006/main" noChangeAspect="1"/>
+            </wp:cNvGraphicFramePr>
+            <a:graphic xmlns:a="http://schemas.openxmlformats.org/drawingml/2006/main">
+              <a:graphicData uri="http://schemas.openxmlformats.org/drawingml/2006/picture">
+                <pic:pic xmlns:pic="http://schemas.openxmlformats.org/drawingml/2006/picture">
+                  <pic:nvPicPr>
+                    <pic:cNvPr id="1" name=""/>
+                    <pic:cNvPicPr/>
+                  </pic:nvPicPr>
+                  <pic:blipFill>
+                    <a:blip r:embed="rId29">
+                      <a:extLst>
+                        <a:ext uri="{28A0092B-C50C-407E-A947-70E740481C1C}">
+                          <a14:useLocalDpi xmlns:a14="http://schemas.microsoft.com/office/drawing/2010/main" val="0"/>
+                        </a:ext>
+                      </a:extLst>
+                    </a:blip>
+                    <a:stretch>
+                      <a:fillRect/>
+                    </a:stretch>
+                  </pic:blipFill>
+                  <pic:spPr>
+                    <a:xfrm>
+                      <a:off x="0" y="0"/>
+                      <a:ext cx="4636008" cy="724813"/>
+                    </a:xfrm>
+                    <a:prstGeom prst="rect">
+                      <a:avLst/>
+                    </a:prstGeom>
+                  </pic:spPr>
+                </pic:pic>
+              </a:graphicData>
+            </a:graphic>
+            <wp14:sizeRelH relativeFrom="page">
+              <wp14:pctWidth>0</wp14:pctWidth>
+            </wp14:sizeRelH>
+            <wp14:sizeRelV relativeFrom="page">
+              <wp14:pctHeight>0</wp14:pctHeight>
+            </wp14:sizeRelV>
+          </wp:anchor>
+        </w:drawing>
+      </w:r>
+    </w:p>
+    <w:p>
+      <w:pPr>
+        <w:rPr>
+          <w:lang w:eastAsia="en-GB"/>
+        </w:rPr>
+      </w:pPr>
+      <w:r>
+        <w:rPr>
+          <w:lang w:eastAsia="en-GB"/>
+        </w:rPr>
+        <w:t>Student assigned to session:</w:t>
+      </w:r>
+    </w:p>
+    <w:p>
+      <w:pPr>
+        <w:rPr>
+          <w:lang w:eastAsia="en-GB"/>
+        </w:rPr>
+      </w:pPr>
+    </w:p>
+    <w:p>
+      <w:pPr>
+        <w:rPr>
+          <w:lang w:eastAsia="en-GB"/>
+        </w:rPr>
+      </w:pPr>
+    </w:p>
+    <w:p>
+      <w:pPr>
+        <w:rPr>
+          <w:lang w:eastAsia="en-GB"/>
+        </w:rPr>
+      </w:pPr>
+      <w:r>
+        <w:rPr>
+          <w:lang w:eastAsia="en-GB"/>
+        </w:rPr>
+        <w:drawing>
+          <wp:anchor distT="0" distB="0" distL="114300" distR="114300" simplePos="0" relativeHeight="251680768" behindDoc="0" locked="0" layoutInCell="1" allowOverlap="1" wp14:anchorId="66229C84" wp14:editId="32CB8C11">
+            <wp:simplePos x="0" y="0"/>
+            <wp:positionH relativeFrom="column">
+              <wp:posOffset>1199515</wp:posOffset>
+            </wp:positionH>
+            <wp:positionV relativeFrom="paragraph">
+              <wp:posOffset>85725</wp:posOffset>
+            </wp:positionV>
+            <wp:extent cx="4636008" cy="505421"/>
+            <wp:effectExtent l="0" t="0" r="0" b="3175"/>
+            <wp:wrapTight wrapText="bothSides">
+              <wp:wrapPolygon edited="0">
+                <wp:start x="0" y="0"/>
+                <wp:lineTo x="0" y="20649"/>
+                <wp:lineTo x="21422" y="20649"/>
+                <wp:lineTo x="21422" y="0"/>
+                <wp:lineTo x="0" y="0"/>
+              </wp:wrapPolygon>
+            </wp:wrapTight>
+            <wp:docPr id="33" name="Picture 33"/>
+            <wp:cNvGraphicFramePr>
+              <a:graphicFrameLocks xmlns:a="http://schemas.openxmlformats.org/drawingml/2006/main" noChangeAspect="1"/>
+            </wp:cNvGraphicFramePr>
+            <a:graphic xmlns:a="http://schemas.openxmlformats.org/drawingml/2006/main">
+              <a:graphicData uri="http://schemas.openxmlformats.org/drawingml/2006/picture">
+                <pic:pic xmlns:pic="http://schemas.openxmlformats.org/drawingml/2006/picture">
+                  <pic:nvPicPr>
+                    <pic:cNvPr id="1" name=""/>
+                    <pic:cNvPicPr/>
+                  </pic:nvPicPr>
+                  <pic:blipFill>
+                    <a:blip r:embed="rId30">
+                      <a:extLst>
+                        <a:ext uri="{28A0092B-C50C-407E-A947-70E740481C1C}">
+                          <a14:useLocalDpi xmlns:a14="http://schemas.microsoft.com/office/drawing/2010/main" val="0"/>
+                        </a:ext>
+                      </a:extLst>
+                    </a:blip>
+                    <a:stretch>
+                      <a:fillRect/>
+                    </a:stretch>
+                  </pic:blipFill>
+                  <pic:spPr>
+                    <a:xfrm>
+                      <a:off x="0" y="0"/>
+                      <a:ext cx="4636008" cy="505421"/>
+                    </a:xfrm>
+                    <a:prstGeom prst="rect">
+                      <a:avLst/>
+                    </a:prstGeom>
+                  </pic:spPr>
+                </pic:pic>
+              </a:graphicData>
+            </a:graphic>
+            <wp14:sizeRelH relativeFrom="page">
+              <wp14:pctWidth>0</wp14:pctWidth>
+            </wp14:sizeRelH>
+            <wp14:sizeRelV relativeFrom="page">
+              <wp14:pctHeight>0</wp14:pctHeight>
+            </wp14:sizeRelV>
+          </wp:anchor>
+        </w:drawing>
+      </w:r>
+      <w:r>
+        <w:rPr>
+          <w:lang w:eastAsia="en-GB"/>
+        </w:rPr>
+        <w:t>Student able to update unavailability:</w:t>
+      </w:r>
+    </w:p>
+    <w:p>
+      <w:pPr>
+        <w:rPr>
+          <w:lang w:eastAsia="en-GB"/>
+        </w:rPr>
+      </w:pPr>
+      <w:r>
+        <w:rPr>
+          <w:lang w:eastAsia="en-GB"/>
+        </w:rPr>
+        <w:drawing>
+          <wp:anchor distT="0" distB="0" distL="114300" distR="114300" simplePos="0" relativeHeight="251681792" behindDoc="0" locked="0" layoutInCell="1" allowOverlap="1" wp14:anchorId="19ABDD6F" wp14:editId="45C93D85">
+            <wp:simplePos x="0" y="0"/>
+            <wp:positionH relativeFrom="column">
+              <wp:posOffset>1423035</wp:posOffset>
+            </wp:positionH>
+            <wp:positionV relativeFrom="paragraph">
+              <wp:posOffset>116840</wp:posOffset>
+            </wp:positionV>
+            <wp:extent cx="4571365" cy="1027430"/>
+            <wp:effectExtent l="0" t="0" r="635" b="0"/>
+            <wp:wrapTight wrapText="bothSides">
+              <wp:wrapPolygon edited="0">
+                <wp:start x="0" y="0"/>
+                <wp:lineTo x="0" y="20826"/>
+                <wp:lineTo x="21483" y="20826"/>
+                <wp:lineTo x="21483" y="0"/>
+                <wp:lineTo x="0" y="0"/>
+              </wp:wrapPolygon>
+            </wp:wrapTight>
+            <wp:docPr id="35" name="Picture 35"/>
+            <wp:cNvGraphicFramePr>
+              <a:graphicFrameLocks xmlns:a="http://schemas.openxmlformats.org/drawingml/2006/main" noChangeAspect="1"/>
+            </wp:cNvGraphicFramePr>
+            <a:graphic xmlns:a="http://schemas.openxmlformats.org/drawingml/2006/main">
+              <a:graphicData uri="http://schemas.openxmlformats.org/drawingml/2006/picture">
+                <pic:pic xmlns:pic="http://schemas.openxmlformats.org/drawingml/2006/picture">
+                  <pic:nvPicPr>
+                    <pic:cNvPr id="1" name=""/>
+                    <pic:cNvPicPr/>
+                  </pic:nvPicPr>
+                  <pic:blipFill>
+                    <a:blip r:embed="rId31">
+                      <a:extLst>
+                        <a:ext uri="{28A0092B-C50C-407E-A947-70E740481C1C}">
+                          <a14:useLocalDpi xmlns:a14="http://schemas.microsoft.com/office/drawing/2010/main" val="0"/>
+                        </a:ext>
+                      </a:extLst>
+                    </a:blip>
+                    <a:stretch>
+                      <a:fillRect/>
+                    </a:stretch>
+                  </pic:blipFill>
+                  <pic:spPr>
+                    <a:xfrm>
+                      <a:off x="0" y="0"/>
+                      <a:ext cx="4571365" cy="1027430"/>
+                    </a:xfrm>
+                    <a:prstGeom prst="rect">
+                      <a:avLst/>
+                    </a:prstGeom>
+                  </pic:spPr>
+                </pic:pic>
+              </a:graphicData>
+            </a:graphic>
+            <wp14:sizeRelH relativeFrom="page">
+              <wp14:pctWidth>0</wp14:pctWidth>
+            </wp14:sizeRelH>
+            <wp14:sizeRelV relativeFrom="page">
+              <wp14:pctHeight>0</wp14:pctHeight>
+            </wp14:sizeRelV>
+          </wp:anchor>
+        </w:drawing>
+      </w:r>
+      <w:r>
+        <w:rPr>
+          <w:lang w:eastAsia="en-GB"/>
+        </w:rPr>
+        <w:t>The fix for this was to implement a simple check when displaying the unavailability table data as such:</w:t>
+      </w:r>
+      <w:r>
+        <w:rPr>
+          <w:noProof/>
+          <w:lang w:eastAsia="en-GB"/>
+        </w:rPr>
+        <w:t xml:space="preserve"> </w:t>
+      </w:r>
+    </w:p>
+    <w:p>
+      <w:pPr>
+        <w:rPr>
+          <w:lang w:eastAsia="en-GB"/>
+        </w:rPr>
+      </w:pPr>
+    </w:p>
+    <w:p>
+      <w:pPr>
+        <w:rPr>
+          <w:noProof/>
+          <w:lang w:eastAsia="en-GB"/>
+        </w:rPr>
+      </w:pPr>
+      <w:r>
+        <w:rPr>
+          <w:lang w:eastAsia="en-GB"/>
+        </w:rPr>
+        <w:drawing>
+          <wp:anchor distT="0" distB="0" distL="114300" distR="114300" simplePos="0" relativeHeight="251682816" behindDoc="0" locked="0" layoutInCell="1" allowOverlap="1" wp14:anchorId="7F567EBF" wp14:editId="5449ECE2">
+            <wp:simplePos x="0" y="0"/>
+            <wp:positionH relativeFrom="column">
+              <wp:posOffset>51435</wp:posOffset>
+            </wp:positionH>
+            <wp:positionV relativeFrom="paragraph">
+              <wp:posOffset>643890</wp:posOffset>
+            </wp:positionV>
+            <wp:extent cx="5727700" cy="607060"/>
+            <wp:effectExtent l="0" t="0" r="12700" b="2540"/>
+            <wp:wrapTopAndBottom/>
+            <wp:docPr id="36" name="Picture 36"/>
+            <wp:cNvGraphicFramePr>
+              <a:graphicFrameLocks xmlns:a="http://schemas.openxmlformats.org/drawingml/2006/main" noChangeAspect="1"/>
+            </wp:cNvGraphicFramePr>
+            <a:graphic xmlns:a="http://schemas.openxmlformats.org/drawingml/2006/main">
+              <a:graphicData uri="http://schemas.openxmlformats.org/drawingml/2006/picture">
+                <pic:pic xmlns:pic="http://schemas.openxmlformats.org/drawingml/2006/picture">
+                  <pic:nvPicPr>
+                    <pic:cNvPr id="1" name=""/>
+                    <pic:cNvPicPr/>
+                  </pic:nvPicPr>
+                  <pic:blipFill>
+                    <a:blip r:embed="rId32">
+                      <a:extLst>
+                        <a:ext uri="{28A0092B-C50C-407E-A947-70E740481C1C}">
+                          <a14:useLocalDpi xmlns:a14="http://schemas.microsoft.com/office/drawing/2010/main" val="0"/>
+                        </a:ext>
+                      </a:extLst>
+                    </a:blip>
+                    <a:stretch>
+                      <a:fillRect/>
+                    </a:stretch>
+                  </pic:blipFill>
+                  <pic:spPr>
+                    <a:xfrm>
+                      <a:off x="0" y="0"/>
+                      <a:ext cx="5727700" cy="607060"/>
+                    </a:xfrm>
+                    <a:prstGeom prst="rect">
+                      <a:avLst/>
+                    </a:prstGeom>
+                  </pic:spPr>
+                </pic:pic>
+              </a:graphicData>
+            </a:graphic>
+            <wp14:sizeRelH relativeFrom="page">
+              <wp14:pctWidth>0</wp14:pctWidth>
+            </wp14:sizeRelH>
+            <wp14:sizeRelV relativeFrom="page">
+              <wp14:pctHeight>0</wp14:pctHeight>
+            </wp14:sizeRelV>
+          </wp:anchor>
+        </w:drawing>
+      </w:r>
+      <w:r>
+        <w:rPr>
+          <w:lang w:eastAsia="en-GB"/>
+        </w:rPr>
+        <w:t>Further</w:t>
+      </w:r>
+      <w:r>
+        <w:rPr>
+          <w:lang w:eastAsia="en-GB"/>
+        </w:rPr>
+        <w:t xml:space="preserve">, to ensure there was no way to get around this UI only block, a check was also added to the edit route directly to ensure that a student would not be able to access the unavailability </w:t>
+      </w:r>
+      <w:r>
+        <w:rPr>
+          <w:lang w:eastAsia="en-GB"/>
+        </w:rPr>
+        <w:t>for an assigned session.</w:t>
+      </w:r>
+      <w:r>
+        <w:rPr>
+          <w:noProof/>
+          <w:lang w:eastAsia="en-GB"/>
+        </w:rPr>
+        <w:t xml:space="preserve"> </w:t>
+      </w:r>
+    </w:p>
+    <w:p>
+      <w:pPr>
+        <w:rPr>
+          <w:noProof/>
+          <w:lang w:eastAsia="en-GB"/>
+        </w:rPr>
+      </w:pPr>
+    </w:p>
+    <w:p>
+      <w:pPr>
+        <w:pStyle w:val="Heading3"/>
+        <w:rPr>
+          <w:lang w:eastAsia="en-GB"/>
+        </w:rPr>
+      </w:pPr>
+      <w:r>
+        <w:rPr>
+          <w:lang w:eastAsia="en-GB"/>
+        </w:rPr>
+        <w:t>Archived sessions displayed throughout student portal</w:t>
+      </w:r>
+    </w:p>
+    <w:p>
+      <w:pPr>
+        <w:rPr>
+          <w:lang w:eastAsia="en-GB"/>
+        </w:rPr>
+      </w:pPr>
+      <w:r>
+        <w:rPr>
+          <w:lang w:eastAsia="en-GB"/>
+        </w:rPr>
+        <w:t>Due to an oversight and a bit of forgetfulness, no checks were implemented throughout the student portal backend to hide archived sessions from view. Removed sessions from the layout by staff are marked as archived and not actually deleted from the database to ensure integrity in tracking old attendance of students if</w:t>
+      </w:r>
+      <w:r>
+        <w:rPr>
+          <w:lang w:eastAsia="en-GB"/>
+        </w:rPr>
+        <w:t xml:space="preserve"> the session layout is changed.</w:t>
+      </w:r>
+    </w:p>
+    <w:p>
+      <w:pPr>
+        <w:rPr>
+          <w:lang w:eastAsia="en-GB"/>
+        </w:rPr>
+      </w:pPr>
+    </w:p>
+    <w:p>
+      <w:pPr>
+        <w:rPr>
+          <w:lang w:eastAsia="en-GB"/>
+        </w:rPr>
+      </w:pPr>
+      <w:r>
+        <w:rPr>
+          <w:noProof/>
+          <w:lang w:eastAsia="en-GB"/>
+        </w:rPr>
+        <mc:AlternateContent>
+          <mc:Choice Requires="wpg">
+            <w:drawing>
+              <wp:anchor distT="0" distB="0" distL="114300" distR="114300" simplePos="0" relativeHeight="251685888" behindDoc="0" locked="0" layoutInCell="1" allowOverlap="1" wp14:anchorId="1FDDBA7F" wp14:editId="773477DE">
+                <wp:simplePos x="0" y="0"/>
+                <wp:positionH relativeFrom="column">
+                  <wp:posOffset>51435</wp:posOffset>
+                </wp:positionH>
+                <wp:positionV relativeFrom="paragraph">
+                  <wp:posOffset>805180</wp:posOffset>
+                </wp:positionV>
+                <wp:extent cx="5727700" cy="1498600"/>
+                <wp:effectExtent l="0" t="0" r="12700" b="0"/>
+                <wp:wrapTopAndBottom/>
+                <wp:docPr id="39" name="Group 39"/>
+                <wp:cNvGraphicFramePr/>
+                <a:graphic xmlns:a="http://schemas.openxmlformats.org/drawingml/2006/main">
+                  <a:graphicData uri="http://schemas.microsoft.com/office/word/2010/wordprocessingGroup">
+                    <wpg:wgp>
+                      <wpg:cNvGrpSpPr/>
+                      <wpg:grpSpPr>
+                        <a:xfrm>
+                          <a:off x="0" y="0"/>
+                          <a:ext cx="5727700" cy="1498600"/>
+                          <a:chOff x="0" y="0"/>
+                          <a:chExt cx="5727700" cy="1498600"/>
+                        </a:xfrm>
+                      </wpg:grpSpPr>
+                      <pic:pic xmlns:pic="http://schemas.openxmlformats.org/drawingml/2006/picture">
+                        <pic:nvPicPr>
+                          <pic:cNvPr id="37" name="Picture 37"/>
+                          <pic:cNvPicPr>
+                            <a:picLocks noChangeAspect="1"/>
+                          </pic:cNvPicPr>
+                        </pic:nvPicPr>
+                        <pic:blipFill>
+                          <a:blip r:embed="rId33">
+                            <a:extLst>
+                              <a:ext uri="{28A0092B-C50C-407E-A947-70E740481C1C}">
+                                <a14:useLocalDpi xmlns:a14="http://schemas.microsoft.com/office/drawing/2010/main" val="0"/>
+                              </a:ext>
+                            </a:extLst>
+                          </a:blip>
+                          <a:stretch>
+                            <a:fillRect/>
+                          </a:stretch>
+                        </pic:blipFill>
+                        <pic:spPr>
+                          <a:xfrm>
+                            <a:off x="0" y="0"/>
+                            <a:ext cx="5727700" cy="664845"/>
+                          </a:xfrm>
+                          <a:prstGeom prst="rect">
+                            <a:avLst/>
+                          </a:prstGeom>
+                        </pic:spPr>
+                      </pic:pic>
+                      <pic:pic xmlns:pic="http://schemas.openxmlformats.org/drawingml/2006/picture">
+                        <pic:nvPicPr>
+                          <pic:cNvPr id="38" name="Picture 38" descr="../../../Pictures/Monosnap/tgi4941eys(1).png"/>
+                          <pic:cNvPicPr>
+                            <a:picLocks noChangeAspect="1"/>
+                          </pic:cNvPicPr>
+                        </pic:nvPicPr>
+                        <pic:blipFill>
+                          <a:blip r:embed="rId34">
+                            <a:extLst>
+                              <a:ext uri="{28A0092B-C50C-407E-A947-70E740481C1C}">
+                                <a14:useLocalDpi xmlns:a14="http://schemas.microsoft.com/office/drawing/2010/main" val="0"/>
+                              </a:ext>
+                            </a:extLst>
+                          </a:blip>
+                          <a:srcRect/>
+                          <a:stretch>
+                            <a:fillRect/>
+                          </a:stretch>
+                        </pic:blipFill>
+                        <pic:spPr bwMode="auto">
+                          <a:xfrm>
+                            <a:off x="0" y="660400"/>
+                            <a:ext cx="5727700" cy="838200"/>
+                          </a:xfrm>
+                          <a:prstGeom prst="rect">
+                            <a:avLst/>
+                          </a:prstGeom>
+                          <a:noFill/>
+                          <a:ln>
+                            <a:noFill/>
+                          </a:ln>
+                        </pic:spPr>
+                      </pic:pic>
+                    </wpg:wgp>
+                  </a:graphicData>
+                </a:graphic>
+              </wp:anchor>
+            </w:drawing>
+          </mc:Choice>
+          <mc:Fallback>
+            <w:pict>
+              <v:group w14:anchorId="135500DD" id="Group 39" o:spid="_x0000_s1026" style="position:absolute;margin-left:4.05pt;margin-top:63.4pt;width:451pt;height:118pt;z-index:251685888" coordsize="5727700,1498600" o:gfxdata="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">
+                <v:shape id="Picture 37" o:spid="_x0000_s1027" type="#_x0000_t75" style="position:absolute;width:5727700;height:664845;visibility:visible;mso-wrap-style:square" o:gfxdata="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">
+                  <v:imagedata r:id="rId35" o:title=""/>
+                  <v:path arrowok="t"/>
+                </v:shape>
+                <v:shape id="Picture 38" o:spid="_x0000_s1028" type="#_x0000_t75" alt="../../../Pictures/Monosnap/tgi4941eys(1).png" style="position:absolute;top:660400;width:5727700;height:838200;visibility:visible;mso-wrap-style:square" o:gfxdata="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">
+                  <v:imagedata r:id="rId36" o:title="../../../Pictures/Monosnap/tgi4941eys(1).png"/>
+                  <v:path arrowok="t"/>
+                </v:shape>
+                <w10:wrap type="topAndBottom"/>
+              </v:group>
+            </w:pict>
+          </mc:Fallback>
+        </mc:AlternateContent>
+      </w:r>
+      <w:r>
+        <w:rPr>
+          <w:lang w:eastAsia="en-GB"/>
+        </w:rPr>
+        <w:t>However, as no archived sessions had been created up to this point, I had completely forgotten they were a thing. When creating an archived session in the database (Sunday 0:00 – 5:00) it was clear to see no checks had been written as it was displayed on the full rota view.</w:t>
+      </w:r>
+    </w:p>
+    <w:p>
+      <w:pPr>
+        <w:rPr>
+          <w:lang w:eastAsia="en-GB"/>
+        </w:rPr>
+      </w:pPr>
+    </w:p>
+    <w:p>
+      <w:pPr>
+        <w:rPr>
+          <w:noProof/>
+          <w:lang w:eastAsia="en-GB"/>
+        </w:rPr>
+      </w:pPr>
+      <w:r>
+        <w:rPr>
+          <w:lang w:eastAsia="en-GB"/>
+        </w:rPr>
+        <w:drawing>
+          <wp:anchor distT="0" distB="0" distL="114300" distR="114300" simplePos="0" relativeHeight="251686912" behindDoc="0" locked="0" layoutInCell="1" allowOverlap="1" wp14:anchorId="40ABB062" wp14:editId="2B9A7939">
+            <wp:simplePos x="0" y="0"/>
+            <wp:positionH relativeFrom="column">
+              <wp:posOffset>2566035</wp:posOffset>
+            </wp:positionH>
+            <wp:positionV relativeFrom="paragraph">
+              <wp:posOffset>259080</wp:posOffset>
+            </wp:positionV>
+            <wp:extent cx="3023235" cy="174625"/>
+            <wp:effectExtent l="0" t="0" r="0" b="3175"/>
+            <wp:wrapTight wrapText="bothSides">
+              <wp:wrapPolygon edited="0">
+                <wp:start x="0" y="0"/>
+                <wp:lineTo x="0" y="18851"/>
+                <wp:lineTo x="21414" y="18851"/>
+                <wp:lineTo x="21414" y="0"/>
+                <wp:lineTo x="0" y="0"/>
+              </wp:wrapPolygon>
+            </wp:wrapTight>
+            <wp:docPr id="40" name="Picture 40"/>
+            <wp:cNvGraphicFramePr>
+              <a:graphicFrameLocks xmlns:a="http://schemas.openxmlformats.org/drawingml/2006/main" noChangeAspect="1"/>
+            </wp:cNvGraphicFramePr>
+            <a:graphic xmlns:a="http://schemas.openxmlformats.org/drawingml/2006/main">
+              <a:graphicData uri="http://schemas.openxmlformats.org/drawingml/2006/picture">
+                <pic:pic xmlns:pic="http://schemas.openxmlformats.org/drawingml/2006/picture">
+                  <pic:nvPicPr>
+                    <pic:cNvPr id="1" name=""/>
+                    <pic:cNvPicPr/>
+                  </pic:nvPicPr>
+                  <pic:blipFill>
+                    <a:blip r:embed="rId37">
+                      <a:extLst>
+                        <a:ext uri="{28A0092B-C50C-407E-A947-70E740481C1C}">
+                          <a14:useLocalDpi xmlns:a14="http://schemas.microsoft.com/office/drawing/2010/main" val="0"/>
+                        </a:ext>
+                      </a:extLst>
+                    </a:blip>
+                    <a:stretch>
+                      <a:fillRect/>
+                    </a:stretch>
+                  </pic:blipFill>
+                  <pic:spPr>
+                    <a:xfrm>
+                      <a:off x="0" y="0"/>
+                      <a:ext cx="3023235" cy="174625"/>
+                    </a:xfrm>
+                    <a:prstGeom prst="rect">
+                      <a:avLst/>
+                    </a:prstGeom>
+                  </pic:spPr>
+                </pic:pic>
+              </a:graphicData>
+            </a:graphic>
+            <wp14:sizeRelH relativeFrom="page">
+              <wp14:pctWidth>0</wp14:pctWidth>
+            </wp14:sizeRelH>
+            <wp14:sizeRelV relativeFrom="page">
+              <wp14:pctHeight>0</wp14:pctHeight>
+            </wp14:sizeRelV>
+          </wp:anchor>
+        </w:drawing>
+      </w:r>
+      <w:r>
+        <w:rPr>
+          <w:lang w:eastAsia="en-GB"/>
+        </w:rPr>
+        <w:t>Again, however, this was simply fixed by implementing a filter for all Session queries and similar checks wherever sessions were referenced but not directly selected.</w:t>
+      </w:r>
+      <w:r>
+        <w:rPr>
+          <w:noProof/>
+          <w:lang w:eastAsia="en-GB"/>
+        </w:rPr>
+        <w:t xml:space="preserve"> </w:t>
+      </w:r>
+    </w:p>
+    <w:p>
+      <w:pPr>
+        <w:rPr>
+          <w:noProof/>
+          <w:lang w:eastAsia="en-GB"/>
+        </w:rPr>
+      </w:pPr>
+    </w:p>
+    <w:p>
+      <w:pPr>
+        <w:rPr>
+          <w:lang w:eastAsia="en-GB"/>
+        </w:rPr>
+      </w:pPr>
+      <w:r>
+        <w:rPr>
+          <w:noProof/>
+          <w:lang w:eastAsia="en-GB"/>
+        </w:rPr>
+        <w:t>Once these checks were implemented the rota views and other views throughout the student portal dispalyed only the active, current rota sessions and not the archived ones.</w:t>
+      </w:r>
+      <w:bookmarkStart w:id="0" w:name="_GoBack"/>
+      <w:bookmarkEnd w:id="0"/>
     </w:p>
     <w:sectPr>
       <w:pgSz w:w="11900" w:h="16840"/>
@@ -5762,7 +6080,7 @@
         <w:ind w:left="720" w:hanging="360"/>
       </w:pPr>
     </w:lvl>
-    <w:lvl w:ilvl="1" w:tplc="08090019" w:tentative="1">
+    <w:lvl w:ilvl="1" w:tplc="08090019">
       <w:start w:val="1"/>
       <w:numFmt w:val="lowerLetter"/>
       <w:lvlText w:val="%2."/>

</xml_diff>

<commit_message>
updated docs with attendance
</commit_message>
<xml_diff>
--- a/documentation/SLST Duty Rota System.docx
+++ b/documentation/SLST Duty Rota System.docx
@@ -961,10 +961,11 @@
     <w:p>
       <w:r>
         <w:rPr>
+          <w:noProof/>
           <w:lang w:eastAsia="en-GB"/>
         </w:rPr>
         <w:drawing>
-          <wp:anchor distT="0" distB="0" distL="114300" distR="114300" simplePos="0" relativeHeight="251651072" behindDoc="0" locked="0" layoutInCell="1" allowOverlap="1" wp14:anchorId="01B49F79" wp14:editId="405F3CAF">
+          <wp:anchor distT="0" distB="0" distL="114300" distR="114300" simplePos="0" relativeHeight="251645952" behindDoc="0" locked="0" layoutInCell="1" allowOverlap="1" wp14:anchorId="01B49F79" wp14:editId="6E4770C0">
             <wp:simplePos x="0" y="0"/>
             <wp:positionH relativeFrom="column">
               <wp:posOffset>3137535</wp:posOffset>
@@ -1116,10 +1117,11 @@
     <w:p>
       <w:r>
         <w:rPr>
+          <w:noProof/>
           <w:lang w:eastAsia="en-GB"/>
         </w:rPr>
         <w:drawing>
-          <wp:anchor distT="0" distB="0" distL="114300" distR="114300" simplePos="0" relativeHeight="251650048" behindDoc="0" locked="0" layoutInCell="1" allowOverlap="1" wp14:anchorId="71937CD8" wp14:editId="20A7E795">
+          <wp:anchor distT="0" distB="0" distL="114300" distR="114300" simplePos="0" relativeHeight="251644928" behindDoc="0" locked="0" layoutInCell="1" allowOverlap="1" wp14:anchorId="71937CD8" wp14:editId="45BD5B0E">
             <wp:simplePos x="0" y="0"/>
             <wp:positionH relativeFrom="column">
               <wp:posOffset>2696845</wp:posOffset>
@@ -3104,6 +3106,54 @@
     </w:p>
     <w:p>
       <w:pPr>
+        <w:pStyle w:val="ListParagraph"/>
+        <w:numPr>
+          <w:ilvl w:val="0"/>
+          <w:numId w:val="6"/>
+        </w:numPr>
+      </w:pPr>
+      <w:r>
+        <w:t>Create db model for attendance</w:t>
+      </w:r>
+    </w:p>
+    <w:p>
+      <w:pPr>
+        <w:pStyle w:val="ListParagraph"/>
+        <w:numPr>
+          <w:ilvl w:val="1"/>
+          <w:numId w:val="6"/>
+        </w:numPr>
+      </w:pPr>
+      <w:r>
+        <w:t>ERD</w:t>
+      </w:r>
+    </w:p>
+    <w:p>
+      <w:pPr>
+        <w:pStyle w:val="ListParagraph"/>
+        <w:numPr>
+          <w:ilvl w:val="0"/>
+          <w:numId w:val="6"/>
+        </w:numPr>
+      </w:pPr>
+      <w:r>
+        <w:t>Create routes for signing in and out on attendance</w:t>
+      </w:r>
+    </w:p>
+    <w:p>
+      <w:pPr>
+        <w:pStyle w:val="ListParagraph"/>
+        <w:numPr>
+          <w:ilvl w:val="0"/>
+          <w:numId w:val="6"/>
+        </w:numPr>
+      </w:pPr>
+      <w:r>
+        <w:t>Create view and functions for attendance report on student portal</w:t>
+      </w:r>
+    </w:p>
+    <w:p>
+      <w:pPr>
         <w:pStyle w:val="Heading2"/>
       </w:pPr>
       <w:r>
@@ -3116,10 +3166,11 @@
       </w:pPr>
       <w:r>
         <w:rPr>
+          <w:noProof/>
           <w:lang w:eastAsia="en-GB"/>
         </w:rPr>
         <w:drawing>
-          <wp:anchor distT="0" distB="0" distL="114300" distR="114300" simplePos="0" relativeHeight="251652096" behindDoc="0" locked="0" layoutInCell="1" allowOverlap="1" wp14:anchorId="15F1ECD8" wp14:editId="646C0915">
+          <wp:anchor distT="0" distB="0" distL="114300" distR="114300" simplePos="0" relativeHeight="251646976" behindDoc="0" locked="0" layoutInCell="1" allowOverlap="1" wp14:anchorId="15F1ECD8" wp14:editId="0C5AF1BE">
             <wp:simplePos x="0" y="0"/>
             <wp:positionH relativeFrom="column">
               <wp:posOffset>3480435</wp:posOffset>
@@ -3206,10 +3257,11 @@
       </w:pPr>
       <w:r>
         <w:rPr>
+          <w:noProof/>
           <w:lang w:eastAsia="en-GB"/>
         </w:rPr>
         <w:drawing>
-          <wp:anchor distT="0" distB="0" distL="114300" distR="114300" simplePos="0" relativeHeight="251653120" behindDoc="0" locked="0" layoutInCell="1" allowOverlap="1" wp14:anchorId="10CF8E5F" wp14:editId="1FA54F2F">
+          <wp:anchor distT="0" distB="0" distL="114300" distR="114300" simplePos="0" relativeHeight="251648000" behindDoc="0" locked="0" layoutInCell="1" allowOverlap="1" wp14:anchorId="10CF8E5F" wp14:editId="17F8CEB5">
             <wp:simplePos x="0" y="0"/>
             <wp:positionH relativeFrom="column">
               <wp:posOffset>-60960</wp:posOffset>
@@ -3309,10 +3361,11 @@
     <w:p>
       <w:r>
         <w:rPr>
+          <w:noProof/>
           <w:lang w:eastAsia="en-GB"/>
         </w:rPr>
         <w:drawing>
-          <wp:anchor distT="0" distB="0" distL="114300" distR="114300" simplePos="0" relativeHeight="251654144" behindDoc="0" locked="0" layoutInCell="1" allowOverlap="1" wp14:anchorId="6780E025" wp14:editId="23DB8EC6">
+          <wp:anchor distT="0" distB="0" distL="114300" distR="114300" simplePos="0" relativeHeight="251649024" behindDoc="0" locked="0" layoutInCell="1" allowOverlap="1" wp14:anchorId="6780E025" wp14:editId="3F1EB093">
             <wp:simplePos x="0" y="0"/>
             <wp:positionH relativeFrom="column">
               <wp:posOffset>1765935</wp:posOffset>
@@ -3413,10 +3466,11 @@
       </w:pPr>
       <w:r>
         <w:rPr>
+          <w:noProof/>
           <w:lang w:eastAsia="en-GB"/>
         </w:rPr>
         <w:drawing>
-          <wp:anchor distT="0" distB="0" distL="114300" distR="114300" simplePos="0" relativeHeight="251655168" behindDoc="0" locked="0" layoutInCell="1" allowOverlap="1" wp14:anchorId="6DB398B1" wp14:editId="39010D75">
+          <wp:anchor distT="0" distB="0" distL="114300" distR="114300" simplePos="0" relativeHeight="251650048" behindDoc="0" locked="0" layoutInCell="1" allowOverlap="1" wp14:anchorId="6DB398B1" wp14:editId="1768C16F">
             <wp:simplePos x="0" y="0"/>
             <wp:positionH relativeFrom="column">
               <wp:posOffset>4052570</wp:posOffset>
@@ -3495,10 +3549,11 @@
     <w:p>
       <w:r>
         <w:rPr>
+          <w:noProof/>
           <w:lang w:eastAsia="en-GB"/>
         </w:rPr>
         <w:drawing>
-          <wp:anchor distT="0" distB="0" distL="114300" distR="114300" simplePos="0" relativeHeight="251656192" behindDoc="0" locked="0" layoutInCell="1" allowOverlap="1" wp14:anchorId="1F4567B8" wp14:editId="786E1EF0">
+          <wp:anchor distT="0" distB="0" distL="114300" distR="114300" simplePos="0" relativeHeight="251651072" behindDoc="0" locked="0" layoutInCell="1" allowOverlap="1" wp14:anchorId="1F4567B8" wp14:editId="28D1847C">
             <wp:simplePos x="0" y="0"/>
             <wp:positionH relativeFrom="column">
               <wp:posOffset>51435</wp:posOffset>
@@ -3572,10 +3627,11 @@
       </w:pPr>
       <w:r>
         <w:rPr>
+          <w:noProof/>
           <w:lang w:eastAsia="en-GB"/>
         </w:rPr>
         <w:drawing>
-          <wp:anchor distT="0" distB="0" distL="114300" distR="114300" simplePos="0" relativeHeight="251657216" behindDoc="0" locked="0" layoutInCell="1" allowOverlap="1" wp14:anchorId="059F0891" wp14:editId="33A5CA6F">
+          <wp:anchor distT="0" distB="0" distL="114300" distR="114300" simplePos="0" relativeHeight="251652096" behindDoc="0" locked="0" layoutInCell="1" allowOverlap="1" wp14:anchorId="059F0891" wp14:editId="08D455A1">
             <wp:simplePos x="0" y="0"/>
             <wp:positionH relativeFrom="column">
               <wp:posOffset>4281170</wp:posOffset>
@@ -3686,10 +3742,11 @@
       </w:pPr>
       <w:r>
         <w:rPr>
+          <w:noProof/>
           <w:lang w:eastAsia="en-GB"/>
         </w:rPr>
         <w:drawing>
-          <wp:anchor distT="0" distB="0" distL="114300" distR="114300" simplePos="0" relativeHeight="251658240" behindDoc="0" locked="0" layoutInCell="1" allowOverlap="1" wp14:anchorId="6E7A3B7A" wp14:editId="7A53D7DE">
+          <wp:anchor distT="0" distB="0" distL="114300" distR="114300" simplePos="0" relativeHeight="251653120" behindDoc="0" locked="0" layoutInCell="1" allowOverlap="1" wp14:anchorId="6E7A3B7A" wp14:editId="54E5A707">
             <wp:simplePos x="0" y="0"/>
             <wp:positionH relativeFrom="column">
               <wp:posOffset>52070</wp:posOffset>
@@ -3846,7 +3903,7 @@
         <mc:AlternateContent>
           <mc:Choice Requires="wpg">
             <w:drawing>
-              <wp:anchor distT="0" distB="0" distL="114300" distR="114300" simplePos="0" relativeHeight="251661312" behindDoc="0" locked="0" layoutInCell="1" allowOverlap="1" wp14:anchorId="19C84613" wp14:editId="7D8D4DCA">
+              <wp:anchor distT="0" distB="0" distL="114300" distR="114300" simplePos="0" relativeHeight="251656192" behindDoc="0" locked="0" layoutInCell="1" allowOverlap="1" wp14:anchorId="19C84613" wp14:editId="09459176">
                 <wp:simplePos x="0" y="0"/>
                 <wp:positionH relativeFrom="column">
                   <wp:posOffset>5309870</wp:posOffset>
@@ -3965,7 +4022,7 @@
           </mc:Choice>
           <mc:Fallback>
             <w:pict>
-              <v:group w14:anchorId="0119BD32" id="Group 14" o:spid="_x0000_s1026" style="position:absolute;margin-left:418.1pt;margin-top:27.2pt;width:70.5pt;height:144.2pt;z-index:251661312;mso-width-relative:margin;mso-height-relative:margin" coordsize="1124585,2313940" o:gfxdata="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">
+              <v:group w14:anchorId="49A7C7AE" id="Group 14" o:spid="_x0000_s1026" style="position:absolute;margin-left:418.1pt;margin-top:27.2pt;width:70.5pt;height:144.2pt;z-index:251656192;mso-width-relative:margin;mso-height-relative:margin" coordsize="1124585,2313940" o:gfxdata="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">
                 <v:shapetype id="_x0000_t75" coordsize="21600,21600" o:spt="75" o:preferrelative="t" path="m@4@5l@4@11@9@11@9@5xe" filled="f" stroked="f">
                   <v:stroke joinstyle="miter"/>
                   <v:formulas>
@@ -4124,10 +4181,11 @@
       </w:pPr>
       <w:r>
         <w:rPr>
+          <w:noProof/>
           <w:lang w:eastAsia="en-GB"/>
         </w:rPr>
         <w:drawing>
-          <wp:anchor distT="0" distB="0" distL="114300" distR="114300" simplePos="0" relativeHeight="251663360" behindDoc="0" locked="0" layoutInCell="1" allowOverlap="1" wp14:anchorId="62C186AC" wp14:editId="30EE3F30">
+          <wp:anchor distT="0" distB="0" distL="114300" distR="114300" simplePos="0" relativeHeight="251658240" behindDoc="0" locked="0" layoutInCell="1" allowOverlap="1" wp14:anchorId="62C186AC" wp14:editId="4CEA0E25">
             <wp:simplePos x="0" y="0"/>
             <wp:positionH relativeFrom="column">
               <wp:posOffset>165735</wp:posOffset>
@@ -4292,7 +4350,7 @@
           <w:lang w:eastAsia="en-GB"/>
         </w:rPr>
         <w:drawing>
-          <wp:anchor distT="0" distB="0" distL="114300" distR="114300" simplePos="0" relativeHeight="251662336" behindDoc="0" locked="0" layoutInCell="1" allowOverlap="1" wp14:anchorId="0E354087" wp14:editId="3EFAD134">
+          <wp:anchor distT="0" distB="0" distL="114300" distR="114300" simplePos="0" relativeHeight="251657216" behindDoc="0" locked="0" layoutInCell="1" allowOverlap="1" wp14:anchorId="0E354087" wp14:editId="4A2D76B6">
             <wp:simplePos x="0" y="0"/>
             <wp:positionH relativeFrom="column">
               <wp:posOffset>-61595</wp:posOffset>
@@ -4363,10 +4421,11 @@
       </w:pPr>
       <w:r>
         <w:rPr>
+          <w:noProof/>
           <w:lang w:eastAsia="en-GB"/>
         </w:rPr>
         <w:drawing>
-          <wp:anchor distT="0" distB="0" distL="114300" distR="114300" simplePos="0" relativeHeight="251665408" behindDoc="0" locked="0" layoutInCell="1" allowOverlap="1" wp14:anchorId="0AAD126C" wp14:editId="37389DA5">
+          <wp:anchor distT="0" distB="0" distL="114300" distR="114300" simplePos="0" relativeHeight="251660288" behindDoc="0" locked="0" layoutInCell="1" allowOverlap="1" wp14:anchorId="0AAD126C" wp14:editId="4D2FF2B7">
             <wp:simplePos x="0" y="0"/>
             <wp:positionH relativeFrom="column">
               <wp:posOffset>280035</wp:posOffset>
@@ -4482,10 +4541,11 @@
       </w:pPr>
       <w:r>
         <w:rPr>
+          <w:noProof/>
           <w:lang w:eastAsia="en-GB"/>
         </w:rPr>
         <w:drawing>
-          <wp:anchor distT="0" distB="0" distL="114300" distR="114300" simplePos="0" relativeHeight="251666432" behindDoc="0" locked="0" layoutInCell="1" allowOverlap="1" wp14:anchorId="61E10294" wp14:editId="1204900C">
+          <wp:anchor distT="0" distB="0" distL="114300" distR="114300" simplePos="0" relativeHeight="251661312" behindDoc="0" locked="0" layoutInCell="1" allowOverlap="1" wp14:anchorId="61E10294" wp14:editId="437F4513">
             <wp:simplePos x="0" y="0"/>
             <wp:positionH relativeFrom="column">
               <wp:posOffset>280670</wp:posOffset>
@@ -4581,7 +4641,7 @@
           <w:lang w:eastAsia="en-GB"/>
         </w:rPr>
         <w:drawing>
-          <wp:anchor distT="0" distB="0" distL="114300" distR="114300" simplePos="0" relativeHeight="251667456" behindDoc="0" locked="0" layoutInCell="1" allowOverlap="1" wp14:anchorId="24B1B00C" wp14:editId="5416CC50">
+          <wp:anchor distT="0" distB="0" distL="114300" distR="114300" simplePos="0" relativeHeight="251662336" behindDoc="0" locked="0" layoutInCell="1" allowOverlap="1" wp14:anchorId="24B1B00C" wp14:editId="0489C7A4">
             <wp:simplePos x="0" y="0"/>
             <wp:positionH relativeFrom="column">
               <wp:posOffset>280035</wp:posOffset>
@@ -4672,7 +4732,7 @@
           <w:lang w:eastAsia="en-GB"/>
         </w:rPr>
         <w:drawing>
-          <wp:anchor distT="0" distB="0" distL="114300" distR="114300" simplePos="0" relativeHeight="251664384" behindDoc="0" locked="0" layoutInCell="1" allowOverlap="1" wp14:anchorId="4C1A9AFC" wp14:editId="09A8FC7F">
+          <wp:anchor distT="0" distB="0" distL="114300" distR="114300" simplePos="0" relativeHeight="251659264" behindDoc="0" locked="0" layoutInCell="1" allowOverlap="1" wp14:anchorId="4C1A9AFC" wp14:editId="34BC9AF9">
             <wp:simplePos x="0" y="0"/>
             <wp:positionH relativeFrom="column">
               <wp:posOffset>159385</wp:posOffset>
@@ -4789,7 +4849,7 @@
         <mc:AlternateContent>
           <mc:Choice Requires="wpg">
             <w:drawing>
-              <wp:anchor distT="0" distB="0" distL="114300" distR="114300" simplePos="0" relativeHeight="251678720" behindDoc="0" locked="0" layoutInCell="1" allowOverlap="1" wp14:anchorId="2CD11E5C" wp14:editId="32EB490A">
+              <wp:anchor distT="0" distB="0" distL="114300" distR="114300" simplePos="0" relativeHeight="251673600" behindDoc="0" locked="0" layoutInCell="1" allowOverlap="1" wp14:anchorId="2CD11E5C" wp14:editId="4292055E">
                 <wp:simplePos x="0" y="0"/>
                 <wp:positionH relativeFrom="column">
                   <wp:posOffset>736600</wp:posOffset>
@@ -5044,7 +5104,7 @@
           </mc:Choice>
           <mc:Fallback>
             <w:pict>
-              <v:group w14:anchorId="2CD11E5C" id="Group 31" o:spid="_x0000_s1026" style="position:absolute;margin-left:58pt;margin-top:94.5pt;width:333.45pt;height:158.2pt;z-index:251678720;mso-width-relative:margin;mso-height-relative:margin" coordsize="5150611,2225040" o:gfxdata="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">
+              <v:group w14:anchorId="2CD11E5C" id="Group 31" o:spid="_x0000_s1026" style="position:absolute;margin-left:58pt;margin-top:94.5pt;width:333.45pt;height:158.2pt;z-index:251673600;mso-width-relative:margin;mso-height-relative:margin" coordsize="5150611,2225040" o:gfxdata="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">
                 <v:group id="Group 26" o:spid="_x0000_s1027" style="position:absolute;width:5144135;height:2225040" coordsize="5623560,2767965" o:gfxdata="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">
                   <v:shape id="Picture 24" o:spid="_x0000_s1028" type="#_x0000_t75" style="position:absolute;width:5623560;height:1406525;visibility:visible;mso-wrap-style:square" o:gfxdata="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">
                     <v:imagedata r:id="rId27" o:title="" cropleft="1163f"/>
@@ -5166,10 +5226,11 @@
       </w:pPr>
       <w:r>
         <w:rPr>
+          <w:noProof/>
           <w:lang w:eastAsia="en-GB"/>
         </w:rPr>
         <w:drawing>
-          <wp:anchor distT="0" distB="0" distL="114300" distR="114300" simplePos="0" relativeHeight="251679744" behindDoc="0" locked="0" layoutInCell="1" allowOverlap="1" wp14:anchorId="1E168E07" wp14:editId="075DC141">
+          <wp:anchor distT="0" distB="0" distL="114300" distR="114300" simplePos="0" relativeHeight="251674624" behindDoc="0" locked="0" layoutInCell="1" allowOverlap="1" wp14:anchorId="1E168E07" wp14:editId="76E4C8DA">
             <wp:simplePos x="0" y="0"/>
             <wp:positionH relativeFrom="column">
               <wp:posOffset>1194435</wp:posOffset>
@@ -5268,10 +5329,11 @@
       </w:pPr>
       <w:r>
         <w:rPr>
+          <w:noProof/>
           <w:lang w:eastAsia="en-GB"/>
         </w:rPr>
         <w:drawing>
-          <wp:anchor distT="0" distB="0" distL="114300" distR="114300" simplePos="0" relativeHeight="251680768" behindDoc="0" locked="0" layoutInCell="1" allowOverlap="1" wp14:anchorId="66229C84" wp14:editId="32CB8C11">
+          <wp:anchor distT="0" distB="0" distL="114300" distR="114300" simplePos="0" relativeHeight="251675648" behindDoc="0" locked="0" layoutInCell="1" allowOverlap="1" wp14:anchorId="66229C84" wp14:editId="41FA4E01">
             <wp:simplePos x="0" y="0"/>
             <wp:positionH relativeFrom="column">
               <wp:posOffset>1199515</wp:posOffset>
@@ -5349,10 +5411,11 @@
       </w:pPr>
       <w:r>
         <w:rPr>
+          <w:noProof/>
           <w:lang w:eastAsia="en-GB"/>
         </w:rPr>
         <w:drawing>
-          <wp:anchor distT="0" distB="0" distL="114300" distR="114300" simplePos="0" relativeHeight="251681792" behindDoc="0" locked="0" layoutInCell="1" allowOverlap="1" wp14:anchorId="19ABDD6F" wp14:editId="45C93D85">
+          <wp:anchor distT="0" distB="0" distL="114300" distR="114300" simplePos="0" relativeHeight="251676672" behindDoc="0" locked="0" layoutInCell="1" allowOverlap="1" wp14:anchorId="19ABDD6F" wp14:editId="3A8F4B1D">
             <wp:simplePos x="0" y="0"/>
             <wp:positionH relativeFrom="column">
               <wp:posOffset>1423035</wp:posOffset>
@@ -5445,16 +5508,17 @@
       </w:pPr>
       <w:r>
         <w:rPr>
+          <w:noProof/>
           <w:lang w:eastAsia="en-GB"/>
         </w:rPr>
         <w:drawing>
-          <wp:anchor distT="0" distB="0" distL="114300" distR="114300" simplePos="0" relativeHeight="251682816" behindDoc="0" locked="0" layoutInCell="1" allowOverlap="1" wp14:anchorId="7F567EBF" wp14:editId="5449ECE2">
+          <wp:anchor distT="0" distB="0" distL="114300" distR="114300" simplePos="0" relativeHeight="251677696" behindDoc="0" locked="0" layoutInCell="1" allowOverlap="1" wp14:anchorId="7F567EBF" wp14:editId="26416DB4">
             <wp:simplePos x="0" y="0"/>
             <wp:positionH relativeFrom="column">
               <wp:posOffset>51435</wp:posOffset>
             </wp:positionH>
             <wp:positionV relativeFrom="paragraph">
-              <wp:posOffset>643890</wp:posOffset>
+              <wp:posOffset>727710</wp:posOffset>
             </wp:positionV>
             <wp:extent cx="5727700" cy="607060"/>
             <wp:effectExtent l="0" t="0" r="12700" b="2540"/>
@@ -5585,21 +5649,34 @@
       </w:pPr>
       <w:r>
         <w:rPr>
+          <w:lang w:eastAsia="en-GB"/>
+        </w:rPr>
+        <w:t>However, as no archived sessions had been created up to this point, I had completely forgotten they were a thing. When creating an archived session in the database (Sunday 0:00 – 5:00) it was clear to see no checks had been written as it was displayed on the full rota view.</w:t>
+      </w:r>
+    </w:p>
+    <w:p>
+      <w:pPr>
+        <w:rPr>
+          <w:lang w:eastAsia="en-GB"/>
+        </w:rPr>
+      </w:pPr>
+      <w:r>
+        <w:rPr>
           <w:noProof/>
           <w:lang w:eastAsia="en-GB"/>
         </w:rPr>
         <mc:AlternateContent>
           <mc:Choice Requires="wpg">
             <w:drawing>
-              <wp:anchor distT="0" distB="0" distL="114300" distR="114300" simplePos="0" relativeHeight="251685888" behindDoc="0" locked="0" layoutInCell="1" allowOverlap="1" wp14:anchorId="1FDDBA7F" wp14:editId="773477DE">
+              <wp:anchor distT="0" distB="0" distL="114300" distR="114300" simplePos="0" relativeHeight="251680768" behindDoc="0" locked="0" layoutInCell="1" allowOverlap="1" wp14:anchorId="1FDDBA7F" wp14:editId="371A67E2">
                 <wp:simplePos x="0" y="0"/>
                 <wp:positionH relativeFrom="column">
-                  <wp:posOffset>51435</wp:posOffset>
+                  <wp:posOffset>50800</wp:posOffset>
                 </wp:positionH>
                 <wp:positionV relativeFrom="paragraph">
-                  <wp:posOffset>805180</wp:posOffset>
+                  <wp:posOffset>94615</wp:posOffset>
                 </wp:positionV>
-                <wp:extent cx="5727700" cy="1498600"/>
+                <wp:extent cx="5727700" cy="1602740"/>
                 <wp:effectExtent l="0" t="0" r="12700" b="0"/>
                 <wp:wrapTopAndBottom/>
                 <wp:docPr id="39" name="Group 39"/>
@@ -5611,9 +5688,9 @@
                       <wpg:grpSpPr>
                         <a:xfrm>
                           <a:off x="0" y="0"/>
-                          <a:ext cx="5727700" cy="1498600"/>
+                          <a:ext cx="5727700" cy="1602740"/>
                           <a:chOff x="0" y="0"/>
-                          <a:chExt cx="5727700" cy="1498600"/>
+                          <a:chExt cx="5727700" cy="1602740"/>
                         </a:xfrm>
                       </wpg:grpSpPr>
                       <pic:pic xmlns:pic="http://schemas.openxmlformats.org/drawingml/2006/picture">
@@ -5667,7 +5744,7 @@
                         </pic:blipFill>
                         <pic:spPr bwMode="auto">
                           <a:xfrm>
-                            <a:off x="0" y="660400"/>
+                            <a:off x="0" y="764540"/>
                             <a:ext cx="5727700" cy="838200"/>
                           </a:xfrm>
                           <a:prstGeom prst="rect">
@@ -5682,17 +5759,20 @@
                     </wpg:wgp>
                   </a:graphicData>
                 </a:graphic>
+                <wp14:sizeRelV relativeFrom="margin">
+                  <wp14:pctHeight>0</wp14:pctHeight>
+                </wp14:sizeRelV>
               </wp:anchor>
             </w:drawing>
           </mc:Choice>
           <mc:Fallback>
             <w:pict>
-              <v:group w14:anchorId="135500DD" id="Group 39" o:spid="_x0000_s1026" style="position:absolute;margin-left:4.05pt;margin-top:63.4pt;width:451pt;height:118pt;z-index:251685888" coordsize="5727700,1498600" o:gfxdata="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">
+              <v:group w14:anchorId="663D07AD" id="Group 39" o:spid="_x0000_s1026" style="position:absolute;margin-left:4pt;margin-top:7.45pt;width:451pt;height:126.2pt;z-index:251680768;mso-height-relative:margin" coordsize="5727700,1602740" o:gfxdata="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">
                 <v:shape id="Picture 37" o:spid="_x0000_s1027" type="#_x0000_t75" style="position:absolute;width:5727700;height:664845;visibility:visible;mso-wrap-style:square" o:gfxdata="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">
                   <v:imagedata r:id="rId35" o:title=""/>
                   <v:path arrowok="t"/>
                 </v:shape>
-                <v:shape id="Picture 38" o:spid="_x0000_s1028" type="#_x0000_t75" alt="../../../Pictures/Monosnap/tgi4941eys(1).png" style="position:absolute;top:660400;width:5727700;height:838200;visibility:visible;mso-wrap-style:square" o:gfxdata="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">
+                <v:shape id="Picture 38" o:spid="_x0000_s1028" type="#_x0000_t75" alt="../../../Pictures/Monosnap/tgi4941eys(1).png" style="position:absolute;top:764540;width:5727700;height:838200;visibility:visible;mso-wrap-style:square" o:gfxdata="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">
                   <v:imagedata r:id="rId36" o:title="../../../Pictures/Monosnap/tgi4941eys(1).png"/>
                   <v:path arrowok="t"/>
                 </v:shape>
@@ -5702,12 +5782,6 @@
           </mc:Fallback>
         </mc:AlternateContent>
       </w:r>
-      <w:r>
-        <w:rPr>
-          <w:lang w:eastAsia="en-GB"/>
-        </w:rPr>
-        <w:t>However, as no archived sessions had been created up to this point, I had completely forgotten they were a thing. When creating an archived session in the database (Sunday 0:00 – 5:00) it was clear to see no checks had been written as it was displayed on the full rota view.</w:t>
-      </w:r>
     </w:p>
     <w:p>
       <w:pPr>
@@ -5725,29 +5799,568 @@
       </w:pPr>
       <w:r>
         <w:rPr>
+          <w:noProof/>
+          <w:lang w:eastAsia="en-GB"/>
+        </w:rPr>
+        <mc:AlternateContent>
+          <mc:Choice Requires="wpg">
+            <w:drawing>
+              <wp:anchor distT="0" distB="0" distL="114300" distR="114300" simplePos="0" relativeHeight="251684864" behindDoc="0" locked="0" layoutInCell="1" allowOverlap="1" wp14:anchorId="0A36A8C3" wp14:editId="0B102C9C">
+                <wp:simplePos x="0" y="0"/>
+                <wp:positionH relativeFrom="column">
+                  <wp:posOffset>279400</wp:posOffset>
+                </wp:positionH>
+                <wp:positionV relativeFrom="paragraph">
+                  <wp:posOffset>551180</wp:posOffset>
+                </wp:positionV>
+                <wp:extent cx="5081270" cy="677545"/>
+                <wp:effectExtent l="0" t="0" r="0" b="8255"/>
+                <wp:wrapTopAndBottom/>
+                <wp:docPr id="16" name="Group 16"/>
+                <wp:cNvGraphicFramePr/>
+                <a:graphic xmlns:a="http://schemas.openxmlformats.org/drawingml/2006/main">
+                  <a:graphicData uri="http://schemas.microsoft.com/office/word/2010/wordprocessingGroup">
+                    <wpg:wgp>
+                      <wpg:cNvGrpSpPr/>
+                      <wpg:grpSpPr>
+                        <a:xfrm>
+                          <a:off x="0" y="0"/>
+                          <a:ext cx="5081270" cy="677545"/>
+                          <a:chOff x="0" y="19780"/>
+                          <a:chExt cx="5081270" cy="681054"/>
+                        </a:xfrm>
+                      </wpg:grpSpPr>
+                      <pic:pic xmlns:pic="http://schemas.openxmlformats.org/drawingml/2006/picture">
+                        <pic:nvPicPr>
+                          <pic:cNvPr id="40" name="Picture 40"/>
+                          <pic:cNvPicPr>
+                            <a:picLocks noChangeAspect="1"/>
+                          </pic:cNvPicPr>
+                        </pic:nvPicPr>
+                        <pic:blipFill>
+                          <a:blip r:embed="rId37">
+                            <a:extLst>
+                              <a:ext uri="{28A0092B-C50C-407E-A947-70E740481C1C}">
+                                <a14:useLocalDpi xmlns:a14="http://schemas.microsoft.com/office/drawing/2010/main" val="0"/>
+                              </a:ext>
+                            </a:extLst>
+                          </a:blip>
+                          <a:stretch>
+                            <a:fillRect/>
+                          </a:stretch>
+                        </pic:blipFill>
+                        <pic:spPr>
+                          <a:xfrm>
+                            <a:off x="0" y="19780"/>
+                            <a:ext cx="3467735" cy="199295"/>
+                          </a:xfrm>
+                          <a:prstGeom prst="rect">
+                            <a:avLst/>
+                          </a:prstGeom>
+                        </pic:spPr>
+                      </pic:pic>
+                      <pic:pic xmlns:pic="http://schemas.openxmlformats.org/drawingml/2006/picture">
+                        <pic:nvPicPr>
+                          <pic:cNvPr id="10" name="Picture 10"/>
+                          <pic:cNvPicPr>
+                            <a:picLocks noChangeAspect="1"/>
+                          </pic:cNvPicPr>
+                        </pic:nvPicPr>
+                        <pic:blipFill>
+                          <a:blip r:embed="rId38">
+                            <a:extLst>
+                              <a:ext uri="{28A0092B-C50C-407E-A947-70E740481C1C}">
+                                <a14:useLocalDpi xmlns:a14="http://schemas.microsoft.com/office/drawing/2010/main" val="0"/>
+                              </a:ext>
+                            </a:extLst>
+                          </a:blip>
+                          <a:stretch>
+                            <a:fillRect/>
+                          </a:stretch>
+                        </pic:blipFill>
+                        <pic:spPr>
+                          <a:xfrm>
+                            <a:off x="635" y="481759"/>
+                            <a:ext cx="2148205" cy="219075"/>
+                          </a:xfrm>
+                          <a:prstGeom prst="rect">
+                            <a:avLst/>
+                          </a:prstGeom>
+                        </pic:spPr>
+                      </pic:pic>
+                      <pic:pic xmlns:pic="http://schemas.openxmlformats.org/drawingml/2006/picture">
+                        <pic:nvPicPr>
+                          <pic:cNvPr id="11" name="Picture 11"/>
+                          <pic:cNvPicPr>
+                            <a:picLocks noChangeAspect="1"/>
+                          </pic:cNvPicPr>
+                        </pic:nvPicPr>
+                        <pic:blipFill>
+                          <a:blip r:embed="rId39">
+                            <a:extLst>
+                              <a:ext uri="{28A0092B-C50C-407E-A947-70E740481C1C}">
+                                <a14:useLocalDpi xmlns:a14="http://schemas.microsoft.com/office/drawing/2010/main" val="0"/>
+                              </a:ext>
+                            </a:extLst>
+                          </a:blip>
+                          <a:stretch>
+                            <a:fillRect/>
+                          </a:stretch>
+                        </pic:blipFill>
+                        <pic:spPr>
+                          <a:xfrm>
+                            <a:off x="2566035" y="328712"/>
+                            <a:ext cx="2515235" cy="209249"/>
+                          </a:xfrm>
+                          <a:prstGeom prst="rect">
+                            <a:avLst/>
+                          </a:prstGeom>
+                        </pic:spPr>
+                      </pic:pic>
+                    </wpg:wgp>
+                  </a:graphicData>
+                </a:graphic>
+                <wp14:sizeRelH relativeFrom="margin">
+                  <wp14:pctWidth>0</wp14:pctWidth>
+                </wp14:sizeRelH>
+                <wp14:sizeRelV relativeFrom="margin">
+                  <wp14:pctHeight>0</wp14:pctHeight>
+                </wp14:sizeRelV>
+              </wp:anchor>
+            </w:drawing>
+          </mc:Choice>
+          <mc:Fallback>
+            <w:pict>
+              <v:group w14:anchorId="55199F6F" id="Group 16" o:spid="_x0000_s1026" style="position:absolute;margin-left:22pt;margin-top:43.4pt;width:400.1pt;height:53.35pt;z-index:251684864;mso-width-relative:margin;mso-height-relative:margin" coordorigin=",19780" coordsize="5081270,681054" o:gfxdata="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">
+                <v:shape id="Picture 40" o:spid="_x0000_s1027" type="#_x0000_t75" style="position:absolute;top:19780;width:3467735;height:199295;visibility:visible;mso-wrap-style:square" o:gfxdata="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">
+                  <v:imagedata r:id="rId40" o:title=""/>
+                  <v:path arrowok="t"/>
+                </v:shape>
+                <v:shape id="Picture 10" o:spid="_x0000_s1028" type="#_x0000_t75" style="position:absolute;left:635;top:481759;width:2148205;height:219075;visibility:visible;mso-wrap-style:square" o:gfxdata="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">
+                  <v:imagedata r:id="rId41" o:title=""/>
+                  <v:path arrowok="t"/>
+                </v:shape>
+                <v:shape id="Picture 11" o:spid="_x0000_s1029" type="#_x0000_t75" style="position:absolute;left:2566035;top:328712;width:2515235;height:209249;visibility:visible;mso-wrap-style:square" o:gfxdata="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">
+                  <v:imagedata r:id="rId42" o:title=""/>
+                  <v:path arrowok="t"/>
+                </v:shape>
+                <w10:wrap type="topAndBottom"/>
+              </v:group>
+            </w:pict>
+          </mc:Fallback>
+        </mc:AlternateContent>
+      </w:r>
+      <w:r>
+        <w:rPr>
+          <w:lang w:eastAsia="en-GB"/>
+        </w:rPr>
+        <w:t>Again, however, this was simply fixed by implementing a filter for all Session queries and similar checks wherever sessions were referenced but not directly selected.</w:t>
+      </w:r>
+      <w:r>
+        <w:rPr>
+          <w:noProof/>
+          <w:lang w:eastAsia="en-GB"/>
+        </w:rPr>
+        <w:t xml:space="preserve"> </w:t>
+      </w:r>
+    </w:p>
+    <w:p>
+      <w:pPr>
+        <w:rPr>
+          <w:noProof/>
+          <w:lang w:eastAsia="en-GB"/>
+        </w:rPr>
+      </w:pPr>
+    </w:p>
+    <w:p>
+      <w:pPr>
+        <w:rPr>
+          <w:noProof/>
+          <w:lang w:eastAsia="en-GB"/>
+        </w:rPr>
+      </w:pPr>
+      <w:r>
+        <w:rPr>
+          <w:noProof/>
+          <w:lang w:eastAsia="en-GB"/>
+        </w:rPr>
+        <w:t>Once these checks were implemented the rota views and other views throughout the student portal dispalyed only the active, current rota sessions and not the archived ones.</w:t>
+      </w:r>
+    </w:p>
+    <w:p>
+      <w:pPr>
+        <w:rPr>
+          <w:noProof/>
+          <w:lang w:eastAsia="en-GB"/>
+        </w:rPr>
+      </w:pPr>
+    </w:p>
+    <w:p>
+      <w:pPr>
+        <w:pStyle w:val="Heading3"/>
+        <w:rPr>
+          <w:lang w:eastAsia="en-GB"/>
+        </w:rPr>
+      </w:pPr>
+      <w:r>
+        <w:rPr>
+          <w:lang w:eastAsia="en-GB"/>
+        </w:rPr>
+        <w:t>Beginning attendance tracking on the student portal</w:t>
+      </w:r>
+    </w:p>
+    <w:p>
+      <w:pPr>
+        <w:rPr>
+          <w:lang w:eastAsia="en-GB"/>
+        </w:rPr>
+      </w:pPr>
+      <w:r>
+        <w:rPr>
+          <w:lang w:eastAsia="en-GB"/>
+        </w:rPr>
+        <w:t>To begin the attendance section of the student portal, the attendance model was created in the models.py file. This contains a unique primary key id for the attendance so that it will always persist and is not reliant on anything else. The model also holds the user and session ids to track who and what the attendance record is related to. Alongside those, there is the in and out times. The in time is required and defaults to the current utc time stamp when a new instance is created and out time can be null until updated.</w:t>
+      </w:r>
+    </w:p>
+    <w:p>
+      <w:pPr>
+        <w:rPr>
+          <w:lang w:eastAsia="en-GB"/>
+        </w:rPr>
+      </w:pPr>
+    </w:p>
+    <w:p>
+      <w:pPr>
+        <w:rPr>
+          <w:lang w:eastAsia="en-GB"/>
+        </w:rPr>
+      </w:pPr>
+      <w:r>
+        <w:rPr>
+          <w:noProof/>
           <w:lang w:eastAsia="en-GB"/>
         </w:rPr>
         <w:drawing>
-          <wp:anchor distT="0" distB="0" distL="114300" distR="114300" simplePos="0" relativeHeight="251686912" behindDoc="0" locked="0" layoutInCell="1" allowOverlap="1" wp14:anchorId="40ABB062" wp14:editId="2B9A7939">
+          <wp:anchor distT="0" distB="0" distL="114300" distR="114300" simplePos="0" relativeHeight="251685888" behindDoc="0" locked="0" layoutInCell="1" allowOverlap="1" wp14:anchorId="33BFCF20" wp14:editId="417B4FBA">
             <wp:simplePos x="0" y="0"/>
             <wp:positionH relativeFrom="column">
-              <wp:posOffset>2566035</wp:posOffset>
+              <wp:posOffset>0</wp:posOffset>
             </wp:positionH>
             <wp:positionV relativeFrom="paragraph">
-              <wp:posOffset>259080</wp:posOffset>
+              <wp:posOffset>241935</wp:posOffset>
             </wp:positionV>
-            <wp:extent cx="3023235" cy="174625"/>
-            <wp:effectExtent l="0" t="0" r="0" b="3175"/>
-            <wp:wrapTight wrapText="bothSides">
-              <wp:wrapPolygon edited="0">
-                <wp:start x="0" y="0"/>
-                <wp:lineTo x="0" y="18851"/>
-                <wp:lineTo x="21414" y="18851"/>
-                <wp:lineTo x="21414" y="0"/>
-                <wp:lineTo x="0" y="0"/>
-              </wp:wrapPolygon>
-            </wp:wrapTight>
-            <wp:docPr id="40" name="Picture 40"/>
+            <wp:extent cx="5727700" cy="3644900"/>
+            <wp:effectExtent l="0" t="0" r="12700" b="12700"/>
+            <wp:wrapTopAndBottom/>
+            <wp:docPr id="19" name="Picture 19" descr="draw-io/users-assignments-unavailabilities-attendance-sessions.png"/>
+            <wp:cNvGraphicFramePr>
+              <a:graphicFrameLocks xmlns:a="http://schemas.openxmlformats.org/drawingml/2006/main" noChangeAspect="1"/>
+            </wp:cNvGraphicFramePr>
+            <a:graphic xmlns:a="http://schemas.openxmlformats.org/drawingml/2006/main">
+              <a:graphicData uri="http://schemas.openxmlformats.org/drawingml/2006/picture">
+                <pic:pic xmlns:pic="http://schemas.openxmlformats.org/drawingml/2006/picture">
+                  <pic:nvPicPr>
+                    <pic:cNvPr id="0" name="Picture 2" descr="draw-io/users-assignments-unavailabilities-attendance-sessions.png"/>
+                    <pic:cNvPicPr>
+                      <a:picLocks noChangeAspect="1" noChangeArrowheads="1"/>
+                    </pic:cNvPicPr>
+                  </pic:nvPicPr>
+                  <pic:blipFill>
+                    <a:blip r:embed="rId43">
+                      <a:extLst>
+                        <a:ext uri="{28A0092B-C50C-407E-A947-70E740481C1C}">
+                          <a14:useLocalDpi xmlns:a14="http://schemas.microsoft.com/office/drawing/2010/main" val="0"/>
+                        </a:ext>
+                      </a:extLst>
+                    </a:blip>
+                    <a:srcRect/>
+                    <a:stretch>
+                      <a:fillRect/>
+                    </a:stretch>
+                  </pic:blipFill>
+                  <pic:spPr bwMode="auto">
+                    <a:xfrm>
+                      <a:off x="0" y="0"/>
+                      <a:ext cx="5727700" cy="3644900"/>
+                    </a:xfrm>
+                    <a:prstGeom prst="rect">
+                      <a:avLst/>
+                    </a:prstGeom>
+                    <a:noFill/>
+                    <a:ln>
+                      <a:noFill/>
+                    </a:ln>
+                  </pic:spPr>
+                </pic:pic>
+              </a:graphicData>
+            </a:graphic>
+            <wp14:sizeRelH relativeFrom="page">
+              <wp14:pctWidth>0</wp14:pctWidth>
+            </wp14:sizeRelH>
+            <wp14:sizeRelV relativeFrom="page">
+              <wp14:pctHeight>0</wp14:pctHeight>
+            </wp14:sizeRelV>
+          </wp:anchor>
+        </w:drawing>
+      </w:r>
+      <w:r>
+        <w:rPr>
+          <w:lang w:eastAsia="en-GB"/>
+        </w:rPr>
+        <w:t>With this new model created the entity relationship diagram for the project can be updated.</w:t>
+      </w:r>
+    </w:p>
+    <w:p>
+      <w:pPr>
+        <w:rPr>
+          <w:lang w:eastAsia="en-GB"/>
+        </w:rPr>
+      </w:pPr>
+    </w:p>
+    <w:p>
+      <w:pPr>
+        <w:rPr>
+          <w:lang w:eastAsia="en-GB"/>
+        </w:rPr>
+      </w:pPr>
+      <w:r>
+        <w:rPr>
+          <w:noProof/>
+          <w:lang w:eastAsia="en-GB"/>
+        </w:rPr>
+        <mc:AlternateContent>
+          <mc:Choice Requires="wpg">
+            <w:drawing>
+              <wp:anchor distT="0" distB="0" distL="114300" distR="114300" simplePos="0" relativeHeight="251695104" behindDoc="0" locked="0" layoutInCell="1" allowOverlap="1" wp14:anchorId="7A52F65C" wp14:editId="7E63BDD7">
+                <wp:simplePos x="0" y="0"/>
+                <wp:positionH relativeFrom="column">
+                  <wp:posOffset>-56515</wp:posOffset>
+                </wp:positionH>
+                <wp:positionV relativeFrom="paragraph">
+                  <wp:posOffset>479376</wp:posOffset>
+                </wp:positionV>
+                <wp:extent cx="5962015" cy="2289175"/>
+                <wp:effectExtent l="0" t="0" r="6985" b="0"/>
+                <wp:wrapTopAndBottom/>
+                <wp:docPr id="45" name="Group 45"/>
+                <wp:cNvGraphicFramePr/>
+                <a:graphic xmlns:a="http://schemas.openxmlformats.org/drawingml/2006/main">
+                  <a:graphicData uri="http://schemas.microsoft.com/office/word/2010/wordprocessingGroup">
+                    <wpg:wgp>
+                      <wpg:cNvGrpSpPr/>
+                      <wpg:grpSpPr>
+                        <a:xfrm>
+                          <a:off x="0" y="0"/>
+                          <a:ext cx="5962015" cy="2289175"/>
+                          <a:chOff x="0" y="0"/>
+                          <a:chExt cx="6455821" cy="2514600"/>
+                        </a:xfrm>
+                      </wpg:grpSpPr>
+                      <pic:pic xmlns:pic="http://schemas.openxmlformats.org/drawingml/2006/picture">
+                        <pic:nvPicPr>
+                          <pic:cNvPr id="34" name="Picture 34"/>
+                          <pic:cNvPicPr>
+                            <a:picLocks noChangeAspect="1"/>
+                          </pic:cNvPicPr>
+                        </pic:nvPicPr>
+                        <pic:blipFill rotWithShape="1">
+                          <a:blip r:embed="rId44">
+                            <a:extLst>
+                              <a:ext uri="{28A0092B-C50C-407E-A947-70E740481C1C}">
+                                <a14:useLocalDpi xmlns:a14="http://schemas.microsoft.com/office/drawing/2010/main" val="0"/>
+                              </a:ext>
+                            </a:extLst>
+                          </a:blip>
+                          <a:srcRect t="1398" r="62827" b="1433"/>
+                          <a:stretch/>
+                        </pic:blipFill>
+                        <pic:spPr bwMode="auto">
+                          <a:xfrm>
+                            <a:off x="2032372" y="0"/>
+                            <a:ext cx="2116420" cy="2513965"/>
+                          </a:xfrm>
+                          <a:prstGeom prst="rect">
+                            <a:avLst/>
+                          </a:prstGeom>
+                          <a:ln>
+                            <a:noFill/>
+                          </a:ln>
+                          <a:extLst>
+                            <a:ext uri="{53640926-AAD7-44D8-BBD7-CCE9431645EC}">
+                              <a14:shadowObscured xmlns:a14="http://schemas.microsoft.com/office/drawing/2010/main"/>
+                            </a:ext>
+                          </a:extLst>
+                        </pic:spPr>
+                      </pic:pic>
+                      <pic:pic xmlns:pic="http://schemas.openxmlformats.org/drawingml/2006/picture">
+                        <pic:nvPicPr>
+                          <pic:cNvPr id="28" name="Picture 28"/>
+                          <pic:cNvPicPr>
+                            <a:picLocks noChangeAspect="1"/>
+                          </pic:cNvPicPr>
+                        </pic:nvPicPr>
+                        <pic:blipFill rotWithShape="1">
+                          <a:blip r:embed="rId45">
+                            <a:extLst>
+                              <a:ext uri="{28A0092B-C50C-407E-A947-70E740481C1C}">
+                                <a14:useLocalDpi xmlns:a14="http://schemas.microsoft.com/office/drawing/2010/main" val="0"/>
+                              </a:ext>
+                            </a:extLst>
+                          </a:blip>
+                          <a:srcRect l="-1" t="2203" r="64862" b="859"/>
+                          <a:stretch/>
+                        </pic:blipFill>
+                        <pic:spPr bwMode="auto">
+                          <a:xfrm>
+                            <a:off x="0" y="0"/>
+                            <a:ext cx="1970405" cy="2513965"/>
+                          </a:xfrm>
+                          <a:prstGeom prst="rect">
+                            <a:avLst/>
+                          </a:prstGeom>
+                          <a:ln>
+                            <a:noFill/>
+                          </a:ln>
+                          <a:extLst>
+                            <a:ext uri="{53640926-AAD7-44D8-BBD7-CCE9431645EC}">
+                              <a14:shadowObscured xmlns:a14="http://schemas.microsoft.com/office/drawing/2010/main"/>
+                            </a:ext>
+                          </a:extLst>
+                        </pic:spPr>
+                      </pic:pic>
+                      <pic:pic xmlns:pic="http://schemas.openxmlformats.org/drawingml/2006/picture">
+                        <pic:nvPicPr>
+                          <pic:cNvPr id="44" name="Picture 44"/>
+                          <pic:cNvPicPr>
+                            <a:picLocks noChangeAspect="1"/>
+                          </pic:cNvPicPr>
+                        </pic:nvPicPr>
+                        <pic:blipFill rotWithShape="1">
+                          <a:blip r:embed="rId46">
+                            <a:extLst>
+                              <a:ext uri="{28A0092B-C50C-407E-A947-70E740481C1C}">
+                                <a14:useLocalDpi xmlns:a14="http://schemas.microsoft.com/office/drawing/2010/main" val="0"/>
+                              </a:ext>
+                            </a:extLst>
+                          </a:blip>
+                          <a:srcRect t="739" r="61902"/>
+                          <a:stretch/>
+                        </pic:blipFill>
+                        <pic:spPr bwMode="auto">
+                          <a:xfrm>
+                            <a:off x="4199666" y="0"/>
+                            <a:ext cx="2256155" cy="2514600"/>
+                          </a:xfrm>
+                          <a:prstGeom prst="rect">
+                            <a:avLst/>
+                          </a:prstGeom>
+                          <a:ln>
+                            <a:noFill/>
+                          </a:ln>
+                          <a:extLst>
+                            <a:ext uri="{53640926-AAD7-44D8-BBD7-CCE9431645EC}">
+                              <a14:shadowObscured xmlns:a14="http://schemas.microsoft.com/office/drawing/2010/main"/>
+                            </a:ext>
+                          </a:extLst>
+                        </pic:spPr>
+                      </pic:pic>
+                    </wpg:wgp>
+                  </a:graphicData>
+                </a:graphic>
+                <wp14:sizeRelH relativeFrom="margin">
+                  <wp14:pctWidth>0</wp14:pctWidth>
+                </wp14:sizeRelH>
+                <wp14:sizeRelV relativeFrom="margin">
+                  <wp14:pctHeight>0</wp14:pctHeight>
+                </wp14:sizeRelV>
+              </wp:anchor>
+            </w:drawing>
+          </mc:Choice>
+          <mc:Fallback>
+            <w:pict>
+              <v:group w14:anchorId="1BEA3970" id="Group 45" o:spid="_x0000_s1026" style="position:absolute;margin-left:-4.45pt;margin-top:37.75pt;width:469.45pt;height:180.25pt;z-index:251695104;mso-width-relative:margin;mso-height-relative:margin" coordsize="6455821,2514600" o:gfxdata="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